<commit_message>
Added new codesignal question (32)
</commit_message>
<xml_diff>
--- a/src/main/resources/CodeSignal_Questions.docx
+++ b/src/main/resources/CodeSignal_Questions.docx
@@ -4167,18 +4167,8 @@
           <w:iCs/>
         </w:rPr>
         <w:tab/>
-        <w:t xml:space="preserve">- 0 spaces </w:t>
-      </w:r>
-      <w:proofErr w:type="gramStart"/>
-      <w:r>
-        <w:rPr>
-          <w:rFonts w:eastAsiaTheme="minorEastAsia"/>
-          <w:i/>
-          <w:iCs/>
-        </w:rPr>
-        <w:t>around</w:t>
-      </w:r>
-      <w:proofErr w:type="gramEnd"/>
+        <w:t>- 0 spaces around</w:t>
+      </w:r>
     </w:p>
     <w:p>
       <w:pPr>
@@ -11925,19 +11915,243 @@
     </w:p>
     <w:p>
       <w:pPr>
-        <w:ind w:left="720"/>
-        <w:rPr>
-          <w:rFonts w:eastAsiaTheme="minorEastAsia" w:cstheme="minorHAnsi"/>
-        </w:rPr>
-      </w:pPr>
-    </w:p>
-    <w:p>
-      <w:pPr>
-        <w:ind w:left="720"/>
-        <w:rPr>
-          <w:rFonts w:eastAsiaTheme="minorEastAsia" w:cstheme="minorHAnsi"/>
-        </w:rPr>
-      </w:pPr>
+        <w:rPr>
+          <w:rFonts w:eastAsiaTheme="minorEastAsia" w:cstheme="minorHAnsi"/>
+        </w:rPr>
+      </w:pPr>
+    </w:p>
+    <w:p>
+      <w:pPr>
+        <w:pStyle w:val="ListParagraph"/>
+        <w:numPr>
+          <w:ilvl w:val="0"/>
+          <w:numId w:val="1"/>
+        </w:numPr>
+        <w:rPr>
+          <w:rFonts w:eastAsiaTheme="minorEastAsia" w:cstheme="minorHAnsi"/>
+        </w:rPr>
+      </w:pPr>
+      <w:r>
+        <w:rPr>
+          <w:rFonts w:eastAsiaTheme="minorEastAsia" w:cstheme="minorHAnsi"/>
+        </w:rPr>
+        <w:t xml:space="preserve">Given an array of strings </w:t>
+      </w:r>
+      <w:r>
+        <w:rPr>
+          <w:rFonts w:eastAsiaTheme="minorEastAsia" w:cstheme="minorHAnsi"/>
+          <w:i/>
+          <w:iCs/>
+        </w:rPr>
+        <w:t>schedule</w:t>
+      </w:r>
+      <w:r>
+        <w:rPr>
+          <w:rFonts w:eastAsiaTheme="minorEastAsia" w:cstheme="minorHAnsi"/>
+        </w:rPr>
+        <w:t xml:space="preserve"> that represents the schedule of bus arrival times and a string </w:t>
+      </w:r>
+      <w:r>
+        <w:rPr>
+          <w:rFonts w:eastAsiaTheme="minorEastAsia" w:cstheme="minorHAnsi"/>
+          <w:i/>
+          <w:iCs/>
+        </w:rPr>
+        <w:t>time</w:t>
+      </w:r>
+      <w:r>
+        <w:rPr>
+          <w:rFonts w:eastAsiaTheme="minorEastAsia" w:cstheme="minorHAnsi"/>
+        </w:rPr>
+        <w:t xml:space="preserve"> that represents the current time, find out how long you </w:t>
+      </w:r>
+      <w:proofErr w:type="gramStart"/>
+      <w:r>
+        <w:rPr>
+          <w:rFonts w:eastAsiaTheme="minorEastAsia" w:cstheme="minorHAnsi"/>
+        </w:rPr>
+        <w:t>have to</w:t>
+      </w:r>
+      <w:proofErr w:type="gramEnd"/>
+      <w:r>
+        <w:rPr>
+          <w:rFonts w:eastAsiaTheme="minorEastAsia" w:cstheme="minorHAnsi"/>
+        </w:rPr>
+        <w:t xml:space="preserve"> wait for the next bus. If there are no more buses scheduled for the day, return </w:t>
+      </w:r>
+      <w:r>
+        <w:rPr>
+          <w:rFonts w:eastAsiaTheme="minorEastAsia" w:cstheme="minorHAnsi"/>
+          <w:i/>
+          <w:iCs/>
+        </w:rPr>
+        <w:t>“-1”.</w:t>
+      </w:r>
+    </w:p>
+    <w:p>
+      <w:pPr>
+        <w:rPr>
+          <w:rFonts w:eastAsiaTheme="minorEastAsia" w:cstheme="minorHAnsi"/>
+        </w:rPr>
+      </w:pPr>
+    </w:p>
+    <w:p>
+      <w:pPr>
+        <w:ind w:left="720"/>
+        <w:rPr>
+          <w:rFonts w:eastAsiaTheme="minorEastAsia" w:cstheme="minorHAnsi"/>
+        </w:rPr>
+      </w:pPr>
+      <w:r>
+        <w:rPr>
+          <w:rFonts w:eastAsiaTheme="minorEastAsia" w:cstheme="minorHAnsi"/>
+        </w:rPr>
+        <w:t xml:space="preserve">Time is represented as a string in the form of </w:t>
+      </w:r>
+      <w:r>
+        <w:rPr>
+          <w:rFonts w:eastAsiaTheme="minorEastAsia" w:cstheme="minorHAnsi"/>
+          <w:i/>
+          <w:iCs/>
+        </w:rPr>
+        <w:t>HH:MM</w:t>
+      </w:r>
+      <w:r>
+        <w:rPr>
+          <w:rFonts w:eastAsiaTheme="minorEastAsia" w:cstheme="minorHAnsi"/>
+        </w:rPr>
+        <w:t xml:space="preserve"> (in the 24-hour format). Bus arrival times are sorted in chronological order.</w:t>
+      </w:r>
+    </w:p>
+    <w:p>
+      <w:pPr>
+        <w:ind w:left="720"/>
+        <w:rPr>
+          <w:rFonts w:eastAsiaTheme="minorEastAsia" w:cstheme="minorHAnsi"/>
+        </w:rPr>
+      </w:pPr>
+    </w:p>
+    <w:p>
+      <w:pPr>
+        <w:ind w:left="720"/>
+        <w:rPr>
+          <w:rFonts w:eastAsiaTheme="minorEastAsia" w:cstheme="minorHAnsi"/>
+        </w:rPr>
+      </w:pPr>
+      <w:r>
+        <w:rPr>
+          <w:rFonts w:eastAsiaTheme="minorEastAsia" w:cstheme="minorHAnsi"/>
+        </w:rPr>
+        <w:t xml:space="preserve">Please assume that the bus leaves </w:t>
+      </w:r>
+      <w:proofErr w:type="gramStart"/>
+      <w:r>
+        <w:rPr>
+          <w:rFonts w:eastAsiaTheme="minorEastAsia" w:cstheme="minorHAnsi"/>
+        </w:rPr>
+        <w:t>at the same time that</w:t>
+      </w:r>
+      <w:proofErr w:type="gramEnd"/>
+      <w:r>
+        <w:rPr>
+          <w:rFonts w:eastAsiaTheme="minorEastAsia" w:cstheme="minorHAnsi"/>
+        </w:rPr>
+        <w:t xml:space="preserve"> it arrives. So, if a bus was scheduled to come before the current time, it has already left.</w:t>
+      </w:r>
+    </w:p>
+    <w:p>
+      <w:pPr>
+        <w:ind w:left="720"/>
+        <w:rPr>
+          <w:rFonts w:eastAsiaTheme="minorEastAsia" w:cstheme="minorHAnsi"/>
+        </w:rPr>
+      </w:pPr>
+    </w:p>
+    <w:p>
+      <w:pPr>
+        <w:ind w:left="720"/>
+        <w:rPr>
+          <w:rFonts w:eastAsiaTheme="minorEastAsia" w:cstheme="minorHAnsi"/>
+          <w:i/>
+          <w:iCs/>
+        </w:rPr>
+      </w:pPr>
+      <w:r>
+        <w:rPr>
+          <w:rFonts w:eastAsiaTheme="minorEastAsia" w:cstheme="minorHAnsi"/>
+        </w:rPr>
+        <w:t xml:space="preserve">Example. For </w:t>
+      </w:r>
+      <w:r>
+        <w:rPr>
+          <w:rFonts w:eastAsiaTheme="minorEastAsia" w:cstheme="minorHAnsi"/>
+          <w:i/>
+          <w:iCs/>
+        </w:rPr>
+        <w:t>schedule = [“12:30”, “14:00”, “19:55”]</w:t>
+      </w:r>
+      <w:r>
+        <w:rPr>
+          <w:rFonts w:eastAsiaTheme="minorEastAsia" w:cstheme="minorHAnsi"/>
+        </w:rPr>
+        <w:t xml:space="preserve"> and </w:t>
+      </w:r>
+      <w:r>
+        <w:rPr>
+          <w:rFonts w:eastAsiaTheme="minorEastAsia" w:cstheme="minorHAnsi"/>
+          <w:i/>
+          <w:iCs/>
+        </w:rPr>
+        <w:t>time = “14:30”</w:t>
+      </w:r>
+      <w:r>
+        <w:rPr>
+          <w:rFonts w:eastAsiaTheme="minorEastAsia" w:cstheme="minorHAnsi"/>
+        </w:rPr>
+        <w:t xml:space="preserve">, the output should be </w:t>
+      </w:r>
+      <w:proofErr w:type="gramStart"/>
+      <w:r>
+        <w:rPr>
+          <w:rFonts w:eastAsiaTheme="minorEastAsia" w:cstheme="minorHAnsi"/>
+          <w:i/>
+          <w:iCs/>
+        </w:rPr>
+        <w:t>solution(</w:t>
+      </w:r>
+      <w:proofErr w:type="gramEnd"/>
+      <w:r>
+        <w:rPr>
+          <w:rFonts w:eastAsiaTheme="minorEastAsia" w:cstheme="minorHAnsi"/>
+          <w:i/>
+          <w:iCs/>
+        </w:rPr>
+        <w:t>schedule, time) = “05:25”.</w:t>
+      </w:r>
+    </w:p>
+    <w:p>
+      <w:pPr>
+        <w:ind w:left="720"/>
+        <w:rPr>
+          <w:rFonts w:eastAsiaTheme="minorEastAsia" w:cstheme="minorHAnsi"/>
+          <w:i/>
+          <w:iCs/>
+        </w:rPr>
+      </w:pPr>
+    </w:p>
+    <w:p>
+      <w:pPr>
+        <w:ind w:left="720"/>
+        <w:rPr>
+          <w:rFonts w:eastAsiaTheme="minorEastAsia" w:cstheme="minorHAnsi"/>
+        </w:rPr>
+      </w:pPr>
+      <w:r>
+        <w:rPr>
+          <w:rFonts w:eastAsiaTheme="minorEastAsia" w:cstheme="minorHAnsi"/>
+        </w:rPr>
+        <w:t>Answer: Question 32</w:t>
+      </w:r>
     </w:p>
     <w:p>
       <w:pPr>

</xml_diff>

<commit_message>
Updated solutions, added question doc for meta, goldman sachs, and updated doc for capital one codesignal.
</commit_message>
<xml_diff>
--- a/src/main/resources/CodeSignal_Questions.docx
+++ b/src/main/resources/CodeSignal_Questions.docx
@@ -12150,23 +12150,546 @@
         <w:rPr>
           <w:rFonts w:eastAsiaTheme="minorEastAsia" w:cstheme="minorHAnsi"/>
         </w:rPr>
-        <w:t>Answer: Question 32</w:t>
-      </w:r>
-    </w:p>
-    <w:p>
-      <w:pPr>
-        <w:ind w:left="720"/>
-        <w:rPr>
-          <w:rFonts w:eastAsiaTheme="minorEastAsia" w:cstheme="minorHAnsi"/>
-        </w:rPr>
-      </w:pPr>
-    </w:p>
-    <w:p>
-      <w:pPr>
-        <w:rPr>
-          <w:rFonts w:eastAsiaTheme="minorEastAsia" w:cstheme="minorHAnsi"/>
-        </w:rPr>
-      </w:pPr>
+        <w:t>Answer: Question32</w:t>
+      </w:r>
+    </w:p>
+    <w:p>
+      <w:pPr>
+        <w:ind w:left="720"/>
+        <w:rPr>
+          <w:rFonts w:eastAsiaTheme="minorEastAsia" w:cstheme="minorHAnsi"/>
+        </w:rPr>
+      </w:pPr>
+    </w:p>
+    <w:p>
+      <w:pPr>
+        <w:pStyle w:val="ListParagraph"/>
+        <w:numPr>
+          <w:ilvl w:val="0"/>
+          <w:numId w:val="1"/>
+        </w:numPr>
+        <w:rPr>
+          <w:rFonts w:eastAsiaTheme="minorEastAsia" w:cstheme="minorHAnsi"/>
+        </w:rPr>
+      </w:pPr>
+      <w:r>
+        <w:rPr>
+          <w:rFonts w:eastAsiaTheme="minorEastAsia" w:cstheme="minorHAnsi"/>
+        </w:rPr>
+        <w:t>Imagine an exclusive event</w:t>
+      </w:r>
+      <w:r>
+        <w:rPr>
+          <w:rFonts w:eastAsiaTheme="minorEastAsia" w:cstheme="minorHAnsi"/>
+        </w:rPr>
+        <w:t xml:space="preserve"> that many people wish to attend. The event starts at time </w:t>
+      </w:r>
+      <w:r>
+        <w:rPr>
+          <w:rFonts w:eastAsiaTheme="minorEastAsia" w:cstheme="minorHAnsi"/>
+        </w:rPr>
+        <w:t>O</w:t>
+      </w:r>
+      <w:r>
+        <w:rPr>
+          <w:rFonts w:eastAsiaTheme="minorEastAsia" w:cstheme="minorHAnsi"/>
+        </w:rPr>
+        <w:t>. For every person attending, you are given a</w:t>
+      </w:r>
+      <w:r>
+        <w:rPr>
+          <w:rFonts w:eastAsiaTheme="minorEastAsia" w:cstheme="minorHAnsi"/>
+        </w:rPr>
+        <w:t xml:space="preserve"> time in seconds (since the start time of the event) representing when they arrived at the event. However, entry into this event requires an identification check which takes time, so people may need to wait in a queue to enter. Specifically, it takes 5 minutes to do an ID check for every attendee. </w:t>
+      </w:r>
+      <w:r>
+        <w:rPr>
+          <w:rFonts w:eastAsiaTheme="minorEastAsia" w:cstheme="minorHAnsi"/>
+        </w:rPr>
+        <w:lastRenderedPageBreak/>
+        <w:t xml:space="preserve">Additionally, if the person arrives at the event and sees that there are more than 10 people in the queue, they leave immediately. </w:t>
+      </w:r>
+    </w:p>
+    <w:p>
+      <w:pPr>
+        <w:rPr>
+          <w:rFonts w:eastAsiaTheme="minorEastAsia" w:cstheme="minorHAnsi"/>
+        </w:rPr>
+      </w:pPr>
+    </w:p>
+    <w:p>
+      <w:pPr>
+        <w:ind w:left="720"/>
+        <w:rPr>
+          <w:rFonts w:eastAsiaTheme="minorEastAsia" w:cstheme="minorHAnsi"/>
+        </w:rPr>
+      </w:pPr>
+      <w:r>
+        <w:rPr>
+          <w:rFonts w:eastAsiaTheme="minorEastAsia" w:cstheme="minorHAnsi"/>
+        </w:rPr>
+        <w:t>Your task is to find the time when the last person will be processed.</w:t>
+      </w:r>
+    </w:p>
+    <w:p>
+      <w:pPr>
+        <w:ind w:left="720"/>
+        <w:rPr>
+          <w:rFonts w:eastAsiaTheme="minorEastAsia" w:cstheme="minorHAnsi"/>
+        </w:rPr>
+      </w:pPr>
+      <w:r>
+        <w:rPr>
+          <w:rFonts w:eastAsiaTheme="minorEastAsia" w:cstheme="minorHAnsi"/>
+        </w:rPr>
+        <w:t>The output should be time in seconds since the starting time of the</w:t>
+      </w:r>
+      <w:r>
+        <w:rPr>
+          <w:rFonts w:eastAsiaTheme="minorEastAsia" w:cstheme="minorHAnsi"/>
+        </w:rPr>
+        <w:t xml:space="preserve"> SETTINGS event.</w:t>
+      </w:r>
+    </w:p>
+    <w:p>
+      <w:pPr>
+        <w:ind w:left="720"/>
+        <w:rPr>
+          <w:rFonts w:eastAsiaTheme="minorEastAsia" w:cstheme="minorHAnsi"/>
+        </w:rPr>
+      </w:pPr>
+    </w:p>
+    <w:p>
+      <w:pPr>
+        <w:ind w:left="720"/>
+        <w:rPr>
+          <w:rFonts w:eastAsiaTheme="minorEastAsia" w:cstheme="minorHAnsi"/>
+          <w:i/>
+          <w:iCs/>
+        </w:rPr>
+      </w:pPr>
+      <w:r>
+        <w:rPr>
+          <w:rFonts w:eastAsiaTheme="minorEastAsia" w:cstheme="minorHAnsi"/>
+        </w:rPr>
+        <w:t xml:space="preserve">Example: For </w:t>
+      </w:r>
+      <w:r>
+        <w:rPr>
+          <w:rFonts w:eastAsiaTheme="minorEastAsia" w:cstheme="minorHAnsi"/>
+          <w:i/>
+          <w:iCs/>
+        </w:rPr>
+        <w:t>times = [1, 6, 9, 502</w:t>
+      </w:r>
+      <w:proofErr w:type="gramStart"/>
+      <w:r>
+        <w:rPr>
+          <w:rFonts w:eastAsiaTheme="minorEastAsia" w:cstheme="minorHAnsi"/>
+          <w:i/>
+          <w:iCs/>
+        </w:rPr>
+        <w:t>] ,</w:t>
+      </w:r>
+      <w:proofErr w:type="gramEnd"/>
+      <w:r>
+        <w:rPr>
+          <w:rFonts w:eastAsiaTheme="minorEastAsia" w:cstheme="minorHAnsi"/>
+          <w:i/>
+          <w:iCs/>
+        </w:rPr>
+        <w:t xml:space="preserve"> </w:t>
+      </w:r>
+      <w:r>
+        <w:rPr>
+          <w:rFonts w:eastAsiaTheme="minorEastAsia" w:cstheme="minorHAnsi"/>
+        </w:rPr>
+        <w:t xml:space="preserve">the output should be </w:t>
+      </w:r>
+      <w:r>
+        <w:rPr>
+          <w:rFonts w:eastAsiaTheme="minorEastAsia" w:cstheme="minorHAnsi"/>
+          <w:i/>
+          <w:iCs/>
+        </w:rPr>
+        <w:t xml:space="preserve">solution(time) = 1201 </w:t>
+      </w:r>
+    </w:p>
+    <w:p>
+      <w:pPr>
+        <w:ind w:left="720"/>
+        <w:rPr>
+          <w:rFonts w:eastAsiaTheme="minorEastAsia" w:cstheme="minorHAnsi"/>
+          <w:i/>
+          <w:iCs/>
+        </w:rPr>
+      </w:pPr>
+    </w:p>
+    <w:p>
+      <w:pPr>
+        <w:ind w:left="720"/>
+        <w:rPr>
+          <w:rFonts w:eastAsiaTheme="minorEastAsia" w:cstheme="minorHAnsi"/>
+        </w:rPr>
+      </w:pPr>
+      <w:r>
+        <w:rPr>
+          <w:rFonts w:eastAsiaTheme="minorEastAsia" w:cstheme="minorHAnsi"/>
+        </w:rPr>
+        <w:t>Answer: Question33</w:t>
+      </w:r>
+    </w:p>
+    <w:p>
+      <w:pPr>
+        <w:rPr>
+          <w:rFonts w:eastAsiaTheme="minorEastAsia" w:cstheme="minorHAnsi"/>
+          <w:i/>
+          <w:iCs/>
+        </w:rPr>
+      </w:pPr>
+    </w:p>
+    <w:p>
+      <w:pPr>
+        <w:pStyle w:val="ListParagraph"/>
+        <w:numPr>
+          <w:ilvl w:val="0"/>
+          <w:numId w:val="1"/>
+        </w:numPr>
+        <w:rPr>
+          <w:rFonts w:eastAsiaTheme="minorEastAsia" w:cstheme="minorHAnsi"/>
+        </w:rPr>
+      </w:pPr>
+      <w:r>
+        <w:rPr>
+          <w:rFonts w:eastAsiaTheme="minorEastAsia" w:cstheme="minorHAnsi"/>
+        </w:rPr>
+        <w:t>Given an integer n, your task is to create a square frame of size n, represented as an array of strings. The frame should consist of empty</w:t>
+      </w:r>
+      <w:r>
+        <w:rPr>
+          <w:rFonts w:eastAsiaTheme="minorEastAsia" w:cstheme="minorHAnsi"/>
+        </w:rPr>
+        <w:t xml:space="preserve"> </w:t>
+      </w:r>
+      <w:r>
+        <w:rPr>
+          <w:rFonts w:eastAsiaTheme="minorEastAsia" w:cstheme="minorHAnsi"/>
+        </w:rPr>
+        <w:t>space, enclosed by lines made of * characters as follows:</w:t>
+      </w:r>
+      <w:r>
+        <w:rPr>
+          <w:rFonts w:eastAsiaTheme="minorEastAsia" w:cstheme="minorHAnsi"/>
+        </w:rPr>
+        <w:t xml:space="preserve"> </w:t>
+      </w:r>
+    </w:p>
+    <w:p>
+      <w:pPr>
+        <w:rPr>
+          <w:rFonts w:eastAsiaTheme="minorEastAsia" w:cstheme="minorHAnsi"/>
+        </w:rPr>
+      </w:pPr>
+    </w:p>
+    <w:p>
+      <w:pPr>
+        <w:ind w:left="720"/>
+        <w:rPr>
+          <w:rFonts w:eastAsiaTheme="minorEastAsia" w:cstheme="minorHAnsi"/>
+        </w:rPr>
+      </w:pPr>
+      <w:r>
+        <w:rPr>
+          <w:rFonts w:eastAsiaTheme="minorEastAsia" w:cstheme="minorHAnsi"/>
+        </w:rPr>
+        <w:t xml:space="preserve">Example: For </w:t>
+      </w:r>
+      <w:r>
+        <w:rPr>
+          <w:rFonts w:eastAsiaTheme="minorEastAsia" w:cstheme="minorHAnsi"/>
+          <w:i/>
+          <w:iCs/>
+        </w:rPr>
+        <w:t xml:space="preserve">n = 8, </w:t>
+      </w:r>
+      <w:r>
+        <w:rPr>
+          <w:rFonts w:eastAsiaTheme="minorEastAsia" w:cstheme="minorHAnsi"/>
+        </w:rPr>
+        <w:t xml:space="preserve">the output should be </w:t>
+      </w:r>
+    </w:p>
+    <w:p>
+      <w:pPr>
+        <w:ind w:left="720"/>
+        <w:rPr>
+          <w:rFonts w:eastAsiaTheme="minorEastAsia" w:cstheme="minorHAnsi"/>
+        </w:rPr>
+      </w:pPr>
+      <w:r>
+        <w:rPr>
+          <w:rFonts w:eastAsiaTheme="minorEastAsia" w:cstheme="minorHAnsi"/>
+        </w:rPr>
+        <w:tab/>
+        <w:t>Solution(n) = [</w:t>
+      </w:r>
+    </w:p>
+    <w:p>
+      <w:pPr>
+        <w:ind w:left="720" w:firstLine="720"/>
+        <w:rPr>
+          <w:rFonts w:eastAsiaTheme="minorEastAsia" w:cstheme="minorHAnsi"/>
+        </w:rPr>
+      </w:pPr>
+      <w:r>
+        <w:rPr>
+          <w:rFonts w:eastAsiaTheme="minorEastAsia" w:cstheme="minorHAnsi"/>
+        </w:rPr>
+        <w:t>“********”,</w:t>
+      </w:r>
+    </w:p>
+    <w:p>
+      <w:pPr>
+        <w:ind w:left="720" w:firstLine="720"/>
+        <w:rPr>
+          <w:rFonts w:eastAsiaTheme="minorEastAsia" w:cstheme="minorHAnsi"/>
+        </w:rPr>
+      </w:pPr>
+      <w:r>
+        <w:rPr>
+          <w:rFonts w:eastAsiaTheme="minorEastAsia" w:cstheme="minorHAnsi"/>
+        </w:rPr>
+        <w:t>“*</w:t>
+      </w:r>
+      <w:r>
+        <w:rPr>
+          <w:rFonts w:eastAsiaTheme="minorEastAsia" w:cstheme="minorHAnsi"/>
+        </w:rPr>
+        <w:t xml:space="preserve">             </w:t>
+      </w:r>
+      <w:r>
+        <w:rPr>
+          <w:rFonts w:eastAsiaTheme="minorEastAsia" w:cstheme="minorHAnsi"/>
+        </w:rPr>
+        <w:t>*”,</w:t>
+      </w:r>
+      <w:r>
+        <w:rPr>
+          <w:rFonts w:eastAsiaTheme="minorEastAsia" w:cstheme="minorHAnsi"/>
+        </w:rPr>
+        <w:t xml:space="preserve"> (should be 6 whitespaces in between in output)</w:t>
+      </w:r>
+    </w:p>
+    <w:p>
+      <w:pPr>
+        <w:ind w:left="720" w:firstLine="720"/>
+        <w:rPr>
+          <w:rFonts w:eastAsiaTheme="minorEastAsia" w:cstheme="minorHAnsi"/>
+        </w:rPr>
+      </w:pPr>
+      <w:r>
+        <w:rPr>
+          <w:rFonts w:eastAsiaTheme="minorEastAsia" w:cstheme="minorHAnsi"/>
+        </w:rPr>
+        <w:t>“*             * ”,</w:t>
+      </w:r>
+    </w:p>
+    <w:p>
+      <w:pPr>
+        <w:ind w:left="720" w:firstLine="720"/>
+        <w:rPr>
+          <w:rFonts w:eastAsiaTheme="minorEastAsia" w:cstheme="minorHAnsi"/>
+        </w:rPr>
+      </w:pPr>
+      <w:r>
+        <w:rPr>
+          <w:rFonts w:eastAsiaTheme="minorEastAsia" w:cstheme="minorHAnsi"/>
+        </w:rPr>
+        <w:t>“*             *”,</w:t>
+      </w:r>
+    </w:p>
+    <w:p>
+      <w:pPr>
+        <w:ind w:left="720" w:firstLine="720"/>
+        <w:rPr>
+          <w:rFonts w:eastAsiaTheme="minorEastAsia" w:cstheme="minorHAnsi"/>
+        </w:rPr>
+      </w:pPr>
+      <w:r>
+        <w:rPr>
+          <w:rFonts w:eastAsiaTheme="minorEastAsia" w:cstheme="minorHAnsi"/>
+        </w:rPr>
+        <w:t>“*             *”,</w:t>
+      </w:r>
+    </w:p>
+    <w:p>
+      <w:pPr>
+        <w:ind w:left="720" w:firstLine="720"/>
+        <w:rPr>
+          <w:rFonts w:eastAsiaTheme="minorEastAsia" w:cstheme="minorHAnsi"/>
+        </w:rPr>
+      </w:pPr>
+      <w:r>
+        <w:rPr>
+          <w:rFonts w:eastAsiaTheme="minorEastAsia" w:cstheme="minorHAnsi"/>
+        </w:rPr>
+        <w:t>“*             *”,</w:t>
+      </w:r>
+    </w:p>
+    <w:p>
+      <w:pPr>
+        <w:ind w:left="720" w:firstLine="720"/>
+        <w:rPr>
+          <w:rFonts w:eastAsiaTheme="minorEastAsia" w:cstheme="minorHAnsi"/>
+        </w:rPr>
+      </w:pPr>
+      <w:r>
+        <w:rPr>
+          <w:rFonts w:eastAsiaTheme="minorEastAsia" w:cstheme="minorHAnsi"/>
+        </w:rPr>
+        <w:t>“*             *”,</w:t>
+      </w:r>
+    </w:p>
+    <w:p>
+      <w:pPr>
+        <w:ind w:left="720" w:firstLine="720"/>
+        <w:rPr>
+          <w:rFonts w:eastAsiaTheme="minorEastAsia" w:cstheme="minorHAnsi"/>
+        </w:rPr>
+      </w:pPr>
+      <w:r>
+        <w:rPr>
+          <w:rFonts w:eastAsiaTheme="minorEastAsia" w:cstheme="minorHAnsi"/>
+        </w:rPr>
+        <w:t>“********”</w:t>
+      </w:r>
+    </w:p>
+    <w:p>
+      <w:pPr>
+        <w:ind w:left="720" w:firstLine="720"/>
+        <w:rPr>
+          <w:rFonts w:eastAsiaTheme="minorEastAsia" w:cstheme="minorHAnsi"/>
+        </w:rPr>
+      </w:pPr>
+      <w:r>
+        <w:rPr>
+          <w:rFonts w:eastAsiaTheme="minorEastAsia" w:cstheme="minorHAnsi"/>
+        </w:rPr>
+        <w:t>]</w:t>
+      </w:r>
+    </w:p>
+    <w:p>
+      <w:pPr>
+        <w:rPr>
+          <w:rFonts w:eastAsiaTheme="minorEastAsia" w:cstheme="minorHAnsi"/>
+        </w:rPr>
+      </w:pPr>
+    </w:p>
+    <w:p>
+      <w:pPr>
+        <w:pStyle w:val="ListParagraph"/>
+        <w:numPr>
+          <w:ilvl w:val="0"/>
+          <w:numId w:val="1"/>
+        </w:numPr>
+        <w:rPr>
+          <w:rFonts w:eastAsiaTheme="minorEastAsia" w:cstheme="minorHAnsi"/>
+        </w:rPr>
+      </w:pPr>
+      <w:r>
+        <w:rPr>
+          <w:rFonts w:eastAsiaTheme="minorEastAsia" w:cstheme="minorHAnsi"/>
+        </w:rPr>
+        <w:t>Given a string sentence, count the number of words which contain triple repeating letters - i.e., the same letter appearing at least three times. Words in the sentence are a sequence of English letters surrounded by whitespace characters.</w:t>
+      </w:r>
+    </w:p>
+    <w:p>
+      <w:pPr>
+        <w:ind w:left="720"/>
+        <w:rPr>
+          <w:rFonts w:eastAsiaTheme="minorEastAsia" w:cstheme="minorHAnsi"/>
+        </w:rPr>
+      </w:pPr>
+    </w:p>
+    <w:p>
+      <w:pPr>
+        <w:ind w:left="720"/>
+        <w:rPr>
+          <w:rFonts w:eastAsiaTheme="minorEastAsia" w:cstheme="minorHAnsi"/>
+          <w:i/>
+          <w:iCs/>
+        </w:rPr>
+      </w:pPr>
+      <w:r>
+        <w:rPr>
+          <w:rFonts w:eastAsiaTheme="minorEastAsia" w:cstheme="minorHAnsi"/>
+        </w:rPr>
+        <w:t xml:space="preserve">Example: </w:t>
+      </w:r>
+      <w:r>
+        <w:rPr>
+          <w:rFonts w:eastAsiaTheme="minorEastAsia" w:cstheme="minorHAnsi"/>
+        </w:rPr>
+        <w:t xml:space="preserve">For </w:t>
+      </w:r>
+      <w:r>
+        <w:rPr>
+          <w:rFonts w:eastAsiaTheme="minorEastAsia" w:cstheme="minorHAnsi"/>
+          <w:i/>
+          <w:iCs/>
+        </w:rPr>
+        <w:t>sentence = “</w:t>
+      </w:r>
+      <w:proofErr w:type="spellStart"/>
+      <w:r>
+        <w:rPr>
+          <w:rFonts w:eastAsiaTheme="minorEastAsia" w:cstheme="minorHAnsi"/>
+          <w:i/>
+          <w:iCs/>
+        </w:rPr>
+        <w:t>Dooddle</w:t>
+      </w:r>
+      <w:proofErr w:type="spellEnd"/>
+      <w:r>
+        <w:rPr>
+          <w:rFonts w:eastAsiaTheme="minorEastAsia" w:cstheme="minorHAnsi"/>
+          <w:i/>
+          <w:iCs/>
+        </w:rPr>
+        <w:t xml:space="preserve"> </w:t>
+      </w:r>
+      <w:proofErr w:type="spellStart"/>
+      <w:r>
+        <w:rPr>
+          <w:rFonts w:eastAsiaTheme="minorEastAsia" w:cstheme="minorHAnsi"/>
+          <w:i/>
+          <w:iCs/>
+        </w:rPr>
+        <w:t>moodle</w:t>
+      </w:r>
+      <w:proofErr w:type="spellEnd"/>
+      <w:r>
+        <w:rPr>
+          <w:rFonts w:eastAsiaTheme="minorEastAsia" w:cstheme="minorHAnsi"/>
+          <w:i/>
+          <w:iCs/>
+        </w:rPr>
+        <w:t xml:space="preserve"> Pepper unsuccessfully” , </w:t>
+      </w:r>
+      <w:r>
+        <w:rPr>
+          <w:rFonts w:eastAsiaTheme="minorEastAsia" w:cstheme="minorHAnsi"/>
+        </w:rPr>
+        <w:t xml:space="preserve">the output should be </w:t>
+      </w:r>
+      <w:r>
+        <w:rPr>
+          <w:rFonts w:eastAsiaTheme="minorEastAsia" w:cstheme="minorHAnsi"/>
+          <w:i/>
+          <w:iCs/>
+        </w:rPr>
+        <w:t xml:space="preserve">solution (sentence) = 3. </w:t>
+      </w:r>
     </w:p>
     <w:sectPr>
       <w:pgSz w:w="12240" w:h="15840"/>
@@ -12270,7 +12793,7 @@
     </w:lvl>
   </w:abstractNum>
   <w:abstractNum w:abstractNumId="1" w15:restartNumberingAfterBreak="0">
-    <w:nsid w:val="66A045F4"/>
+    <w:nsid w:val="2F2B3A14"/>
     <w:multiLevelType w:val="hybridMultilevel"/>
     <w:tmpl w:val="C5FA87C8"/>
     <w:lvl w:ilvl="0" w:tplc="FFFFFFFF">
@@ -12359,7 +12882,7 @@
     </w:lvl>
   </w:abstractNum>
   <w:abstractNum w:abstractNumId="2" w15:restartNumberingAfterBreak="0">
-    <w:nsid w:val="6CA55485"/>
+    <w:nsid w:val="66A045F4"/>
     <w:multiLevelType w:val="hybridMultilevel"/>
     <w:tmpl w:val="C5FA87C8"/>
     <w:lvl w:ilvl="0" w:tplc="FFFFFFFF">
@@ -12448,6 +12971,95 @@
     </w:lvl>
   </w:abstractNum>
   <w:abstractNum w:abstractNumId="3" w15:restartNumberingAfterBreak="0">
+    <w:nsid w:val="6CA55485"/>
+    <w:multiLevelType w:val="hybridMultilevel"/>
+    <w:tmpl w:val="C5FA87C8"/>
+    <w:lvl w:ilvl="0" w:tplc="FFFFFFFF">
+      <w:start w:val="1"/>
+      <w:numFmt w:val="decimal"/>
+      <w:lvlText w:val="%1."/>
+      <w:lvlJc w:val="left"/>
+      <w:pPr>
+        <w:ind w:left="720" w:hanging="360"/>
+      </w:pPr>
+      <w:rPr>
+        <w:rFonts w:hint="default"/>
+      </w:rPr>
+    </w:lvl>
+    <w:lvl w:ilvl="1" w:tplc="FFFFFFFF">
+      <w:start w:val="1"/>
+      <w:numFmt w:val="lowerLetter"/>
+      <w:lvlText w:val="%2."/>
+      <w:lvlJc w:val="left"/>
+      <w:pPr>
+        <w:ind w:left="1440" w:hanging="360"/>
+      </w:pPr>
+    </w:lvl>
+    <w:lvl w:ilvl="2" w:tplc="FFFFFFFF">
+      <w:start w:val="1"/>
+      <w:numFmt w:val="lowerRoman"/>
+      <w:lvlText w:val="%3."/>
+      <w:lvlJc w:val="right"/>
+      <w:pPr>
+        <w:ind w:left="2160" w:hanging="180"/>
+      </w:pPr>
+    </w:lvl>
+    <w:lvl w:ilvl="3" w:tplc="FFFFFFFF" w:tentative="1">
+      <w:start w:val="1"/>
+      <w:numFmt w:val="decimal"/>
+      <w:lvlText w:val="%4."/>
+      <w:lvlJc w:val="left"/>
+      <w:pPr>
+        <w:ind w:left="2880" w:hanging="360"/>
+      </w:pPr>
+    </w:lvl>
+    <w:lvl w:ilvl="4" w:tplc="FFFFFFFF" w:tentative="1">
+      <w:start w:val="1"/>
+      <w:numFmt w:val="lowerLetter"/>
+      <w:lvlText w:val="%5."/>
+      <w:lvlJc w:val="left"/>
+      <w:pPr>
+        <w:ind w:left="3600" w:hanging="360"/>
+      </w:pPr>
+    </w:lvl>
+    <w:lvl w:ilvl="5" w:tplc="FFFFFFFF" w:tentative="1">
+      <w:start w:val="1"/>
+      <w:numFmt w:val="lowerRoman"/>
+      <w:lvlText w:val="%6."/>
+      <w:lvlJc w:val="right"/>
+      <w:pPr>
+        <w:ind w:left="4320" w:hanging="180"/>
+      </w:pPr>
+    </w:lvl>
+    <w:lvl w:ilvl="6" w:tplc="FFFFFFFF" w:tentative="1">
+      <w:start w:val="1"/>
+      <w:numFmt w:val="decimal"/>
+      <w:lvlText w:val="%7."/>
+      <w:lvlJc w:val="left"/>
+      <w:pPr>
+        <w:ind w:left="5040" w:hanging="360"/>
+      </w:pPr>
+    </w:lvl>
+    <w:lvl w:ilvl="7" w:tplc="FFFFFFFF" w:tentative="1">
+      <w:start w:val="1"/>
+      <w:numFmt w:val="lowerLetter"/>
+      <w:lvlText w:val="%8."/>
+      <w:lvlJc w:val="left"/>
+      <w:pPr>
+        <w:ind w:left="5760" w:hanging="360"/>
+      </w:pPr>
+    </w:lvl>
+    <w:lvl w:ilvl="8" w:tplc="FFFFFFFF" w:tentative="1">
+      <w:start w:val="1"/>
+      <w:numFmt w:val="lowerRoman"/>
+      <w:lvlText w:val="%9."/>
+      <w:lvlJc w:val="right"/>
+      <w:pPr>
+        <w:ind w:left="6480" w:hanging="180"/>
+      </w:pPr>
+    </w:lvl>
+  </w:abstractNum>
+  <w:abstractNum w:abstractNumId="4" w15:restartNumberingAfterBreak="0">
     <w:nsid w:val="6E9F1506"/>
     <w:multiLevelType w:val="hybridMultilevel"/>
     <w:tmpl w:val="C5FA87C8"/>
@@ -12536,7 +13148,7 @@
       </w:pPr>
     </w:lvl>
   </w:abstractNum>
-  <w:abstractNum w:abstractNumId="4" w15:restartNumberingAfterBreak="0">
+  <w:abstractNum w:abstractNumId="5" w15:restartNumberingAfterBreak="0">
     <w:nsid w:val="7A98760A"/>
     <w:multiLevelType w:val="hybridMultilevel"/>
     <w:tmpl w:val="C30AE510"/>
@@ -12650,19 +13262,22 @@
     </w:lvl>
   </w:abstractNum>
   <w:num w:numId="1" w16cid:durableId="1560088947">
-    <w:abstractNumId w:val="3"/>
+    <w:abstractNumId w:val="4"/>
   </w:num>
   <w:num w:numId="2" w16cid:durableId="72168522">
     <w:abstractNumId w:val="0"/>
   </w:num>
   <w:num w:numId="3" w16cid:durableId="1774131421">
-    <w:abstractNumId w:val="4"/>
+    <w:abstractNumId w:val="5"/>
   </w:num>
   <w:num w:numId="4" w16cid:durableId="870918678">
-    <w:abstractNumId w:val="1"/>
+    <w:abstractNumId w:val="2"/>
   </w:num>
   <w:num w:numId="5" w16cid:durableId="1715541446">
-    <w:abstractNumId w:val="2"/>
+    <w:abstractNumId w:val="3"/>
+  </w:num>
+  <w:num w:numId="6" w16cid:durableId="1420784439">
+    <w:abstractNumId w:val="1"/>
   </w:num>
 </w:numbering>
 </file>

</xml_diff>

<commit_message>
Updated Capital One codesignal questions with 45-49.
</commit_message>
<xml_diff>
--- a/src/main/resources/CodeSignal_Questions.docx
+++ b/src/main/resources/CodeSignal_Questions.docx
@@ -6,11 +6,9 @@
       <w:pPr>
         <w:jc w:val="center"/>
       </w:pPr>
-      <w:proofErr w:type="spellStart"/>
       <w:r>
         <w:t>CodeSignal</w:t>
       </w:r>
-      <w:proofErr w:type="spellEnd"/>
       <w:r>
         <w:t xml:space="preserve"> Questions</w:t>
       </w:r>
@@ -124,12 +122,10 @@
       <w:r>
         <w:t xml:space="preserve"> is an integer representing the lamp’s </w:t>
       </w:r>
-      <w:proofErr w:type="spellStart"/>
       <w:proofErr w:type="gramStart"/>
       <w:r>
-        <w:t>coordindate</w:t>
-      </w:r>
-      <w:proofErr w:type="spellEnd"/>
+        <w:t>coordinate</w:t>
+      </w:r>
       <w:proofErr w:type="gramEnd"/>
     </w:p>
     <w:p>
@@ -13643,6 +13639,1269 @@
         <w:t>Answer: Question 44</w:t>
       </w:r>
     </w:p>
+    <w:p>
+      <w:pPr>
+        <w:rPr>
+          <w:rFonts w:eastAsiaTheme="minorEastAsia" w:cstheme="minorHAnsi"/>
+        </w:rPr>
+      </w:pPr>
+    </w:p>
+    <w:p>
+      <w:pPr>
+        <w:rPr>
+          <w:rFonts w:eastAsiaTheme="minorEastAsia" w:cstheme="minorHAnsi"/>
+        </w:rPr>
+      </w:pPr>
+      <w:r>
+        <w:rPr>
+          <w:rFonts w:eastAsiaTheme="minorEastAsia" w:cstheme="minorHAnsi"/>
+        </w:rPr>
+        <w:t xml:space="preserve">45. You are given an array </w:t>
+      </w:r>
+      <w:r>
+        <w:rPr>
+          <w:rFonts w:eastAsiaTheme="minorEastAsia" w:cstheme="minorHAnsi"/>
+          <w:i/>
+          <w:iCs/>
+        </w:rPr>
+        <w:t>a</w:t>
+      </w:r>
+      <w:r>
+        <w:rPr>
+          <w:rFonts w:eastAsiaTheme="minorEastAsia" w:cstheme="minorHAnsi"/>
+        </w:rPr>
+        <w:t xml:space="preserve"> containing a list of strings. Your task is </w:t>
+      </w:r>
+      <w:proofErr w:type="gramStart"/>
+      <w:r>
+        <w:rPr>
+          <w:rFonts w:eastAsiaTheme="minorEastAsia" w:cstheme="minorHAnsi"/>
+        </w:rPr>
+        <w:t>construct</w:t>
+      </w:r>
+      <w:proofErr w:type="gramEnd"/>
+      <w:r>
+        <w:rPr>
+          <w:rFonts w:eastAsiaTheme="minorEastAsia" w:cstheme="minorHAnsi"/>
+        </w:rPr>
+        <w:t xml:space="preserve"> an array of the same length, where the </w:t>
+      </w:r>
+      <w:proofErr w:type="spellStart"/>
+      <w:r>
+        <w:rPr>
+          <w:rFonts w:eastAsiaTheme="minorEastAsia" w:cstheme="minorHAnsi"/>
+          <w:i/>
+          <w:iCs/>
+        </w:rPr>
+        <w:t>ith</w:t>
+      </w:r>
+      <w:proofErr w:type="spellEnd"/>
+      <w:r>
+        <w:rPr>
+          <w:rFonts w:eastAsiaTheme="minorEastAsia" w:cstheme="minorHAnsi"/>
+        </w:rPr>
+        <w:t xml:space="preserve"> element is a 2-character string formed by the first character of </w:t>
+      </w:r>
+      <w:r>
+        <w:rPr>
+          <w:rFonts w:eastAsiaTheme="minorEastAsia" w:cstheme="minorHAnsi"/>
+          <w:i/>
+          <w:iCs/>
+        </w:rPr>
+        <w:t>a[</w:t>
+      </w:r>
+      <w:proofErr w:type="spellStart"/>
+      <w:r>
+        <w:rPr>
+          <w:rFonts w:eastAsiaTheme="minorEastAsia" w:cstheme="minorHAnsi"/>
+          <w:i/>
+          <w:iCs/>
+        </w:rPr>
+        <w:t>i</w:t>
+      </w:r>
+      <w:proofErr w:type="spellEnd"/>
+      <w:r>
+        <w:rPr>
+          <w:rFonts w:eastAsiaTheme="minorEastAsia" w:cstheme="minorHAnsi"/>
+          <w:i/>
+          <w:iCs/>
+        </w:rPr>
+        <w:t>]</w:t>
+      </w:r>
+      <w:r>
+        <w:rPr>
+          <w:rFonts w:eastAsiaTheme="minorEastAsia" w:cstheme="minorHAnsi"/>
+        </w:rPr>
+        <w:t xml:space="preserve"> concatenated with the last character of </w:t>
+      </w:r>
+      <w:r>
+        <w:rPr>
+          <w:rFonts w:eastAsiaTheme="minorEastAsia" w:cstheme="minorHAnsi"/>
+          <w:i/>
+          <w:iCs/>
+        </w:rPr>
+        <w:t>a[i+1]</w:t>
+      </w:r>
+      <w:r>
+        <w:rPr>
+          <w:rFonts w:eastAsiaTheme="minorEastAsia" w:cstheme="minorHAnsi"/>
+        </w:rPr>
+        <w:t xml:space="preserve">. If there is no </w:t>
+      </w:r>
+      <w:r>
+        <w:rPr>
+          <w:rFonts w:eastAsiaTheme="minorEastAsia" w:cstheme="minorHAnsi"/>
+          <w:i/>
+          <w:iCs/>
+        </w:rPr>
+        <w:t>a[i+1]</w:t>
+      </w:r>
+      <w:r>
+        <w:rPr>
+          <w:rFonts w:eastAsiaTheme="minorEastAsia" w:cstheme="minorHAnsi"/>
+        </w:rPr>
+        <w:t xml:space="preserve">, cycle back to the beginning of the array. In other words, for the final element, concatenate the first character of </w:t>
+      </w:r>
+      <w:proofErr w:type="gramStart"/>
+      <w:r>
+        <w:rPr>
+          <w:rFonts w:eastAsiaTheme="minorEastAsia" w:cstheme="minorHAnsi"/>
+          <w:i/>
+          <w:iCs/>
+        </w:rPr>
+        <w:t>a[</w:t>
+      </w:r>
+      <w:proofErr w:type="spellStart"/>
+      <w:proofErr w:type="gramEnd"/>
+      <w:r>
+        <w:rPr>
+          <w:rFonts w:eastAsiaTheme="minorEastAsia" w:cstheme="minorHAnsi"/>
+          <w:i/>
+          <w:iCs/>
+        </w:rPr>
+        <w:t>a.length</w:t>
+      </w:r>
+      <w:proofErr w:type="spellEnd"/>
+      <w:r>
+        <w:rPr>
+          <w:rFonts w:eastAsiaTheme="minorEastAsia" w:cstheme="minorHAnsi"/>
+          <w:i/>
+          <w:iCs/>
+        </w:rPr>
+        <w:t xml:space="preserve"> – 1]</w:t>
+      </w:r>
+      <w:r>
+        <w:rPr>
+          <w:rFonts w:eastAsiaTheme="minorEastAsia" w:cstheme="minorHAnsi"/>
+        </w:rPr>
+        <w:t xml:space="preserve"> with the last character of </w:t>
+      </w:r>
+      <w:r>
+        <w:rPr>
+          <w:rFonts w:eastAsiaTheme="minorEastAsia" w:cstheme="minorHAnsi"/>
+          <w:i/>
+          <w:iCs/>
+        </w:rPr>
+        <w:t>a[0]</w:t>
+      </w:r>
+      <w:r>
+        <w:rPr>
+          <w:rFonts w:eastAsiaTheme="minorEastAsia" w:cstheme="minorHAnsi"/>
+        </w:rPr>
+        <w:t xml:space="preserve">. </w:t>
+      </w:r>
+    </w:p>
+    <w:p>
+      <w:pPr>
+        <w:rPr>
+          <w:rFonts w:eastAsiaTheme="minorEastAsia" w:cstheme="minorHAnsi"/>
+        </w:rPr>
+      </w:pPr>
+    </w:p>
+    <w:p>
+      <w:pPr>
+        <w:rPr>
+          <w:rFonts w:eastAsiaTheme="minorEastAsia" w:cstheme="minorHAnsi"/>
+        </w:rPr>
+      </w:pPr>
+      <w:r>
+        <w:rPr>
+          <w:rFonts w:eastAsiaTheme="minorEastAsia" w:cstheme="minorHAnsi"/>
+        </w:rPr>
+        <w:t>Return the resulting array of 2-character strings.</w:t>
+      </w:r>
+    </w:p>
+    <w:p>
+      <w:pPr>
+        <w:rPr>
+          <w:rFonts w:eastAsiaTheme="minorEastAsia" w:cstheme="minorHAnsi"/>
+        </w:rPr>
+      </w:pPr>
+    </w:p>
+    <w:p>
+      <w:pPr>
+        <w:rPr>
+          <w:rFonts w:eastAsiaTheme="minorEastAsia" w:cstheme="minorHAnsi"/>
+        </w:rPr>
+      </w:pPr>
+      <w:r>
+        <w:rPr>
+          <w:rFonts w:eastAsiaTheme="minorEastAsia" w:cstheme="minorHAnsi"/>
+        </w:rPr>
+        <w:t>Answer: Question 45</w:t>
+      </w:r>
+    </w:p>
+    <w:p>
+      <w:pPr>
+        <w:rPr>
+          <w:rFonts w:eastAsiaTheme="minorEastAsia" w:cstheme="minorHAnsi"/>
+        </w:rPr>
+      </w:pPr>
+    </w:p>
+    <w:p>
+      <w:pPr>
+        <w:rPr>
+          <w:rFonts w:eastAsiaTheme="minorEastAsia" w:cstheme="minorHAnsi"/>
+        </w:rPr>
+      </w:pPr>
+      <w:r>
+        <w:rPr>
+          <w:rFonts w:eastAsiaTheme="minorEastAsia" w:cstheme="minorHAnsi"/>
+        </w:rPr>
+        <w:t xml:space="preserve">46. </w:t>
+      </w:r>
+      <w:r>
+        <w:rPr>
+          <w:rFonts w:eastAsiaTheme="minorEastAsia" w:cstheme="minorHAnsi"/>
+        </w:rPr>
+        <w:t xml:space="preserve">Given a list of student grades (a value between 1 to 5) </w:t>
+      </w:r>
+      <w:r>
+        <w:rPr>
+          <w:rFonts w:eastAsiaTheme="minorEastAsia" w:cstheme="minorHAnsi"/>
+          <w:i/>
+          <w:iCs/>
+        </w:rPr>
+        <w:t>records</w:t>
+      </w:r>
+      <w:r>
+        <w:rPr>
+          <w:rFonts w:eastAsiaTheme="minorEastAsia" w:cstheme="minorHAnsi"/>
+        </w:rPr>
+        <w:t xml:space="preserve"> in the following format: </w:t>
+      </w:r>
+      <w:r>
+        <w:rPr>
+          <w:rFonts w:eastAsiaTheme="minorEastAsia" w:cstheme="minorHAnsi"/>
+          <w:i/>
+          <w:iCs/>
+        </w:rPr>
+        <w:t>[name</w:t>
+      </w:r>
+      <w:proofErr w:type="gramStart"/>
+      <w:r>
+        <w:rPr>
+          <w:rFonts w:eastAsiaTheme="minorEastAsia" w:cstheme="minorHAnsi"/>
+          <w:i/>
+          <w:iCs/>
+        </w:rPr>
+        <w:t>]:[</w:t>
+      </w:r>
+      <w:proofErr w:type="gramEnd"/>
+      <w:r>
+        <w:rPr>
+          <w:rFonts w:eastAsiaTheme="minorEastAsia" w:cstheme="minorHAnsi"/>
+          <w:i/>
+          <w:iCs/>
+        </w:rPr>
+        <w:t>grade]</w:t>
+      </w:r>
+      <w:r>
+        <w:rPr>
+          <w:rFonts w:eastAsiaTheme="minorEastAsia" w:cstheme="minorHAnsi"/>
+        </w:rPr>
+        <w:t>, find the student with the highest average grade. It is guaranteed that all students have different average grades.</w:t>
+      </w:r>
+    </w:p>
+    <w:p>
+      <w:pPr>
+        <w:rPr>
+          <w:rFonts w:eastAsiaTheme="minorEastAsia" w:cstheme="minorHAnsi"/>
+        </w:rPr>
+      </w:pPr>
+    </w:p>
+    <w:p>
+      <w:pPr>
+        <w:rPr>
+          <w:rFonts w:eastAsiaTheme="minorEastAsia" w:cstheme="minorHAnsi"/>
+        </w:rPr>
+      </w:pPr>
+      <w:r>
+        <w:rPr>
+          <w:rFonts w:eastAsiaTheme="minorEastAsia" w:cstheme="minorHAnsi"/>
+        </w:rPr>
+        <w:t>Note – Names do not contain spaces, and each grade is an integer in the string.</w:t>
+      </w:r>
+    </w:p>
+    <w:p>
+      <w:pPr>
+        <w:rPr>
+          <w:rFonts w:eastAsiaTheme="minorEastAsia" w:cstheme="minorHAnsi"/>
+        </w:rPr>
+      </w:pPr>
+    </w:p>
+    <w:p>
+      <w:pPr>
+        <w:rPr>
+          <w:rFonts w:eastAsiaTheme="minorEastAsia" w:cstheme="minorHAnsi"/>
+        </w:rPr>
+      </w:pPr>
+      <w:r>
+        <w:rPr>
+          <w:rFonts w:eastAsiaTheme="minorEastAsia" w:cstheme="minorHAnsi"/>
+        </w:rPr>
+        <w:t>Answer: Question 46</w:t>
+      </w:r>
+    </w:p>
+    <w:p>
+      <w:pPr>
+        <w:rPr>
+          <w:rFonts w:eastAsiaTheme="minorEastAsia" w:cstheme="minorHAnsi"/>
+        </w:rPr>
+      </w:pPr>
+    </w:p>
+    <w:p>
+      <w:pPr>
+        <w:rPr>
+          <w:rFonts w:eastAsiaTheme="minorEastAsia" w:cstheme="minorHAnsi"/>
+        </w:rPr>
+      </w:pPr>
+      <w:r>
+        <w:rPr>
+          <w:rFonts w:eastAsiaTheme="minorEastAsia" w:cstheme="minorHAnsi"/>
+        </w:rPr>
+        <w:t xml:space="preserve">47. Given an empty array that should contain integers </w:t>
+      </w:r>
+      <w:r>
+        <w:rPr>
+          <w:rFonts w:eastAsiaTheme="minorEastAsia" w:cstheme="minorHAnsi"/>
+          <w:i/>
+          <w:iCs/>
+        </w:rPr>
+        <w:t>numbers</w:t>
+      </w:r>
+      <w:r>
+        <w:rPr>
+          <w:rFonts w:eastAsiaTheme="minorEastAsia" w:cstheme="minorHAnsi"/>
+        </w:rPr>
+        <w:t xml:space="preserve">, your task is to process a list of </w:t>
+      </w:r>
+      <w:r>
+        <w:rPr>
+          <w:rFonts w:eastAsiaTheme="minorEastAsia" w:cstheme="minorHAnsi"/>
+          <w:i/>
+          <w:iCs/>
+        </w:rPr>
+        <w:t>queries</w:t>
+      </w:r>
+      <w:r>
+        <w:rPr>
+          <w:rFonts w:eastAsiaTheme="minorEastAsia" w:cstheme="minorHAnsi"/>
+        </w:rPr>
+        <w:t xml:space="preserve"> on it. Specifically, there are two types of queries:</w:t>
+      </w:r>
+    </w:p>
+    <w:p>
+      <w:pPr>
+        <w:pStyle w:val="ListParagraph"/>
+        <w:numPr>
+          <w:ilvl w:val="0"/>
+          <w:numId w:val="7"/>
+        </w:numPr>
+        <w:rPr>
+          <w:rFonts w:eastAsiaTheme="minorEastAsia" w:cstheme="minorHAnsi"/>
+        </w:rPr>
+      </w:pPr>
+      <w:r>
+        <w:rPr>
+          <w:rFonts w:eastAsiaTheme="minorEastAsia" w:cstheme="minorHAnsi"/>
+        </w:rPr>
+        <w:t>“</w:t>
+      </w:r>
+      <w:r>
+        <w:rPr>
+          <w:rFonts w:eastAsiaTheme="minorEastAsia" w:cstheme="minorHAnsi"/>
+          <w:i/>
+          <w:iCs/>
+        </w:rPr>
+        <w:t>+x</w:t>
+      </w:r>
+      <w:r>
+        <w:rPr>
+          <w:rFonts w:eastAsiaTheme="minorEastAsia" w:cstheme="minorHAnsi"/>
+        </w:rPr>
+        <w:t xml:space="preserve">” – add integer </w:t>
+      </w:r>
+      <w:r>
+        <w:rPr>
+          <w:rFonts w:eastAsiaTheme="minorEastAsia" w:cstheme="minorHAnsi"/>
+          <w:i/>
+          <w:iCs/>
+        </w:rPr>
+        <w:t>x</w:t>
+      </w:r>
+      <w:r>
+        <w:rPr>
+          <w:rFonts w:eastAsiaTheme="minorEastAsia" w:cstheme="minorHAnsi"/>
+        </w:rPr>
+        <w:t xml:space="preserve"> to </w:t>
+      </w:r>
+      <w:r>
+        <w:rPr>
+          <w:rFonts w:eastAsiaTheme="minorEastAsia" w:cstheme="minorHAnsi"/>
+          <w:i/>
+          <w:iCs/>
+        </w:rPr>
+        <w:t xml:space="preserve">numbers. Numbers </w:t>
+      </w:r>
+      <w:r>
+        <w:rPr>
+          <w:rFonts w:eastAsiaTheme="minorEastAsia" w:cstheme="minorHAnsi"/>
+        </w:rPr>
+        <w:t xml:space="preserve">may contain multiple instances of the same </w:t>
+      </w:r>
+      <w:proofErr w:type="gramStart"/>
+      <w:r>
+        <w:rPr>
+          <w:rFonts w:eastAsiaTheme="minorEastAsia" w:cstheme="minorHAnsi"/>
+        </w:rPr>
+        <w:t>integer</w:t>
+      </w:r>
+      <w:proofErr w:type="gramEnd"/>
+    </w:p>
+    <w:p>
+      <w:pPr>
+        <w:pStyle w:val="ListParagraph"/>
+        <w:numPr>
+          <w:ilvl w:val="0"/>
+          <w:numId w:val="7"/>
+        </w:numPr>
+        <w:rPr>
+          <w:rFonts w:eastAsiaTheme="minorEastAsia" w:cstheme="minorHAnsi"/>
+        </w:rPr>
+      </w:pPr>
+      <w:r>
+        <w:rPr>
+          <w:rFonts w:eastAsiaTheme="minorEastAsia" w:cstheme="minorHAnsi"/>
+          <w:i/>
+          <w:iCs/>
+        </w:rPr>
+        <w:t>“-x”</w:t>
+      </w:r>
+      <w:r>
+        <w:rPr>
+          <w:rFonts w:eastAsiaTheme="minorEastAsia" w:cstheme="minorHAnsi"/>
+        </w:rPr>
+        <w:t xml:space="preserve"> – remove a single instance of integer </w:t>
+      </w:r>
+      <w:r>
+        <w:rPr>
+          <w:rFonts w:eastAsiaTheme="minorEastAsia" w:cstheme="minorHAnsi"/>
+          <w:i/>
+          <w:iCs/>
+        </w:rPr>
+        <w:t>x</w:t>
+      </w:r>
+      <w:r>
+        <w:rPr>
+          <w:rFonts w:eastAsiaTheme="minorEastAsia" w:cstheme="minorHAnsi"/>
+        </w:rPr>
+        <w:t xml:space="preserve"> from </w:t>
+      </w:r>
+      <w:proofErr w:type="gramStart"/>
+      <w:r>
+        <w:rPr>
+          <w:rFonts w:eastAsiaTheme="minorEastAsia" w:cstheme="minorHAnsi"/>
+        </w:rPr>
+        <w:t>numbers</w:t>
+      </w:r>
+      <w:proofErr w:type="gramEnd"/>
+    </w:p>
+    <w:p>
+      <w:pPr>
+        <w:rPr>
+          <w:rFonts w:eastAsiaTheme="minorEastAsia" w:cstheme="minorHAnsi"/>
+        </w:rPr>
+      </w:pPr>
+    </w:p>
+    <w:p>
+      <w:pPr>
+        <w:rPr>
+          <w:rFonts w:eastAsiaTheme="minorEastAsia" w:cstheme="minorHAnsi"/>
+        </w:rPr>
+      </w:pPr>
+      <w:r>
+        <w:rPr>
+          <w:rFonts w:eastAsiaTheme="minorEastAsia" w:cstheme="minorHAnsi"/>
+        </w:rPr>
+        <w:t xml:space="preserve">After processing each query, record the number of pairs in </w:t>
+      </w:r>
+      <w:r>
+        <w:rPr>
+          <w:rFonts w:eastAsiaTheme="minorEastAsia" w:cstheme="minorHAnsi"/>
+          <w:i/>
+          <w:iCs/>
+        </w:rPr>
+        <w:t>numbers</w:t>
+      </w:r>
+      <w:r>
+        <w:rPr>
+          <w:rFonts w:eastAsiaTheme="minorEastAsia" w:cstheme="minorHAnsi"/>
+        </w:rPr>
+        <w:t xml:space="preserve"> with a difference equal to a given </w:t>
+      </w:r>
+      <w:r>
+        <w:rPr>
+          <w:rFonts w:eastAsiaTheme="minorEastAsia" w:cstheme="minorHAnsi"/>
+          <w:i/>
+          <w:iCs/>
+        </w:rPr>
+        <w:t>diff</w:t>
+      </w:r>
+      <w:r>
+        <w:rPr>
+          <w:rFonts w:eastAsiaTheme="minorEastAsia" w:cstheme="minorHAnsi"/>
+        </w:rPr>
+        <w:t xml:space="preserve">. The final array should be an array of such value for all </w:t>
+      </w:r>
+      <w:r>
+        <w:rPr>
+          <w:rFonts w:eastAsiaTheme="minorEastAsia" w:cstheme="minorHAnsi"/>
+          <w:i/>
+          <w:iCs/>
+        </w:rPr>
+        <w:t>queries</w:t>
+      </w:r>
+      <w:r>
+        <w:rPr>
+          <w:rFonts w:eastAsiaTheme="minorEastAsia" w:cstheme="minorHAnsi"/>
+        </w:rPr>
+        <w:t>.</w:t>
+      </w:r>
+    </w:p>
+    <w:p>
+      <w:pPr>
+        <w:rPr>
+          <w:rFonts w:eastAsiaTheme="minorEastAsia" w:cstheme="minorHAnsi"/>
+        </w:rPr>
+      </w:pPr>
+    </w:p>
+    <w:p>
+      <w:pPr>
+        <w:rPr>
+          <w:rFonts w:eastAsiaTheme="minorEastAsia" w:cstheme="minorHAnsi"/>
+        </w:rPr>
+      </w:pPr>
+      <w:r>
+        <w:rPr>
+          <w:rFonts w:eastAsiaTheme="minorEastAsia" w:cstheme="minorHAnsi"/>
+        </w:rPr>
+        <w:t>Answer: Question 47</w:t>
+      </w:r>
+    </w:p>
+    <w:p>
+      <w:pPr>
+        <w:rPr>
+          <w:rFonts w:eastAsiaTheme="minorEastAsia" w:cstheme="minorHAnsi"/>
+        </w:rPr>
+      </w:pPr>
+    </w:p>
+    <w:p>
+      <w:pPr>
+        <w:rPr>
+          <w:rFonts w:eastAsiaTheme="minorEastAsia" w:cstheme="minorHAnsi"/>
+        </w:rPr>
+      </w:pPr>
+      <w:r>
+        <w:rPr>
+          <w:rFonts w:eastAsiaTheme="minorEastAsia" w:cstheme="minorHAnsi"/>
+        </w:rPr>
+        <w:t xml:space="preserve">48. Given an array of integers </w:t>
+      </w:r>
+      <w:r>
+        <w:rPr>
+          <w:rFonts w:eastAsiaTheme="minorEastAsia" w:cstheme="minorHAnsi"/>
+          <w:i/>
+          <w:iCs/>
+        </w:rPr>
+        <w:t>numbers</w:t>
+      </w:r>
+      <w:r>
+        <w:rPr>
+          <w:rFonts w:eastAsiaTheme="minorEastAsia" w:cstheme="minorHAnsi"/>
+        </w:rPr>
+        <w:t xml:space="preserve">, distribute </w:t>
+      </w:r>
+      <w:proofErr w:type="gramStart"/>
+      <w:r>
+        <w:rPr>
+          <w:rFonts w:eastAsiaTheme="minorEastAsia" w:cstheme="minorHAnsi"/>
+        </w:rPr>
+        <w:t>all of</w:t>
+      </w:r>
+      <w:proofErr w:type="gramEnd"/>
+      <w:r>
+        <w:rPr>
+          <w:rFonts w:eastAsiaTheme="minorEastAsia" w:cstheme="minorHAnsi"/>
+        </w:rPr>
+        <w:t xml:space="preserve"> its integers between two arrays, </w:t>
+      </w:r>
+      <w:r>
+        <w:rPr>
+          <w:rFonts w:eastAsiaTheme="minorEastAsia" w:cstheme="minorHAnsi"/>
+          <w:i/>
+          <w:iCs/>
+        </w:rPr>
+        <w:t>first</w:t>
+      </w:r>
+      <w:r>
+        <w:rPr>
+          <w:rFonts w:eastAsiaTheme="minorEastAsia" w:cstheme="minorHAnsi"/>
+        </w:rPr>
+        <w:t xml:space="preserve"> and </w:t>
+      </w:r>
+      <w:r>
+        <w:rPr>
+          <w:rFonts w:eastAsiaTheme="minorEastAsia" w:cstheme="minorHAnsi"/>
+          <w:i/>
+          <w:iCs/>
+        </w:rPr>
+        <w:t>second</w:t>
+      </w:r>
+      <w:r>
+        <w:rPr>
+          <w:rFonts w:eastAsiaTheme="minorEastAsia" w:cstheme="minorHAnsi"/>
+        </w:rPr>
+        <w:t>, based on the following rules:</w:t>
+      </w:r>
+    </w:p>
+    <w:p>
+      <w:pPr>
+        <w:rPr>
+          <w:rFonts w:eastAsiaTheme="minorEastAsia" w:cstheme="minorHAnsi"/>
+        </w:rPr>
+      </w:pPr>
+      <w:r>
+        <w:rPr>
+          <w:rFonts w:eastAsiaTheme="minorEastAsia" w:cstheme="minorHAnsi"/>
+        </w:rPr>
+        <w:tab/>
+        <w:t xml:space="preserve">- The first number, </w:t>
+      </w:r>
+      <w:proofErr w:type="gramStart"/>
+      <w:r>
+        <w:rPr>
+          <w:rFonts w:eastAsiaTheme="minorEastAsia" w:cstheme="minorHAnsi"/>
+          <w:i/>
+          <w:iCs/>
+        </w:rPr>
+        <w:t>numbers[</w:t>
+      </w:r>
+      <w:proofErr w:type="gramEnd"/>
+      <w:r>
+        <w:rPr>
+          <w:rFonts w:eastAsiaTheme="minorEastAsia" w:cstheme="minorHAnsi"/>
+          <w:i/>
+          <w:iCs/>
+        </w:rPr>
+        <w:t>0]</w:t>
+      </w:r>
+      <w:r>
+        <w:rPr>
+          <w:rFonts w:eastAsiaTheme="minorEastAsia" w:cstheme="minorHAnsi"/>
+        </w:rPr>
+        <w:t xml:space="preserve"> goes to the first array</w:t>
+      </w:r>
+    </w:p>
+    <w:p>
+      <w:pPr>
+        <w:rPr>
+          <w:rFonts w:eastAsiaTheme="minorEastAsia" w:cstheme="minorHAnsi"/>
+        </w:rPr>
+      </w:pPr>
+      <w:r>
+        <w:rPr>
+          <w:rFonts w:eastAsiaTheme="minorEastAsia" w:cstheme="minorHAnsi"/>
+        </w:rPr>
+        <w:tab/>
+        <w:t xml:space="preserve">- The second number, </w:t>
+      </w:r>
+      <w:proofErr w:type="gramStart"/>
+      <w:r>
+        <w:rPr>
+          <w:rFonts w:eastAsiaTheme="minorEastAsia" w:cstheme="minorHAnsi"/>
+          <w:i/>
+          <w:iCs/>
+        </w:rPr>
+        <w:t>numbers[</w:t>
+      </w:r>
+      <w:proofErr w:type="gramEnd"/>
+      <w:r>
+        <w:rPr>
+          <w:rFonts w:eastAsiaTheme="minorEastAsia" w:cstheme="minorHAnsi"/>
+          <w:i/>
+          <w:iCs/>
+        </w:rPr>
+        <w:t>1]</w:t>
+      </w:r>
+      <w:r>
+        <w:rPr>
+          <w:rFonts w:eastAsiaTheme="minorEastAsia" w:cstheme="minorHAnsi"/>
+        </w:rPr>
+        <w:t xml:space="preserve"> goes to the second array</w:t>
+      </w:r>
+    </w:p>
+    <w:p>
+      <w:pPr>
+        <w:rPr>
+          <w:rFonts w:eastAsiaTheme="minorEastAsia" w:cstheme="minorHAnsi"/>
+        </w:rPr>
+      </w:pPr>
+      <w:r>
+        <w:rPr>
+          <w:rFonts w:eastAsiaTheme="minorEastAsia" w:cstheme="minorHAnsi"/>
+        </w:rPr>
+        <w:tab/>
+        <w:t xml:space="preserve">- Each of the following numbers, </w:t>
+      </w:r>
+      <w:r>
+        <w:rPr>
+          <w:rFonts w:eastAsiaTheme="minorEastAsia" w:cstheme="minorHAnsi"/>
+          <w:i/>
+          <w:iCs/>
+        </w:rPr>
+        <w:t>numbers[</w:t>
+      </w:r>
+      <w:proofErr w:type="spellStart"/>
+      <w:r>
+        <w:rPr>
+          <w:rFonts w:eastAsiaTheme="minorEastAsia" w:cstheme="minorHAnsi"/>
+          <w:i/>
+          <w:iCs/>
+        </w:rPr>
+        <w:t>i</w:t>
+      </w:r>
+      <w:proofErr w:type="spellEnd"/>
+      <w:r>
+        <w:rPr>
+          <w:rFonts w:eastAsiaTheme="minorEastAsia" w:cstheme="minorHAnsi"/>
+          <w:i/>
+          <w:iCs/>
+        </w:rPr>
+        <w:t>]</w:t>
+      </w:r>
+      <w:r>
+        <w:rPr>
+          <w:rFonts w:eastAsiaTheme="minorEastAsia" w:cstheme="minorHAnsi"/>
+        </w:rPr>
+        <w:t xml:space="preserve"> where </w:t>
+      </w:r>
+      <w:proofErr w:type="spellStart"/>
+      <w:r>
+        <w:rPr>
+          <w:rFonts w:eastAsiaTheme="minorEastAsia" w:cstheme="minorHAnsi"/>
+          <w:i/>
+          <w:iCs/>
+        </w:rPr>
+        <w:t>i</w:t>
+      </w:r>
+      <w:proofErr w:type="spellEnd"/>
+      <w:r>
+        <w:rPr>
+          <w:rFonts w:eastAsiaTheme="minorEastAsia" w:cstheme="minorHAnsi"/>
+          <w:i/>
+          <w:iCs/>
+        </w:rPr>
+        <w:t xml:space="preserve"> &gt; 1</w:t>
+      </w:r>
+      <w:r>
+        <w:rPr>
+          <w:rFonts w:eastAsiaTheme="minorEastAsia" w:cstheme="minorHAnsi"/>
+        </w:rPr>
+        <w:t xml:space="preserve">, goes to the array with the higher number of elements that are strictly greater than the </w:t>
+      </w:r>
+      <w:r>
+        <w:rPr>
+          <w:rFonts w:eastAsiaTheme="minorEastAsia" w:cstheme="minorHAnsi"/>
+          <w:i/>
+          <w:iCs/>
+        </w:rPr>
+        <w:t>numbers[</w:t>
+      </w:r>
+      <w:proofErr w:type="spellStart"/>
+      <w:r>
+        <w:rPr>
+          <w:rFonts w:eastAsiaTheme="minorEastAsia" w:cstheme="minorHAnsi"/>
+          <w:i/>
+          <w:iCs/>
+        </w:rPr>
+        <w:t>i</w:t>
+      </w:r>
+      <w:proofErr w:type="spellEnd"/>
+      <w:r>
+        <w:rPr>
+          <w:rFonts w:eastAsiaTheme="minorEastAsia" w:cstheme="minorHAnsi"/>
+          <w:i/>
+          <w:iCs/>
+        </w:rPr>
+        <w:t>]</w:t>
+      </w:r>
+      <w:r>
+        <w:rPr>
+          <w:rFonts w:eastAsiaTheme="minorEastAsia" w:cstheme="minorHAnsi"/>
+        </w:rPr>
+        <w:t xml:space="preserve">. In case of a tie, </w:t>
+      </w:r>
+      <w:r>
+        <w:rPr>
+          <w:rFonts w:eastAsiaTheme="minorEastAsia" w:cstheme="minorHAnsi"/>
+          <w:i/>
+          <w:iCs/>
+        </w:rPr>
+        <w:t>numbers[</w:t>
+      </w:r>
+      <w:proofErr w:type="spellStart"/>
+      <w:r>
+        <w:rPr>
+          <w:rFonts w:eastAsiaTheme="minorEastAsia" w:cstheme="minorHAnsi"/>
+          <w:i/>
+          <w:iCs/>
+        </w:rPr>
+        <w:t>i</w:t>
+      </w:r>
+      <w:proofErr w:type="spellEnd"/>
+      <w:r>
+        <w:rPr>
+          <w:rFonts w:eastAsiaTheme="minorEastAsia" w:cstheme="minorHAnsi"/>
+          <w:i/>
+          <w:iCs/>
+        </w:rPr>
+        <w:t>]</w:t>
+      </w:r>
+      <w:r>
+        <w:rPr>
+          <w:rFonts w:eastAsiaTheme="minorEastAsia" w:cstheme="minorHAnsi"/>
+        </w:rPr>
+        <w:t xml:space="preserve"> </w:t>
+      </w:r>
+      <w:proofErr w:type="gramStart"/>
+      <w:r>
+        <w:rPr>
+          <w:rFonts w:eastAsiaTheme="minorEastAsia" w:cstheme="minorHAnsi"/>
+        </w:rPr>
+        <w:t>goes</w:t>
+      </w:r>
+      <w:proofErr w:type="gramEnd"/>
+      <w:r>
+        <w:rPr>
+          <w:rFonts w:eastAsiaTheme="minorEastAsia" w:cstheme="minorHAnsi"/>
+        </w:rPr>
+        <w:t xml:space="preserve"> to the array with a lower length. If it is STILL a tie, </w:t>
+      </w:r>
+      <w:r>
+        <w:rPr>
+          <w:rFonts w:eastAsiaTheme="minorEastAsia" w:cstheme="minorHAnsi"/>
+          <w:i/>
+          <w:iCs/>
+        </w:rPr>
+        <w:t>numbers[</w:t>
+      </w:r>
+      <w:proofErr w:type="spellStart"/>
+      <w:r>
+        <w:rPr>
+          <w:rFonts w:eastAsiaTheme="minorEastAsia" w:cstheme="minorHAnsi"/>
+          <w:i/>
+          <w:iCs/>
+        </w:rPr>
+        <w:t>i</w:t>
+      </w:r>
+      <w:proofErr w:type="spellEnd"/>
+      <w:r>
+        <w:rPr>
+          <w:rFonts w:eastAsiaTheme="minorEastAsia" w:cstheme="minorHAnsi"/>
+          <w:i/>
+          <w:iCs/>
+        </w:rPr>
+        <w:t>]</w:t>
+      </w:r>
+      <w:r>
+        <w:rPr>
+          <w:rFonts w:eastAsiaTheme="minorEastAsia" w:cstheme="minorHAnsi"/>
+        </w:rPr>
+        <w:t xml:space="preserve"> </w:t>
+      </w:r>
+      <w:proofErr w:type="gramStart"/>
+      <w:r>
+        <w:rPr>
+          <w:rFonts w:eastAsiaTheme="minorEastAsia" w:cstheme="minorHAnsi"/>
+        </w:rPr>
+        <w:t>goes</w:t>
+      </w:r>
+      <w:proofErr w:type="gramEnd"/>
+      <w:r>
+        <w:rPr>
+          <w:rFonts w:eastAsiaTheme="minorEastAsia" w:cstheme="minorHAnsi"/>
+        </w:rPr>
+        <w:t xml:space="preserve"> to the first array.</w:t>
+      </w:r>
+    </w:p>
+    <w:p>
+      <w:pPr>
+        <w:rPr>
+          <w:rFonts w:eastAsiaTheme="minorEastAsia" w:cstheme="minorHAnsi"/>
+        </w:rPr>
+      </w:pPr>
+    </w:p>
+    <w:p>
+      <w:pPr>
+        <w:rPr>
+          <w:rFonts w:eastAsiaTheme="minorEastAsia" w:cstheme="minorHAnsi"/>
+        </w:rPr>
+      </w:pPr>
+      <w:r>
+        <w:rPr>
+          <w:rFonts w:eastAsiaTheme="minorEastAsia" w:cstheme="minorHAnsi"/>
+        </w:rPr>
+        <w:lastRenderedPageBreak/>
+        <w:t xml:space="preserve">Your task is to return a single array – the combination of </w:t>
+      </w:r>
+      <w:r>
+        <w:rPr>
+          <w:rFonts w:eastAsiaTheme="minorEastAsia" w:cstheme="minorHAnsi"/>
+          <w:i/>
+          <w:iCs/>
+        </w:rPr>
+        <w:t>first</w:t>
+      </w:r>
+      <w:r>
+        <w:rPr>
+          <w:rFonts w:eastAsiaTheme="minorEastAsia" w:cstheme="minorHAnsi"/>
+        </w:rPr>
+        <w:t xml:space="preserve"> and </w:t>
+      </w:r>
+      <w:r>
+        <w:rPr>
+          <w:rFonts w:eastAsiaTheme="minorEastAsia" w:cstheme="minorHAnsi"/>
+          <w:i/>
+          <w:iCs/>
+        </w:rPr>
+        <w:t>second</w:t>
+      </w:r>
+      <w:r>
+        <w:rPr>
+          <w:rFonts w:eastAsiaTheme="minorEastAsia" w:cstheme="minorHAnsi"/>
+        </w:rPr>
+        <w:t xml:space="preserve"> by appending all elements of </w:t>
+      </w:r>
+      <w:r>
+        <w:rPr>
+          <w:rFonts w:eastAsiaTheme="minorEastAsia" w:cstheme="minorHAnsi"/>
+          <w:i/>
+          <w:iCs/>
+        </w:rPr>
+        <w:t>second</w:t>
+      </w:r>
+      <w:r>
+        <w:rPr>
+          <w:rFonts w:eastAsiaTheme="minorEastAsia" w:cstheme="minorHAnsi"/>
+        </w:rPr>
+        <w:t xml:space="preserve"> to the end of </w:t>
+      </w:r>
+      <w:r>
+        <w:rPr>
+          <w:rFonts w:eastAsiaTheme="minorEastAsia" w:cstheme="minorHAnsi"/>
+          <w:i/>
+          <w:iCs/>
+        </w:rPr>
+        <w:t>first.</w:t>
+      </w:r>
+    </w:p>
+    <w:p>
+      <w:pPr>
+        <w:rPr>
+          <w:rFonts w:eastAsiaTheme="minorEastAsia" w:cstheme="minorHAnsi"/>
+        </w:rPr>
+      </w:pPr>
+    </w:p>
+    <w:p>
+      <w:pPr>
+        <w:rPr>
+          <w:rFonts w:eastAsiaTheme="minorEastAsia" w:cstheme="minorHAnsi"/>
+        </w:rPr>
+      </w:pPr>
+      <w:r>
+        <w:rPr>
+          <w:rFonts w:eastAsiaTheme="minorEastAsia" w:cstheme="minorHAnsi"/>
+        </w:rPr>
+        <w:t>Answer: Question 48</w:t>
+      </w:r>
+    </w:p>
+    <w:p>
+      <w:pPr>
+        <w:rPr>
+          <w:rFonts w:eastAsiaTheme="minorEastAsia" w:cstheme="minorHAnsi"/>
+        </w:rPr>
+      </w:pPr>
+    </w:p>
+    <w:p>
+      <w:pPr>
+        <w:rPr>
+          <w:rFonts w:eastAsiaTheme="minorEastAsia" w:cstheme="minorHAnsi"/>
+        </w:rPr>
+      </w:pPr>
+      <w:r>
+        <w:rPr>
+          <w:rFonts w:eastAsiaTheme="minorEastAsia" w:cstheme="minorHAnsi"/>
+        </w:rPr>
+        <w:t xml:space="preserve">49. </w:t>
+      </w:r>
+      <w:r>
+        <w:rPr>
+          <w:rFonts w:eastAsiaTheme="minorEastAsia" w:cstheme="minorHAnsi"/>
+        </w:rPr>
+        <w:t xml:space="preserve">Given an array of strings </w:t>
+      </w:r>
+      <w:r>
+        <w:rPr>
+          <w:rFonts w:eastAsiaTheme="minorEastAsia" w:cstheme="minorHAnsi"/>
+          <w:i/>
+          <w:iCs/>
+        </w:rPr>
+        <w:t>words</w:t>
+      </w:r>
+      <w:r>
+        <w:rPr>
+          <w:rFonts w:eastAsiaTheme="minorEastAsia" w:cstheme="minorHAnsi"/>
+        </w:rPr>
+        <w:t xml:space="preserve">, find the number of pairs where either the strings are </w:t>
+      </w:r>
+      <w:proofErr w:type="gramStart"/>
+      <w:r>
+        <w:rPr>
+          <w:rFonts w:eastAsiaTheme="minorEastAsia" w:cstheme="minorHAnsi"/>
+        </w:rPr>
+        <w:t>equal</w:t>
+      </w:r>
+      <w:proofErr w:type="gramEnd"/>
+      <w:r>
+        <w:rPr>
+          <w:rFonts w:eastAsiaTheme="minorEastAsia" w:cstheme="minorHAnsi"/>
+        </w:rPr>
+        <w:t xml:space="preserve"> or one string starts with another. In other words, find the number of such pairs </w:t>
+      </w:r>
+      <w:r>
+        <w:rPr>
+          <w:rFonts w:eastAsiaTheme="minorEastAsia" w:cstheme="minorHAnsi"/>
+          <w:i/>
+          <w:iCs/>
+        </w:rPr>
+        <w:t xml:space="preserve">I, I (0 &lt;= j &lt; j &lt; </w:t>
+      </w:r>
+      <w:proofErr w:type="spellStart"/>
+      <w:proofErr w:type="gramStart"/>
+      <w:r>
+        <w:rPr>
+          <w:rFonts w:eastAsiaTheme="minorEastAsia" w:cstheme="minorHAnsi"/>
+          <w:i/>
+          <w:iCs/>
+        </w:rPr>
+        <w:t>words.length</w:t>
+      </w:r>
+      <w:proofErr w:type="spellEnd"/>
+      <w:proofErr w:type="gramEnd"/>
+      <w:r>
+        <w:rPr>
+          <w:rFonts w:eastAsiaTheme="minorEastAsia" w:cstheme="minorHAnsi"/>
+          <w:i/>
+          <w:iCs/>
+        </w:rPr>
+        <w:t>)</w:t>
+      </w:r>
+      <w:r>
+        <w:rPr>
+          <w:rFonts w:eastAsiaTheme="minorEastAsia" w:cstheme="minorHAnsi"/>
+        </w:rPr>
+        <w:t xml:space="preserve"> that </w:t>
+      </w:r>
+      <w:r>
+        <w:rPr>
+          <w:rFonts w:eastAsiaTheme="minorEastAsia" w:cstheme="minorHAnsi"/>
+          <w:i/>
+          <w:iCs/>
+        </w:rPr>
+        <w:t>words[j]</w:t>
+      </w:r>
+      <w:r>
+        <w:rPr>
+          <w:rFonts w:eastAsiaTheme="minorEastAsia" w:cstheme="minorHAnsi"/>
+        </w:rPr>
+        <w:t xml:space="preserve"> is a prefix of </w:t>
+      </w:r>
+      <w:r>
+        <w:rPr>
+          <w:rFonts w:eastAsiaTheme="minorEastAsia" w:cstheme="minorHAnsi"/>
+          <w:i/>
+          <w:iCs/>
+        </w:rPr>
+        <w:t>words[</w:t>
+      </w:r>
+      <w:proofErr w:type="spellStart"/>
+      <w:r>
+        <w:rPr>
+          <w:rFonts w:eastAsiaTheme="minorEastAsia" w:cstheme="minorHAnsi"/>
+          <w:i/>
+          <w:iCs/>
+        </w:rPr>
+        <w:t>i</w:t>
+      </w:r>
+      <w:proofErr w:type="spellEnd"/>
+      <w:r>
+        <w:rPr>
+          <w:rFonts w:eastAsiaTheme="minorEastAsia" w:cstheme="minorHAnsi"/>
+          <w:i/>
+          <w:iCs/>
+        </w:rPr>
+        <w:t>]</w:t>
+      </w:r>
+      <w:r>
+        <w:rPr>
+          <w:rFonts w:eastAsiaTheme="minorEastAsia" w:cstheme="minorHAnsi"/>
+        </w:rPr>
+        <w:t xml:space="preserve"> or </w:t>
+      </w:r>
+      <w:r>
+        <w:rPr>
+          <w:rFonts w:eastAsiaTheme="minorEastAsia" w:cstheme="minorHAnsi"/>
+          <w:i/>
+          <w:iCs/>
+        </w:rPr>
+        <w:t>words[</w:t>
+      </w:r>
+      <w:proofErr w:type="spellStart"/>
+      <w:r>
+        <w:rPr>
+          <w:rFonts w:eastAsiaTheme="minorEastAsia" w:cstheme="minorHAnsi"/>
+          <w:i/>
+          <w:iCs/>
+        </w:rPr>
+        <w:t>i</w:t>
+      </w:r>
+      <w:proofErr w:type="spellEnd"/>
+      <w:r>
+        <w:rPr>
+          <w:rFonts w:eastAsiaTheme="minorEastAsia" w:cstheme="minorHAnsi"/>
+          <w:i/>
+          <w:iCs/>
+        </w:rPr>
+        <w:t>]</w:t>
+      </w:r>
+      <w:r>
+        <w:rPr>
+          <w:rFonts w:eastAsiaTheme="minorEastAsia" w:cstheme="minorHAnsi"/>
+        </w:rPr>
+        <w:t xml:space="preserve"> is a prefix of </w:t>
+      </w:r>
+      <w:r>
+        <w:rPr>
+          <w:rFonts w:eastAsiaTheme="minorEastAsia" w:cstheme="minorHAnsi"/>
+          <w:i/>
+          <w:iCs/>
+        </w:rPr>
+        <w:t>words[j]</w:t>
+      </w:r>
+      <w:r>
+        <w:rPr>
+          <w:rFonts w:eastAsiaTheme="minorEastAsia" w:cstheme="minorHAnsi"/>
+        </w:rPr>
+        <w:t>.</w:t>
+      </w:r>
+    </w:p>
+    <w:p>
+      <w:pPr>
+        <w:rPr>
+          <w:rFonts w:eastAsiaTheme="minorEastAsia" w:cstheme="minorHAnsi"/>
+        </w:rPr>
+      </w:pPr>
+    </w:p>
+    <w:p>
+      <w:pPr>
+        <w:rPr>
+          <w:rFonts w:eastAsiaTheme="minorEastAsia" w:cstheme="minorHAnsi"/>
+        </w:rPr>
+      </w:pPr>
+      <w:r>
+        <w:rPr>
+          <w:rFonts w:eastAsiaTheme="minorEastAsia" w:cstheme="minorHAnsi"/>
+        </w:rPr>
+        <w:t xml:space="preserve">Example: For </w:t>
+      </w:r>
+      <w:r>
+        <w:rPr>
+          <w:rFonts w:eastAsiaTheme="minorEastAsia" w:cstheme="minorHAnsi"/>
+          <w:i/>
+          <w:iCs/>
+        </w:rPr>
+        <w:t>words = [“back”, “backdoor”, “gammon”, “backgammon”, “comeback”, “come”, “door”]</w:t>
+      </w:r>
+      <w:r>
+        <w:rPr>
+          <w:rFonts w:eastAsiaTheme="minorEastAsia" w:cstheme="minorHAnsi"/>
+        </w:rPr>
+        <w:t xml:space="preserve"> the output should be </w:t>
+      </w:r>
+      <w:r>
+        <w:rPr>
+          <w:rFonts w:eastAsiaTheme="minorEastAsia" w:cstheme="minorHAnsi"/>
+          <w:i/>
+          <w:iCs/>
+        </w:rPr>
+        <w:t>solution(words) = 3.</w:t>
+      </w:r>
+    </w:p>
+    <w:p>
+      <w:pPr>
+        <w:rPr>
+          <w:rFonts w:eastAsiaTheme="minorEastAsia" w:cstheme="minorHAnsi"/>
+        </w:rPr>
+      </w:pPr>
+    </w:p>
+    <w:p>
+      <w:pPr>
+        <w:rPr>
+          <w:rFonts w:eastAsiaTheme="minorEastAsia" w:cstheme="minorHAnsi"/>
+        </w:rPr>
+      </w:pPr>
+      <w:r>
+        <w:rPr>
+          <w:rFonts w:eastAsiaTheme="minorEastAsia" w:cstheme="minorHAnsi"/>
+        </w:rPr>
+        <w:t>Answer: Question 49</w:t>
+      </w:r>
+    </w:p>
+    <w:p>
+      <w:pPr>
+        <w:rPr>
+          <w:rFonts w:eastAsiaTheme="minorEastAsia" w:cstheme="minorHAnsi"/>
+        </w:rPr>
+      </w:pPr>
+    </w:p>
+    <w:p>
+      <w:pPr>
+        <w:rPr>
+          <w:rFonts w:eastAsiaTheme="minorEastAsia" w:cstheme="minorHAnsi"/>
+        </w:rPr>
+      </w:pPr>
+    </w:p>
     <w:sectPr>
       <w:pgSz w:w="12240" w:h="15840"/>
       <w:pgMar w:top="1440" w:right="1440" w:bottom="1440" w:left="1440" w:header="720" w:footer="720" w:gutter="0"/>
@@ -13834,6 +15093,119 @@
     </w:lvl>
   </w:abstractNum>
   <w:abstractNum w:abstractNumId="2" w15:restartNumberingAfterBreak="0">
+    <w:nsid w:val="3AB32618"/>
+    <w:multiLevelType w:val="hybridMultilevel"/>
+    <w:tmpl w:val="59CA2990"/>
+    <w:lvl w:ilvl="0" w:tplc="04090001">
+      <w:start w:val="1"/>
+      <w:numFmt w:val="bullet"/>
+      <w:lvlText w:val=""/>
+      <w:lvlJc w:val="left"/>
+      <w:pPr>
+        <w:ind w:left="1080" w:hanging="360"/>
+      </w:pPr>
+      <w:rPr>
+        <w:rFonts w:ascii="Symbol" w:hAnsi="Symbol" w:hint="default"/>
+      </w:rPr>
+    </w:lvl>
+    <w:lvl w:ilvl="1" w:tplc="04090003" w:tentative="1">
+      <w:start w:val="1"/>
+      <w:numFmt w:val="bullet"/>
+      <w:lvlText w:val="o"/>
+      <w:lvlJc w:val="left"/>
+      <w:pPr>
+        <w:ind w:left="1800" w:hanging="360"/>
+      </w:pPr>
+      <w:rPr>
+        <w:rFonts w:ascii="Courier New" w:hAnsi="Courier New" w:cs="Courier New" w:hint="default"/>
+      </w:rPr>
+    </w:lvl>
+    <w:lvl w:ilvl="2" w:tplc="04090005" w:tentative="1">
+      <w:start w:val="1"/>
+      <w:numFmt w:val="bullet"/>
+      <w:lvlText w:val=""/>
+      <w:lvlJc w:val="left"/>
+      <w:pPr>
+        <w:ind w:left="2520" w:hanging="360"/>
+      </w:pPr>
+      <w:rPr>
+        <w:rFonts w:ascii="Wingdings" w:hAnsi="Wingdings" w:hint="default"/>
+      </w:rPr>
+    </w:lvl>
+    <w:lvl w:ilvl="3" w:tplc="04090001" w:tentative="1">
+      <w:start w:val="1"/>
+      <w:numFmt w:val="bullet"/>
+      <w:lvlText w:val=""/>
+      <w:lvlJc w:val="left"/>
+      <w:pPr>
+        <w:ind w:left="3240" w:hanging="360"/>
+      </w:pPr>
+      <w:rPr>
+        <w:rFonts w:ascii="Symbol" w:hAnsi="Symbol" w:hint="default"/>
+      </w:rPr>
+    </w:lvl>
+    <w:lvl w:ilvl="4" w:tplc="04090003" w:tentative="1">
+      <w:start w:val="1"/>
+      <w:numFmt w:val="bullet"/>
+      <w:lvlText w:val="o"/>
+      <w:lvlJc w:val="left"/>
+      <w:pPr>
+        <w:ind w:left="3960" w:hanging="360"/>
+      </w:pPr>
+      <w:rPr>
+        <w:rFonts w:ascii="Courier New" w:hAnsi="Courier New" w:cs="Courier New" w:hint="default"/>
+      </w:rPr>
+    </w:lvl>
+    <w:lvl w:ilvl="5" w:tplc="04090005" w:tentative="1">
+      <w:start w:val="1"/>
+      <w:numFmt w:val="bullet"/>
+      <w:lvlText w:val=""/>
+      <w:lvlJc w:val="left"/>
+      <w:pPr>
+        <w:ind w:left="4680" w:hanging="360"/>
+      </w:pPr>
+      <w:rPr>
+        <w:rFonts w:ascii="Wingdings" w:hAnsi="Wingdings" w:hint="default"/>
+      </w:rPr>
+    </w:lvl>
+    <w:lvl w:ilvl="6" w:tplc="04090001" w:tentative="1">
+      <w:start w:val="1"/>
+      <w:numFmt w:val="bullet"/>
+      <w:lvlText w:val=""/>
+      <w:lvlJc w:val="left"/>
+      <w:pPr>
+        <w:ind w:left="5400" w:hanging="360"/>
+      </w:pPr>
+      <w:rPr>
+        <w:rFonts w:ascii="Symbol" w:hAnsi="Symbol" w:hint="default"/>
+      </w:rPr>
+    </w:lvl>
+    <w:lvl w:ilvl="7" w:tplc="04090003" w:tentative="1">
+      <w:start w:val="1"/>
+      <w:numFmt w:val="bullet"/>
+      <w:lvlText w:val="o"/>
+      <w:lvlJc w:val="left"/>
+      <w:pPr>
+        <w:ind w:left="6120" w:hanging="360"/>
+      </w:pPr>
+      <w:rPr>
+        <w:rFonts w:ascii="Courier New" w:hAnsi="Courier New" w:cs="Courier New" w:hint="default"/>
+      </w:rPr>
+    </w:lvl>
+    <w:lvl w:ilvl="8" w:tplc="04090005" w:tentative="1">
+      <w:start w:val="1"/>
+      <w:numFmt w:val="bullet"/>
+      <w:lvlText w:val=""/>
+      <w:lvlJc w:val="left"/>
+      <w:pPr>
+        <w:ind w:left="6840" w:hanging="360"/>
+      </w:pPr>
+      <w:rPr>
+        <w:rFonts w:ascii="Wingdings" w:hAnsi="Wingdings" w:hint="default"/>
+      </w:rPr>
+    </w:lvl>
+  </w:abstractNum>
+  <w:abstractNum w:abstractNumId="3" w15:restartNumberingAfterBreak="0">
     <w:nsid w:val="66A045F4"/>
     <w:multiLevelType w:val="hybridMultilevel"/>
     <w:tmpl w:val="C5FA87C8"/>
@@ -13922,7 +15294,7 @@
       </w:pPr>
     </w:lvl>
   </w:abstractNum>
-  <w:abstractNum w:abstractNumId="3" w15:restartNumberingAfterBreak="0">
+  <w:abstractNum w:abstractNumId="4" w15:restartNumberingAfterBreak="0">
     <w:nsid w:val="6CA55485"/>
     <w:multiLevelType w:val="hybridMultilevel"/>
     <w:tmpl w:val="C5FA87C8"/>
@@ -14011,7 +15383,7 @@
       </w:pPr>
     </w:lvl>
   </w:abstractNum>
-  <w:abstractNum w:abstractNumId="4" w15:restartNumberingAfterBreak="0">
+  <w:abstractNum w:abstractNumId="5" w15:restartNumberingAfterBreak="0">
     <w:nsid w:val="6E9F1506"/>
     <w:multiLevelType w:val="hybridMultilevel"/>
     <w:tmpl w:val="C5FA87C8"/>
@@ -14100,7 +15472,7 @@
       </w:pPr>
     </w:lvl>
   </w:abstractNum>
-  <w:abstractNum w:abstractNumId="5" w15:restartNumberingAfterBreak="0">
+  <w:abstractNum w:abstractNumId="6" w15:restartNumberingAfterBreak="0">
     <w:nsid w:val="7A98760A"/>
     <w:multiLevelType w:val="hybridMultilevel"/>
     <w:tmpl w:val="C30AE510"/>
@@ -14214,22 +15586,25 @@
     </w:lvl>
   </w:abstractNum>
   <w:num w:numId="1" w16cid:durableId="1560088947">
-    <w:abstractNumId w:val="4"/>
+    <w:abstractNumId w:val="5"/>
   </w:num>
   <w:num w:numId="2" w16cid:durableId="72168522">
     <w:abstractNumId w:val="0"/>
   </w:num>
   <w:num w:numId="3" w16cid:durableId="1774131421">
-    <w:abstractNumId w:val="5"/>
+    <w:abstractNumId w:val="6"/>
   </w:num>
   <w:num w:numId="4" w16cid:durableId="870918678">
-    <w:abstractNumId w:val="2"/>
+    <w:abstractNumId w:val="3"/>
   </w:num>
   <w:num w:numId="5" w16cid:durableId="1715541446">
-    <w:abstractNumId w:val="3"/>
+    <w:abstractNumId w:val="4"/>
   </w:num>
   <w:num w:numId="6" w16cid:durableId="1420784439">
     <w:abstractNumId w:val="1"/>
+  </w:num>
+  <w:num w:numId="7" w16cid:durableId="1279215294">
+    <w:abstractNumId w:val="2"/>
   </w:num>
 </w:numbering>
 </file>

</xml_diff>

<commit_message>
Added Question50 to Capital One Codesignal, removed simple banking enum/interface solution - outdated
</commit_message>
<xml_diff>
--- a/src/main/resources/CodeSignal_Questions.docx
+++ b/src/main/resources/CodeSignal_Questions.docx
@@ -14894,6 +14894,595 @@
           <w:rFonts w:eastAsiaTheme="minorEastAsia" w:cstheme="minorHAnsi"/>
         </w:rPr>
       </w:pPr>
+    </w:p>
+    <w:p>
+      <w:pPr>
+        <w:rPr>
+          <w:rFonts w:eastAsiaTheme="minorEastAsia" w:cstheme="minorHAnsi"/>
+        </w:rPr>
+      </w:pPr>
+      <w:r>
+        <w:rPr>
+          <w:rFonts w:eastAsiaTheme="minorEastAsia" w:cstheme="minorHAnsi"/>
+        </w:rPr>
+        <w:t xml:space="preserve">50. You are given two integer arrays </w:t>
+      </w:r>
+      <w:r>
+        <w:rPr>
+          <w:rFonts w:eastAsiaTheme="minorEastAsia" w:cstheme="minorHAnsi"/>
+          <w:i/>
+          <w:iCs/>
+        </w:rPr>
+        <w:t>nums1</w:t>
+      </w:r>
+      <w:r>
+        <w:rPr>
+          <w:rFonts w:eastAsiaTheme="minorEastAsia" w:cstheme="minorHAnsi"/>
+        </w:rPr>
+        <w:t xml:space="preserve"> and </w:t>
+      </w:r>
+      <w:r>
+        <w:rPr>
+          <w:rFonts w:eastAsiaTheme="minorEastAsia" w:cstheme="minorHAnsi"/>
+          <w:i/>
+          <w:iCs/>
+        </w:rPr>
+        <w:t>nums2</w:t>
+      </w:r>
+      <w:r>
+        <w:rPr>
+          <w:rFonts w:eastAsiaTheme="minorEastAsia" w:cstheme="minorHAnsi"/>
+        </w:rPr>
+        <w:t xml:space="preserve"> of the same length </w:t>
+      </w:r>
+      <w:r>
+        <w:rPr>
+          <w:rFonts w:eastAsiaTheme="minorEastAsia" w:cstheme="minorHAnsi"/>
+          <w:i/>
+          <w:iCs/>
+        </w:rPr>
+        <w:t>n</w:t>
+      </w:r>
+      <w:r>
+        <w:rPr>
+          <w:rFonts w:eastAsiaTheme="minorEastAsia" w:cstheme="minorHAnsi"/>
+        </w:rPr>
+        <w:t xml:space="preserve">. Let’s consider all </w:t>
+      </w:r>
+      <w:r>
+        <w:rPr>
+          <w:rFonts w:eastAsiaTheme="minorEastAsia" w:cstheme="minorHAnsi"/>
+          <w:i/>
+          <w:iCs/>
+        </w:rPr>
+        <w:t>cyclic t-shifts</w:t>
+      </w:r>
+      <w:r>
+        <w:rPr>
+          <w:rFonts w:eastAsiaTheme="minorEastAsia" w:cstheme="minorHAnsi"/>
+        </w:rPr>
+        <w:t xml:space="preserve"> of </w:t>
+      </w:r>
+      <w:r>
+        <w:rPr>
+          <w:rFonts w:eastAsiaTheme="minorEastAsia" w:cstheme="minorHAnsi"/>
+          <w:i/>
+          <w:iCs/>
+        </w:rPr>
+        <w:t>nums1</w:t>
+      </w:r>
+      <w:r>
+        <w:rPr>
+          <w:rFonts w:eastAsiaTheme="minorEastAsia" w:cstheme="minorHAnsi"/>
+        </w:rPr>
+        <w:t xml:space="preserve"> as moving </w:t>
+      </w:r>
+      <w:r>
+        <w:rPr>
+          <w:rFonts w:eastAsiaTheme="minorEastAsia" w:cstheme="minorHAnsi"/>
+          <w:i/>
+          <w:iCs/>
+        </w:rPr>
+        <w:t>t</w:t>
+      </w:r>
+      <w:r>
+        <w:rPr>
+          <w:rFonts w:eastAsiaTheme="minorEastAsia" w:cstheme="minorHAnsi"/>
+        </w:rPr>
+        <w:t xml:space="preserve"> elements from the end to the front of the array as stated below.</w:t>
+      </w:r>
+    </w:p>
+    <w:p>
+      <w:pPr>
+        <w:rPr>
+          <w:rFonts w:eastAsiaTheme="minorEastAsia" w:cstheme="minorHAnsi"/>
+        </w:rPr>
+      </w:pPr>
+    </w:p>
+    <w:p>
+      <w:pPr>
+        <w:pStyle w:val="ListParagraph"/>
+        <w:numPr>
+          <w:ilvl w:val="0"/>
+          <w:numId w:val="3"/>
+        </w:numPr>
+        <w:rPr>
+          <w:rFonts w:eastAsiaTheme="minorEastAsia" w:cstheme="minorHAnsi"/>
+        </w:rPr>
+      </w:pPr>
+      <w:r>
+        <w:rPr>
+          <w:rFonts w:eastAsiaTheme="minorEastAsia" w:cstheme="minorHAnsi"/>
+        </w:rPr>
+        <w:t xml:space="preserve">For t = 0, array nums1 = [nums1[0], </w:t>
+      </w:r>
+      <w:proofErr w:type="spellStart"/>
+      <w:proofErr w:type="gramStart"/>
+      <w:r>
+        <w:rPr>
+          <w:rFonts w:eastAsiaTheme="minorEastAsia" w:cstheme="minorHAnsi"/>
+        </w:rPr>
+        <w:t>nums</w:t>
+      </w:r>
+      <w:proofErr w:type="spellEnd"/>
+      <w:r>
+        <w:rPr>
+          <w:rFonts w:eastAsiaTheme="minorEastAsia" w:cstheme="minorHAnsi"/>
+        </w:rPr>
+        <w:t>[</w:t>
+      </w:r>
+      <w:proofErr w:type="gramEnd"/>
+      <w:r>
+        <w:rPr>
+          <w:rFonts w:eastAsiaTheme="minorEastAsia" w:cstheme="minorHAnsi"/>
+        </w:rPr>
+        <w:t xml:space="preserve">1], … </w:t>
+      </w:r>
+      <w:proofErr w:type="spellStart"/>
+      <w:r>
+        <w:rPr>
+          <w:rFonts w:eastAsiaTheme="minorEastAsia" w:cstheme="minorHAnsi"/>
+        </w:rPr>
+        <w:t>nums</w:t>
+      </w:r>
+      <w:proofErr w:type="spellEnd"/>
+      <w:r>
+        <w:rPr>
+          <w:rFonts w:eastAsiaTheme="minorEastAsia" w:cstheme="minorHAnsi"/>
+        </w:rPr>
+        <w:t>[n-1]]</w:t>
+      </w:r>
+    </w:p>
+    <w:p>
+      <w:pPr>
+        <w:pStyle w:val="ListParagraph"/>
+        <w:numPr>
+          <w:ilvl w:val="0"/>
+          <w:numId w:val="3"/>
+        </w:numPr>
+        <w:rPr>
+          <w:rFonts w:eastAsiaTheme="minorEastAsia" w:cstheme="minorHAnsi"/>
+        </w:rPr>
+      </w:pPr>
+      <w:r>
+        <w:rPr>
+          <w:rFonts w:eastAsiaTheme="minorEastAsia" w:cstheme="minorHAnsi"/>
+        </w:rPr>
+        <w:t>For t = 1, array nums1 = [</w:t>
+      </w:r>
+      <w:proofErr w:type="spellStart"/>
+      <w:r>
+        <w:rPr>
+          <w:rFonts w:eastAsiaTheme="minorEastAsia" w:cstheme="minorHAnsi"/>
+        </w:rPr>
+        <w:t>nums</w:t>
+      </w:r>
+      <w:proofErr w:type="spellEnd"/>
+      <w:r>
+        <w:rPr>
+          <w:rFonts w:eastAsiaTheme="minorEastAsia" w:cstheme="minorHAnsi"/>
+        </w:rPr>
+        <w:t xml:space="preserve">[n-1], </w:t>
+      </w:r>
+      <w:proofErr w:type="spellStart"/>
+      <w:proofErr w:type="gramStart"/>
+      <w:r>
+        <w:rPr>
+          <w:rFonts w:eastAsiaTheme="minorEastAsia" w:cstheme="minorHAnsi"/>
+        </w:rPr>
+        <w:t>nums</w:t>
+      </w:r>
+      <w:proofErr w:type="spellEnd"/>
+      <w:r>
+        <w:rPr>
+          <w:rFonts w:eastAsiaTheme="minorEastAsia" w:cstheme="minorHAnsi"/>
+        </w:rPr>
+        <w:t>[</w:t>
+      </w:r>
+      <w:proofErr w:type="gramEnd"/>
+      <w:r>
+        <w:rPr>
+          <w:rFonts w:eastAsiaTheme="minorEastAsia" w:cstheme="minorHAnsi"/>
+        </w:rPr>
+        <w:t xml:space="preserve">0], </w:t>
+      </w:r>
+      <w:proofErr w:type="spellStart"/>
+      <w:r>
+        <w:rPr>
+          <w:rFonts w:eastAsiaTheme="minorEastAsia" w:cstheme="minorHAnsi"/>
+        </w:rPr>
+        <w:t>nums</w:t>
+      </w:r>
+      <w:proofErr w:type="spellEnd"/>
+      <w:r>
+        <w:rPr>
+          <w:rFonts w:eastAsiaTheme="minorEastAsia" w:cstheme="minorHAnsi"/>
+        </w:rPr>
+        <w:t xml:space="preserve">[1], … </w:t>
+      </w:r>
+      <w:proofErr w:type="spellStart"/>
+      <w:r>
+        <w:rPr>
+          <w:rFonts w:eastAsiaTheme="minorEastAsia" w:cstheme="minorHAnsi"/>
+        </w:rPr>
+        <w:t>nums</w:t>
+      </w:r>
+      <w:proofErr w:type="spellEnd"/>
+      <w:r>
+        <w:rPr>
+          <w:rFonts w:eastAsiaTheme="minorEastAsia" w:cstheme="minorHAnsi"/>
+        </w:rPr>
+        <w:t>[n-2]]</w:t>
+      </w:r>
+    </w:p>
+    <w:p>
+      <w:pPr>
+        <w:pStyle w:val="ListParagraph"/>
+        <w:numPr>
+          <w:ilvl w:val="0"/>
+          <w:numId w:val="3"/>
+        </w:numPr>
+        <w:rPr>
+          <w:rFonts w:eastAsiaTheme="minorEastAsia" w:cstheme="minorHAnsi"/>
+        </w:rPr>
+      </w:pPr>
+      <w:r>
+        <w:rPr>
+          <w:rFonts w:eastAsiaTheme="minorEastAsia" w:cstheme="minorHAnsi"/>
+        </w:rPr>
+        <w:t>For t = 2, array = nums1 = [</w:t>
+      </w:r>
+      <w:proofErr w:type="spellStart"/>
+      <w:r>
+        <w:rPr>
+          <w:rFonts w:eastAsiaTheme="minorEastAsia" w:cstheme="minorHAnsi"/>
+        </w:rPr>
+        <w:t>nums</w:t>
+      </w:r>
+      <w:proofErr w:type="spellEnd"/>
+      <w:r>
+        <w:rPr>
+          <w:rFonts w:eastAsiaTheme="minorEastAsia" w:cstheme="minorHAnsi"/>
+        </w:rPr>
+        <w:t xml:space="preserve">[n-2], </w:t>
+      </w:r>
+      <w:proofErr w:type="spellStart"/>
+      <w:r>
+        <w:rPr>
+          <w:rFonts w:eastAsiaTheme="minorEastAsia" w:cstheme="minorHAnsi"/>
+        </w:rPr>
+        <w:t>nums</w:t>
+      </w:r>
+      <w:proofErr w:type="spellEnd"/>
+      <w:r>
+        <w:rPr>
+          <w:rFonts w:eastAsiaTheme="minorEastAsia" w:cstheme="minorHAnsi"/>
+        </w:rPr>
+        <w:t xml:space="preserve">[n-1], </w:t>
+      </w:r>
+      <w:proofErr w:type="spellStart"/>
+      <w:proofErr w:type="gramStart"/>
+      <w:r>
+        <w:rPr>
+          <w:rFonts w:eastAsiaTheme="minorEastAsia" w:cstheme="minorHAnsi"/>
+        </w:rPr>
+        <w:t>nums</w:t>
+      </w:r>
+      <w:proofErr w:type="spellEnd"/>
+      <w:r>
+        <w:rPr>
+          <w:rFonts w:eastAsiaTheme="minorEastAsia" w:cstheme="minorHAnsi"/>
+        </w:rPr>
+        <w:t>[</w:t>
+      </w:r>
+      <w:proofErr w:type="gramEnd"/>
+      <w:r>
+        <w:rPr>
+          <w:rFonts w:eastAsiaTheme="minorEastAsia" w:cstheme="minorHAnsi"/>
+        </w:rPr>
+        <w:t xml:space="preserve">0], … </w:t>
+      </w:r>
+      <w:proofErr w:type="spellStart"/>
+      <w:r>
+        <w:rPr>
+          <w:rFonts w:eastAsiaTheme="minorEastAsia" w:cstheme="minorHAnsi"/>
+        </w:rPr>
+        <w:t>nums</w:t>
+      </w:r>
+      <w:proofErr w:type="spellEnd"/>
+      <w:r>
+        <w:rPr>
+          <w:rFonts w:eastAsiaTheme="minorEastAsia" w:cstheme="minorHAnsi"/>
+        </w:rPr>
+        <w:t>[n-3]]</w:t>
+      </w:r>
+    </w:p>
+    <w:p>
+      <w:pPr>
+        <w:pStyle w:val="ListParagraph"/>
+        <w:numPr>
+          <w:ilvl w:val="0"/>
+          <w:numId w:val="3"/>
+        </w:numPr>
+        <w:rPr>
+          <w:rFonts w:eastAsiaTheme="minorEastAsia" w:cstheme="minorHAnsi"/>
+        </w:rPr>
+      </w:pPr>
+      <w:r>
+        <w:rPr>
+          <w:rFonts w:eastAsiaTheme="minorEastAsia" w:cstheme="minorHAnsi"/>
+        </w:rPr>
+        <w:t xml:space="preserve">And </w:t>
+      </w:r>
+      <w:proofErr w:type="gramStart"/>
+      <w:r>
+        <w:rPr>
+          <w:rFonts w:eastAsiaTheme="minorEastAsia" w:cstheme="minorHAnsi"/>
+        </w:rPr>
+        <w:t>so</w:t>
+      </w:r>
+      <w:proofErr w:type="gramEnd"/>
+      <w:r>
+        <w:rPr>
+          <w:rFonts w:eastAsiaTheme="minorEastAsia" w:cstheme="minorHAnsi"/>
+        </w:rPr>
+        <w:t xml:space="preserve"> on</w:t>
+      </w:r>
+    </w:p>
+    <w:p>
+      <w:pPr>
+        <w:rPr>
+          <w:rFonts w:eastAsiaTheme="minorEastAsia" w:cstheme="minorHAnsi"/>
+        </w:rPr>
+      </w:pPr>
+      <w:r>
+        <w:rPr>
+          <w:rFonts w:eastAsiaTheme="minorEastAsia" w:cstheme="minorHAnsi"/>
+        </w:rPr>
+        <w:t xml:space="preserve">Your task is the following: for each cyclic t-shift of </w:t>
+      </w:r>
+      <w:r>
+        <w:rPr>
+          <w:rFonts w:eastAsiaTheme="minorEastAsia" w:cstheme="minorHAnsi"/>
+          <w:i/>
+          <w:iCs/>
+        </w:rPr>
+        <w:t>nums1</w:t>
+      </w:r>
+      <w:r>
+        <w:rPr>
+          <w:rFonts w:eastAsiaTheme="minorEastAsia" w:cstheme="minorHAnsi"/>
+        </w:rPr>
+        <w:t xml:space="preserve">, calculate the sum of absolute differences with </w:t>
+      </w:r>
+      <w:r>
+        <w:rPr>
+          <w:rFonts w:eastAsiaTheme="minorEastAsia" w:cstheme="minorHAnsi"/>
+          <w:i/>
+          <w:iCs/>
+        </w:rPr>
+        <w:t>nums2</w:t>
+      </w:r>
+      <w:r>
+        <w:rPr>
+          <w:rFonts w:eastAsiaTheme="minorEastAsia" w:cstheme="minorHAnsi"/>
+        </w:rPr>
+        <w:t xml:space="preserve">. If the cyclic t-shift of </w:t>
+      </w:r>
+      <w:r>
+        <w:rPr>
+          <w:rFonts w:eastAsiaTheme="minorEastAsia" w:cstheme="minorHAnsi"/>
+          <w:i/>
+          <w:iCs/>
+        </w:rPr>
+        <w:t>nums1</w:t>
+      </w:r>
+      <w:r>
+        <w:rPr>
+          <w:rFonts w:eastAsiaTheme="minorEastAsia" w:cstheme="minorHAnsi"/>
+        </w:rPr>
+        <w:t xml:space="preserve"> is a new array </w:t>
+      </w:r>
+      <w:proofErr w:type="spellStart"/>
+      <w:r>
+        <w:rPr>
+          <w:rFonts w:eastAsiaTheme="minorEastAsia" w:cstheme="minorHAnsi"/>
+          <w:i/>
+          <w:iCs/>
+        </w:rPr>
+        <w:t>numsShifted</w:t>
+      </w:r>
+      <w:proofErr w:type="spellEnd"/>
+      <w:r>
+        <w:rPr>
+          <w:rFonts w:eastAsiaTheme="minorEastAsia" w:cstheme="minorHAnsi"/>
+        </w:rPr>
+        <w:t>, the sum equals to</w:t>
+      </w:r>
+    </w:p>
+    <w:p>
+      <w:pPr>
+        <w:rPr>
+          <w:rFonts w:eastAsiaTheme="minorEastAsia" w:cstheme="minorHAnsi"/>
+        </w:rPr>
+      </w:pPr>
+    </w:p>
+    <w:p>
+      <w:pPr>
+        <w:rPr>
+          <w:rFonts w:eastAsiaTheme="minorEastAsia" w:cstheme="minorHAnsi"/>
+          <w:sz w:val="22"/>
+          <w:szCs w:val="22"/>
+        </w:rPr>
+      </w:pPr>
+      <w:r>
+        <w:rPr>
+          <w:rFonts w:eastAsiaTheme="minorEastAsia" w:cstheme="minorHAnsi"/>
+          <w:sz w:val="22"/>
+          <w:szCs w:val="22"/>
+        </w:rPr>
+        <w:t>|</w:t>
+      </w:r>
+      <w:proofErr w:type="spellStart"/>
+      <w:proofErr w:type="gramStart"/>
+      <w:r>
+        <w:rPr>
+          <w:rFonts w:eastAsiaTheme="minorEastAsia" w:cstheme="minorHAnsi"/>
+          <w:sz w:val="22"/>
+          <w:szCs w:val="22"/>
+        </w:rPr>
+        <w:t>numsShifted</w:t>
+      </w:r>
+      <w:proofErr w:type="spellEnd"/>
+      <w:r>
+        <w:rPr>
+          <w:rFonts w:eastAsiaTheme="minorEastAsia" w:cstheme="minorHAnsi"/>
+          <w:sz w:val="22"/>
+          <w:szCs w:val="22"/>
+        </w:rPr>
+        <w:t>[</w:t>
+      </w:r>
+      <w:proofErr w:type="gramEnd"/>
+      <w:r>
+        <w:rPr>
+          <w:rFonts w:eastAsiaTheme="minorEastAsia" w:cstheme="minorHAnsi"/>
+          <w:sz w:val="22"/>
+          <w:szCs w:val="22"/>
+        </w:rPr>
+        <w:t xml:space="preserve">0] – </w:t>
+      </w:r>
+      <w:proofErr w:type="spellStart"/>
+      <w:r>
+        <w:rPr>
+          <w:rFonts w:eastAsiaTheme="minorEastAsia" w:cstheme="minorHAnsi"/>
+          <w:sz w:val="22"/>
+          <w:szCs w:val="22"/>
+        </w:rPr>
+        <w:t>nums</w:t>
+      </w:r>
+      <w:proofErr w:type="spellEnd"/>
+      <w:r>
+        <w:rPr>
+          <w:rFonts w:eastAsiaTheme="minorEastAsia" w:cstheme="minorHAnsi"/>
+          <w:sz w:val="22"/>
+          <w:szCs w:val="22"/>
+        </w:rPr>
+        <w:t>[2]| + |</w:t>
+      </w:r>
+      <w:proofErr w:type="spellStart"/>
+      <w:r>
+        <w:rPr>
+          <w:rFonts w:eastAsiaTheme="minorEastAsia" w:cstheme="minorHAnsi"/>
+          <w:sz w:val="22"/>
+          <w:szCs w:val="22"/>
+        </w:rPr>
+        <w:t>numsShifted</w:t>
+      </w:r>
+      <w:proofErr w:type="spellEnd"/>
+      <w:r>
+        <w:rPr>
+          <w:rFonts w:eastAsiaTheme="minorEastAsia" w:cstheme="minorHAnsi"/>
+          <w:sz w:val="22"/>
+          <w:szCs w:val="22"/>
+        </w:rPr>
+        <w:t xml:space="preserve">[1] – </w:t>
+      </w:r>
+      <w:proofErr w:type="spellStart"/>
+      <w:r>
+        <w:rPr>
+          <w:rFonts w:eastAsiaTheme="minorEastAsia" w:cstheme="minorHAnsi"/>
+          <w:sz w:val="22"/>
+          <w:szCs w:val="22"/>
+        </w:rPr>
+        <w:t>nums</w:t>
+      </w:r>
+      <w:proofErr w:type="spellEnd"/>
+      <w:r>
+        <w:rPr>
+          <w:rFonts w:eastAsiaTheme="minorEastAsia" w:cstheme="minorHAnsi"/>
+          <w:sz w:val="22"/>
+          <w:szCs w:val="22"/>
+        </w:rPr>
+        <w:t>[1]| + … |</w:t>
+      </w:r>
+      <w:proofErr w:type="spellStart"/>
+      <w:r>
+        <w:rPr>
+          <w:rFonts w:eastAsiaTheme="minorEastAsia" w:cstheme="minorHAnsi"/>
+          <w:sz w:val="22"/>
+          <w:szCs w:val="22"/>
+        </w:rPr>
+        <w:t>numsShifted</w:t>
+      </w:r>
+      <w:proofErr w:type="spellEnd"/>
+      <w:r>
+        <w:rPr>
+          <w:rFonts w:eastAsiaTheme="minorEastAsia" w:cstheme="minorHAnsi"/>
+          <w:sz w:val="22"/>
+          <w:szCs w:val="22"/>
+        </w:rPr>
+        <w:t>[n-1] + nums2[n-1]|</w:t>
+      </w:r>
+    </w:p>
+    <w:p>
+      <w:pPr>
+        <w:rPr>
+          <w:rFonts w:eastAsiaTheme="minorEastAsia" w:cstheme="minorHAnsi"/>
+        </w:rPr>
+      </w:pPr>
+    </w:p>
+    <w:p>
+      <w:pPr>
+        <w:rPr>
+          <w:rFonts w:eastAsiaTheme="minorEastAsia" w:cstheme="minorHAnsi"/>
+        </w:rPr>
+      </w:pPr>
+      <w:r>
+        <w:rPr>
+          <w:rFonts w:eastAsiaTheme="minorEastAsia" w:cstheme="minorHAnsi"/>
+        </w:rPr>
+        <w:t>Return a list of all the sums sorted in non-descending order as the answer.</w:t>
+      </w:r>
+    </w:p>
+    <w:p>
+      <w:pPr>
+        <w:rPr>
+          <w:rFonts w:eastAsiaTheme="minorEastAsia" w:cstheme="minorHAnsi"/>
+        </w:rPr>
+      </w:pPr>
+    </w:p>
+    <w:p>
+      <w:pPr>
+        <w:rPr>
+          <w:rFonts w:eastAsiaTheme="minorEastAsia" w:cstheme="minorHAnsi"/>
+        </w:rPr>
+      </w:pPr>
+      <w:r>
+        <w:rPr>
+          <w:rFonts w:eastAsiaTheme="minorEastAsia" w:cstheme="minorHAnsi"/>
+        </w:rPr>
+        <w:t>Answer: Question 50</w:t>
+      </w:r>
     </w:p>
     <w:p>
       <w:pPr>

</xml_diff>

<commit_message>
Updated codesignal questions, added JPMC Cohort guide and questions. Added TestCaseValidator class to validate tests
</commit_message>
<xml_diff>
--- a/src/main/resources/CodeSignal_Questions.docx
+++ b/src/main/resources/CodeSignal_Questions.docx
@@ -1,6 +1,6 @@
 
 <file path=word/document.xml><?xml version="1.0" encoding="utf-8"?>
-<w:document xmlns:wpc="http://schemas.microsoft.com/office/word/2010/wordprocessingCanvas" xmlns:cx="http://schemas.microsoft.com/office/drawing/2014/chartex" xmlns:cx1="http://schemas.microsoft.com/office/drawing/2015/9/8/chartex" xmlns:cx2="http://schemas.microsoft.com/office/drawing/2015/10/21/chartex" xmlns:cx3="http://schemas.microsoft.com/office/drawing/2016/5/9/chartex" xmlns:cx4="http://schemas.microsoft.com/office/drawing/2016/5/10/chartex" xmlns:cx5="http://schemas.microsoft.com/office/drawing/2016/5/11/chartex" xmlns:cx6="http://schemas.microsoft.com/office/drawing/2016/5/12/chartex" xmlns:cx7="http://schemas.microsoft.com/office/drawing/2016/5/13/chartex" xmlns:cx8="http://schemas.microsoft.com/office/drawing/2016/5/14/chartex" xmlns:mc="http://schemas.openxmlformats.org/markup-compatibility/2006" xmlns:aink="http://schemas.microsoft.com/office/drawing/2016/ink" xmlns:am3d="http://schemas.microsoft.com/office/drawing/2017/model3d" xmlns:o="urn:schemas-microsoft-com:office:office" xmlns:oel="http://schemas.microsoft.com/office/2019/extlst" xmlns:r="http://schemas.openxmlformats.org/officeDocument/2006/relationships" xmlns:m="http://schemas.openxmlformats.org/officeDocument/2006/math" xmlns:v="urn:schemas-microsoft-com:vml" xmlns:wp14="http://schemas.microsoft.com/office/word/2010/wordprocessingDrawing" xmlns:wp="http://schemas.openxmlformats.org/drawingml/2006/wordprocessingDrawing" xmlns:w10="urn:schemas-microsoft-com:office:word" xmlns:w="http://schemas.openxmlformats.org/wordprocessingml/2006/main" xmlns:w14="http://schemas.microsoft.com/office/word/2010/wordml" xmlns:w15="http://schemas.microsoft.com/office/word/2012/wordml" xmlns:w16cex="http://schemas.microsoft.com/office/word/2018/wordml/cex" xmlns:w16cid="http://schemas.microsoft.com/office/word/2016/wordml/cid" xmlns:w16="http://schemas.microsoft.com/office/word/2018/wordml" xmlns:w16sdtdh="http://schemas.microsoft.com/office/word/2020/wordml/sdtdatahash" xmlns:w16se="http://schemas.microsoft.com/office/word/2015/wordml/symex" xmlns:wpg="http://schemas.microsoft.com/office/word/2010/wordprocessingGroup" xmlns:wpi="http://schemas.microsoft.com/office/word/2010/wordprocessingInk" xmlns:wne="http://schemas.microsoft.com/office/word/2006/wordml" xmlns:wps="http://schemas.microsoft.com/office/word/2010/wordprocessingShape" mc:Ignorable="w14 w15 w16se w16cid w16 w16cex w16sdtdh wp14">
+<w:document xmlns:wpc="http://schemas.microsoft.com/office/word/2010/wordprocessingCanvas" xmlns:cx="http://schemas.microsoft.com/office/drawing/2014/chartex" xmlns:cx1="http://schemas.microsoft.com/office/drawing/2015/9/8/chartex" xmlns:cx2="http://schemas.microsoft.com/office/drawing/2015/10/21/chartex" xmlns:cx3="http://schemas.microsoft.com/office/drawing/2016/5/9/chartex" xmlns:cx4="http://schemas.microsoft.com/office/drawing/2016/5/10/chartex" xmlns:cx5="http://schemas.microsoft.com/office/drawing/2016/5/11/chartex" xmlns:cx6="http://schemas.microsoft.com/office/drawing/2016/5/12/chartex" xmlns:cx7="http://schemas.microsoft.com/office/drawing/2016/5/13/chartex" xmlns:cx8="http://schemas.microsoft.com/office/drawing/2016/5/14/chartex" xmlns:mc="http://schemas.openxmlformats.org/markup-compatibility/2006" xmlns:aink="http://schemas.microsoft.com/office/drawing/2016/ink" xmlns:am3d="http://schemas.microsoft.com/office/drawing/2017/model3d" xmlns:o="urn:schemas-microsoft-com:office:office" xmlns:oel="http://schemas.microsoft.com/office/2019/extlst" xmlns:r="http://schemas.openxmlformats.org/officeDocument/2006/relationships" xmlns:m="http://schemas.openxmlformats.org/officeDocument/2006/math" xmlns:v="urn:schemas-microsoft-com:vml" xmlns:wp14="http://schemas.microsoft.com/office/word/2010/wordprocessingDrawing" xmlns:wp="http://schemas.openxmlformats.org/drawingml/2006/wordprocessingDrawing" xmlns:w10="urn:schemas-microsoft-com:office:word" xmlns:w="http://schemas.openxmlformats.org/wordprocessingml/2006/main" xmlns:w14="http://schemas.microsoft.com/office/word/2010/wordml" xmlns:w15="http://schemas.microsoft.com/office/word/2012/wordml" xmlns:w16cex="http://schemas.microsoft.com/office/word/2018/wordml/cex" xmlns:w16cid="http://schemas.microsoft.com/office/word/2016/wordml/cid" xmlns:w16="http://schemas.microsoft.com/office/word/2018/wordml" xmlns:w16du="http://schemas.microsoft.com/office/word/2023/wordml/word16du" xmlns:w16sdtdh="http://schemas.microsoft.com/office/word/2020/wordml/sdtdatahash" xmlns:w16se="http://schemas.microsoft.com/office/word/2015/wordml/symex" xmlns:wpg="http://schemas.microsoft.com/office/word/2010/wordprocessingGroup" xmlns:wpi="http://schemas.microsoft.com/office/word/2010/wordprocessingInk" xmlns:wne="http://schemas.microsoft.com/office/word/2006/wordml" xmlns:wps="http://schemas.microsoft.com/office/word/2010/wordprocessingShape" mc:Ignorable="w14 w15 w16se w16cid w16 w16cex w16sdtdh w16du wp14">
   <w:body>
     <w:p>
       <w:pPr>
@@ -32,12 +32,9 @@
         <w:ind w:left="720"/>
       </w:pPr>
       <w:r>
-        <w:t xml:space="preserve">In other words, you are given a </w:t>
+        <w:t xml:space="preserve">In other words, you are given a two-dimensional array </w:t>
       </w:r>
       <w:proofErr w:type="gramStart"/>
-      <w:r>
-        <w:t xml:space="preserve">two-dimensional array </w:t>
-      </w:r>
       <w:r>
         <w:rPr>
           <w:i/>
@@ -122,11 +119,9 @@
       <w:r>
         <w:t xml:space="preserve"> is an integer representing the lamp’s </w:t>
       </w:r>
-      <w:proofErr w:type="gramStart"/>
       <w:r>
         <w:t>coordinate</w:t>
       </w:r>
-      <w:proofErr w:type="gramEnd"/>
     </w:p>
     <w:p>
       <w:pPr>
@@ -249,13 +244,8 @@
         <w:t>][1]</w:t>
       </w:r>
       <w:r>
-        <w:t xml:space="preserve"> </w:t>
-      </w:r>
-      <w:proofErr w:type="gramStart"/>
-      <w:r>
-        <w:t>inclusive</w:t>
-      </w:r>
-      <w:proofErr w:type="gramEnd"/>
+        <w:t xml:space="preserve"> inclusive</w:t>
+      </w:r>
     </w:p>
     <w:p/>
     <w:p>
@@ -333,11 +323,11 @@
         <w:t>Specially</w:t>
       </w:r>
       <w:r>
-        <w:t xml:space="preserve">, the scooters are represented by an </w:t>
+        <w:t xml:space="preserve">, the scooters are represented by an array </w:t>
       </w:r>
       <w:proofErr w:type="gramStart"/>
       <w:r>
-        <w:t>array scooters</w:t>
+        <w:t>scooters</w:t>
       </w:r>
       <w:proofErr w:type="gramEnd"/>
       <w:r>
@@ -834,7 +824,6 @@
       <w:r>
         <w:t xml:space="preserve"> is less than </w:t>
       </w:r>
-      <w:proofErr w:type="gramStart"/>
       <w:r>
         <w:rPr>
           <w:i/>
@@ -842,7 +831,6 @@
         </w:rPr>
         <w:t>countless</w:t>
       </w:r>
-      <w:proofErr w:type="gramEnd"/>
     </w:p>
     <w:p>
       <w:pPr>
@@ -860,16 +848,11 @@
         <w:t>“tie”</w:t>
       </w:r>
       <w:r>
-        <w:t xml:space="preserve"> if they are </w:t>
-      </w:r>
-      <w:proofErr w:type="gramStart"/>
-      <w:r>
-        <w:t>equa</w:t>
+        <w:t xml:space="preserve"> if they are equa</w:t>
       </w:r>
       <w:r>
         <w:t>l</w:t>
       </w:r>
-      <w:proofErr w:type="gramEnd"/>
     </w:p>
     <w:p/>
     <w:p>
@@ -1093,13 +1076,8 @@
         <w:t>x</w:t>
       </w:r>
       <w:r>
-        <w:t xml:space="preserve"> from the element and move on to the next </w:t>
-      </w:r>
-      <w:proofErr w:type="gramStart"/>
-      <w:r>
-        <w:t>element</w:t>
-      </w:r>
-      <w:proofErr w:type="gramEnd"/>
+        <w:t xml:space="preserve"> from the element and move on to the next element</w:t>
+      </w:r>
     </w:p>
     <w:p>
       <w:pPr>
@@ -1110,13 +1088,8 @@
         </w:numPr>
       </w:pPr>
       <w:r>
-        <w:t xml:space="preserve">If you reach the end of the array, move on to step </w:t>
-      </w:r>
-      <w:proofErr w:type="gramStart"/>
-      <w:r>
-        <w:t>3</w:t>
-      </w:r>
-      <w:proofErr w:type="gramEnd"/>
+        <w:t>If you reach the end of the array, move on to step 3</w:t>
+      </w:r>
     </w:p>
     <w:p>
       <w:pPr>
@@ -1137,11 +1110,11 @@
         <w:t>x</w:t>
       </w:r>
       <w:r>
-        <w:t xml:space="preserve"> to the final </w:t>
+        <w:t xml:space="preserve"> to </w:t>
       </w:r>
       <w:proofErr w:type="gramStart"/>
       <w:r>
-        <w:t>result</w:t>
+        <w:t>the final result</w:t>
       </w:r>
       <w:proofErr w:type="gramEnd"/>
     </w:p>
@@ -1154,13 +1127,8 @@
         </w:numPr>
       </w:pPr>
       <w:r>
-        <w:t xml:space="preserve">Step 4 – Go back to step </w:t>
-      </w:r>
-      <w:proofErr w:type="gramStart"/>
-      <w:r>
-        <w:t>1</w:t>
-      </w:r>
-      <w:proofErr w:type="gramEnd"/>
+        <w:t>Step 4 – Go back to step 1</w:t>
+      </w:r>
     </w:p>
     <w:p/>
     <w:p>
@@ -1530,13 +1498,8 @@
         <w:t>a</w:t>
       </w:r>
       <w:r>
-        <w:t xml:space="preserve">, the binary string after all operations have been </w:t>
-      </w:r>
-      <w:proofErr w:type="gramStart"/>
-      <w:r>
-        <w:t>applied</w:t>
-      </w:r>
-      <w:proofErr w:type="gramEnd"/>
+        <w:t>, the binary string after all operations have been applied</w:t>
+      </w:r>
     </w:p>
     <w:p>
       <w:pPr>
@@ -1727,13 +1690,8 @@
         </w:numPr>
       </w:pPr>
       <w:r>
-        <w:t xml:space="preserve">If there is no such state, do </w:t>
-      </w:r>
-      <w:proofErr w:type="gramStart"/>
-      <w:r>
-        <w:t>nothing</w:t>
-      </w:r>
-      <w:proofErr w:type="gramEnd"/>
+        <w:t>If there is no such state, do nothing</w:t>
+      </w:r>
     </w:p>
     <w:p>
       <w:pPr>
@@ -1863,13 +1821,8 @@
         <w:t>operations</w:t>
       </w:r>
       <w:r>
-        <w:t xml:space="preserve">, your task is to return the binary string of state array after all the operations have been </w:t>
-      </w:r>
-      <w:proofErr w:type="gramStart"/>
-      <w:r>
-        <w:t>applied</w:t>
-      </w:r>
-      <w:proofErr w:type="gramEnd"/>
+        <w:t>, your task is to return the binary string of state array after all the operations have been applied</w:t>
+      </w:r>
     </w:p>
     <w:p>
       <w:pPr>
@@ -2893,14 +2846,7 @@
         <w:rPr>
           <w:rFonts w:eastAsiaTheme="minorEastAsia"/>
         </w:rPr>
-        <w:t xml:space="preserve">, and an </w:t>
-      </w:r>
-      <w:proofErr w:type="gramStart"/>
-      <w:r>
-        <w:rPr>
-          <w:rFonts w:eastAsiaTheme="minorEastAsia"/>
-        </w:rPr>
-        <w:t xml:space="preserve">array </w:t>
+        <w:t xml:space="preserve">, and an array </w:t>
       </w:r>
       <w:r>
         <w:rPr>
@@ -2910,7 +2856,6 @@
         </w:rPr>
         <w:t>queries</w:t>
       </w:r>
-      <w:proofErr w:type="gramEnd"/>
       <w:r>
         <w:rPr>
           <w:rFonts w:eastAsiaTheme="minorEastAsia"/>
@@ -3485,16 +3430,8 @@
         <w:rPr>
           <w:rFonts w:eastAsiaTheme="minorEastAsia"/>
         </w:rPr>
-        <w:t xml:space="preserve">– represents the maximum number of characters each line of the newspaper can </w:t>
-      </w:r>
-      <w:proofErr w:type="gramStart"/>
-      <w:r>
-        <w:rPr>
-          <w:rFonts w:eastAsiaTheme="minorEastAsia"/>
-        </w:rPr>
-        <w:t>include</w:t>
-      </w:r>
-      <w:proofErr w:type="gramEnd"/>
+        <w:t>– represents the maximum number of characters each line of the newspaper can include</w:t>
+      </w:r>
     </w:p>
     <w:p>
       <w:pPr>
@@ -6165,16 +6102,8 @@
         <w:rPr>
           <w:rFonts w:cstheme="minorHAnsi"/>
         </w:rPr>
-        <w:t xml:space="preserve"> pattern, find how many subarrays of numbers match the given pattern. Pattern can only contain the following </w:t>
-      </w:r>
-      <w:proofErr w:type="gramStart"/>
-      <w:r>
-        <w:rPr>
-          <w:rFonts w:cstheme="minorHAnsi"/>
-        </w:rPr>
-        <w:t>integers</w:t>
-      </w:r>
-      <w:proofErr w:type="gramEnd"/>
+        <w:t xml:space="preserve"> pattern, find how many subarrays of numbers match the given pattern. Pattern can only contain the following integers</w:t>
+      </w:r>
     </w:p>
     <w:p>
       <w:pPr>
@@ -8359,7 +8288,6 @@
         <w:t xml:space="preserve">create </w:t>
       </w:r>
       <w:proofErr w:type="spellStart"/>
-      <w:proofErr w:type="gramStart"/>
       <w:r>
         <w:rPr>
           <w:rFonts w:eastAsiaTheme="minorEastAsia" w:cstheme="minorHAnsi"/>
@@ -8367,7 +8295,6 @@
         <w:t>fileA</w:t>
       </w:r>
       <w:proofErr w:type="spellEnd"/>
-      <w:proofErr w:type="gramEnd"/>
     </w:p>
     <w:p>
       <w:pPr>
@@ -8383,7 +8310,6 @@
         <w:t xml:space="preserve">create </w:t>
       </w:r>
       <w:proofErr w:type="spellStart"/>
-      <w:proofErr w:type="gramStart"/>
       <w:r>
         <w:rPr>
           <w:rFonts w:eastAsiaTheme="minorEastAsia" w:cstheme="minorHAnsi"/>
@@ -8391,7 +8317,6 @@
         <w:t>fileB</w:t>
       </w:r>
       <w:proofErr w:type="spellEnd"/>
-      <w:proofErr w:type="gramEnd"/>
     </w:p>
     <w:p>
       <w:pPr>
@@ -8407,7 +8332,6 @@
         <w:t xml:space="preserve">create </w:t>
       </w:r>
       <w:proofErr w:type="spellStart"/>
-      <w:proofErr w:type="gramStart"/>
       <w:r>
         <w:rPr>
           <w:rFonts w:eastAsiaTheme="minorEastAsia" w:cstheme="minorHAnsi"/>
@@ -8415,7 +8339,6 @@
         <w:t>fileA</w:t>
       </w:r>
       <w:proofErr w:type="spellEnd"/>
-      <w:proofErr w:type="gramEnd"/>
     </w:p>
     <w:p>
       <w:pPr>
@@ -8491,7 +8414,6 @@
         <w:t xml:space="preserve">create </w:t>
       </w:r>
       <w:proofErr w:type="spellStart"/>
-      <w:proofErr w:type="gramStart"/>
       <w:r>
         <w:rPr>
           <w:rFonts w:eastAsiaTheme="minorEastAsia" w:cstheme="minorHAnsi"/>
@@ -8499,7 +8421,6 @@
         <w:t>fileA</w:t>
       </w:r>
       <w:proofErr w:type="spellEnd"/>
-      <w:proofErr w:type="gramEnd"/>
     </w:p>
     <w:p>
       <w:pPr>
@@ -8515,7 +8436,6 @@
         <w:t xml:space="preserve">create </w:t>
       </w:r>
       <w:proofErr w:type="spellStart"/>
-      <w:proofErr w:type="gramStart"/>
       <w:r>
         <w:rPr>
           <w:rFonts w:eastAsiaTheme="minorEastAsia" w:cstheme="minorHAnsi"/>
@@ -8523,7 +8443,6 @@
         <w:t>fileB</w:t>
       </w:r>
       <w:proofErr w:type="spellEnd"/>
-      <w:proofErr w:type="gramEnd"/>
     </w:p>
     <w:p>
       <w:pPr>
@@ -8539,7 +8458,6 @@
         <w:t xml:space="preserve">create </w:t>
       </w:r>
       <w:proofErr w:type="spellStart"/>
-      <w:proofErr w:type="gramStart"/>
       <w:r>
         <w:rPr>
           <w:rFonts w:eastAsiaTheme="minorEastAsia" w:cstheme="minorHAnsi"/>
@@ -8547,7 +8465,6 @@
         <w:t>fileC</w:t>
       </w:r>
       <w:proofErr w:type="spellEnd"/>
-      <w:proofErr w:type="gramEnd"/>
     </w:p>
     <w:p>
       <w:pPr>
@@ -12643,24 +12560,131 @@
     </w:p>
     <w:p>
       <w:pPr>
-        <w:rPr>
-          <w:rFonts w:eastAsiaTheme="minorEastAsia" w:cstheme="minorHAnsi"/>
-          <w:i/>
-          <w:iCs/>
-        </w:rPr>
-      </w:pPr>
-    </w:p>
-    <w:p>
-      <w:pPr>
-        <w:rPr>
-          <w:rFonts w:eastAsiaTheme="minorEastAsia" w:cstheme="minorHAnsi"/>
-        </w:rPr>
-      </w:pPr>
-      <w:r>
-        <w:rPr>
-          <w:rFonts w:eastAsiaTheme="minorEastAsia" w:cstheme="minorHAnsi"/>
-        </w:rPr>
-        <w:t xml:space="preserve">40. Given a string </w:t>
+        <w:ind w:left="720"/>
+        <w:rPr>
+          <w:rFonts w:eastAsiaTheme="minorEastAsia" w:cstheme="minorHAnsi"/>
+        </w:rPr>
+      </w:pPr>
+    </w:p>
+    <w:p>
+      <w:pPr>
+        <w:ind w:left="720"/>
+        <w:rPr>
+          <w:rFonts w:eastAsiaTheme="minorEastAsia" w:cstheme="minorHAnsi"/>
+        </w:rPr>
+      </w:pPr>
+      <w:r>
+        <w:rPr>
+          <w:rFonts w:eastAsiaTheme="minorEastAsia" w:cstheme="minorHAnsi"/>
+        </w:rPr>
+        <w:t>Answer: 35</w:t>
+      </w:r>
+    </w:p>
+    <w:p>
+      <w:pPr>
+        <w:ind w:left="720"/>
+        <w:rPr>
+          <w:rFonts w:eastAsiaTheme="minorEastAsia" w:cstheme="minorHAnsi"/>
+        </w:rPr>
+      </w:pPr>
+    </w:p>
+    <w:p>
+      <w:pPr>
+        <w:pStyle w:val="ListParagraph"/>
+        <w:numPr>
+          <w:ilvl w:val="0"/>
+          <w:numId w:val="1"/>
+        </w:numPr>
+        <w:rPr>
+          <w:rFonts w:eastAsiaTheme="minorEastAsia" w:cstheme="minorHAnsi"/>
+        </w:rPr>
+      </w:pPr>
+      <w:r>
+        <w:rPr>
+          <w:rFonts w:eastAsiaTheme="minorEastAsia" w:cstheme="minorHAnsi"/>
+        </w:rPr>
+        <w:t>D</w:t>
+      </w:r>
+    </w:p>
+    <w:p>
+      <w:pPr>
+        <w:pStyle w:val="ListParagraph"/>
+        <w:numPr>
+          <w:ilvl w:val="0"/>
+          <w:numId w:val="1"/>
+        </w:numPr>
+        <w:rPr>
+          <w:rFonts w:eastAsiaTheme="minorEastAsia" w:cstheme="minorHAnsi"/>
+        </w:rPr>
+      </w:pPr>
+      <w:r>
+        <w:rPr>
+          <w:rFonts w:eastAsiaTheme="minorEastAsia" w:cstheme="minorHAnsi"/>
+        </w:rPr>
+        <w:t>D</w:t>
+      </w:r>
+    </w:p>
+    <w:p>
+      <w:pPr>
+        <w:pStyle w:val="ListParagraph"/>
+        <w:numPr>
+          <w:ilvl w:val="0"/>
+          <w:numId w:val="1"/>
+        </w:numPr>
+        <w:rPr>
+          <w:rFonts w:eastAsiaTheme="minorEastAsia" w:cstheme="minorHAnsi"/>
+        </w:rPr>
+      </w:pPr>
+      <w:r>
+        <w:rPr>
+          <w:rFonts w:eastAsiaTheme="minorEastAsia" w:cstheme="minorHAnsi"/>
+        </w:rPr>
+        <w:t>D</w:t>
+      </w:r>
+    </w:p>
+    <w:p>
+      <w:pPr>
+        <w:pStyle w:val="ListParagraph"/>
+        <w:numPr>
+          <w:ilvl w:val="0"/>
+          <w:numId w:val="1"/>
+        </w:numPr>
+        <w:rPr>
+          <w:rFonts w:eastAsiaTheme="minorEastAsia" w:cstheme="minorHAnsi"/>
+        </w:rPr>
+      </w:pPr>
+      <w:r>
+        <w:rPr>
+          <w:rFonts w:eastAsiaTheme="minorEastAsia" w:cstheme="minorHAnsi"/>
+        </w:rPr>
+        <w:t>D</w:t>
+      </w:r>
+    </w:p>
+    <w:p>
+      <w:pPr>
+        <w:rPr>
+          <w:rFonts w:eastAsiaTheme="minorEastAsia" w:cstheme="minorHAnsi"/>
+          <w:i/>
+          <w:iCs/>
+        </w:rPr>
+      </w:pPr>
+    </w:p>
+    <w:p>
+      <w:pPr>
+        <w:pStyle w:val="ListParagraph"/>
+        <w:numPr>
+          <w:ilvl w:val="0"/>
+          <w:numId w:val="1"/>
+        </w:numPr>
+        <w:rPr>
+          <w:rFonts w:eastAsiaTheme="minorEastAsia" w:cstheme="minorHAnsi"/>
+        </w:rPr>
+      </w:pPr>
+      <w:r>
+        <w:rPr>
+          <w:rFonts w:eastAsiaTheme="minorEastAsia" w:cstheme="minorHAnsi"/>
+        </w:rPr>
+        <w:t xml:space="preserve">Given a string </w:t>
       </w:r>
       <w:r>
         <w:rPr>
@@ -12770,16 +12794,69 @@
           <w:iCs/>
           <w:vertAlign w:val="subscript"/>
         </w:rPr>
+        <w:t>k…</w:t>
+      </w:r>
+      <w:r>
+        <w:rPr>
+          <w:rFonts w:eastAsiaTheme="minorEastAsia" w:cstheme="minorHAnsi"/>
+          <w:i/>
+          <w:iCs/>
+        </w:rPr>
+        <w:t>w</w:t>
+      </w:r>
+      <w:r>
+        <w:rPr>
+          <w:rFonts w:eastAsiaTheme="minorEastAsia" w:cstheme="minorHAnsi"/>
+          <w:i/>
+          <w:iCs/>
+          <w:vertAlign w:val="subscript"/>
+        </w:rPr>
+        <w:t>n-1.</w:t>
+      </w:r>
+      <w:r>
+        <w:rPr>
+          <w:rFonts w:eastAsiaTheme="minorEastAsia" w:cstheme="minorHAnsi"/>
+          <w:i/>
+          <w:iCs/>
+        </w:rPr>
+        <w:t xml:space="preserve"> </w:t>
+      </w:r>
+      <w:r>
+        <w:rPr>
+          <w:rFonts w:eastAsiaTheme="minorEastAsia" w:cstheme="minorHAnsi"/>
+        </w:rPr>
+        <w:t xml:space="preserve">Reversing the last </w:t>
+      </w:r>
+      <w:r>
+        <w:rPr>
+          <w:rFonts w:eastAsiaTheme="minorEastAsia" w:cstheme="minorHAnsi"/>
+          <w:i/>
+          <w:iCs/>
+        </w:rPr>
         <w:t>k</w:t>
       </w:r>
       <w:r>
         <w:rPr>
           <w:rFonts w:eastAsiaTheme="minorEastAsia" w:cstheme="minorHAnsi"/>
+        </w:rPr>
+        <w:t xml:space="preserve"> letters products </w:t>
+      </w:r>
+      <w:r>
+        <w:rPr>
+          <w:rFonts w:eastAsiaTheme="minorEastAsia" w:cstheme="minorHAnsi"/>
+          <w:i/>
+          <w:iCs/>
+        </w:rPr>
+        <w:t>w</w:t>
+      </w:r>
+      <w:r>
+        <w:rPr>
+          <w:rFonts w:eastAsiaTheme="minorEastAsia" w:cstheme="minorHAnsi"/>
           <w:i/>
           <w:iCs/>
           <w:vertAlign w:val="subscript"/>
         </w:rPr>
-        <w:t>…</w:t>
+        <w:t>0…</w:t>
       </w:r>
       <w:r>
         <w:rPr>
@@ -12796,461 +12873,439 @@
           <w:iCs/>
           <w:vertAlign w:val="subscript"/>
         </w:rPr>
-        <w:t>n-1.</w:t>
-      </w:r>
-      <w:r>
-        <w:rPr>
-          <w:rFonts w:eastAsiaTheme="minorEastAsia" w:cstheme="minorHAnsi"/>
-          <w:i/>
-          <w:iCs/>
+        <w:t>n-k-1</w:t>
+      </w:r>
+      <w:r>
+        <w:rPr>
+          <w:rFonts w:eastAsiaTheme="minorEastAsia" w:cstheme="minorHAnsi"/>
+          <w:i/>
+          <w:iCs/>
+        </w:rPr>
+        <w:t>|w</w:t>
+      </w:r>
+      <w:r>
+        <w:rPr>
+          <w:rFonts w:eastAsiaTheme="minorEastAsia" w:cstheme="minorHAnsi"/>
+          <w:i/>
+          <w:iCs/>
+          <w:vertAlign w:val="subscript"/>
+        </w:rPr>
+        <w:t>n-1…</w:t>
+      </w:r>
+      <w:r>
+        <w:rPr>
+          <w:rFonts w:eastAsiaTheme="minorEastAsia" w:cstheme="minorHAnsi"/>
+          <w:i/>
+          <w:iCs/>
+        </w:rPr>
+        <w:t>w</w:t>
+      </w:r>
+      <w:r>
+        <w:rPr>
+          <w:rFonts w:eastAsiaTheme="minorEastAsia" w:cstheme="minorHAnsi"/>
+          <w:i/>
+          <w:iCs/>
+          <w:vertAlign w:val="subscript"/>
+        </w:rPr>
+        <w:t>n-</w:t>
+      </w:r>
+      <w:r>
+        <w:rPr>
+          <w:rFonts w:eastAsiaTheme="minorEastAsia" w:cstheme="minorHAnsi"/>
+          <w:i/>
+          <w:iCs/>
+          <w:vertAlign w:val="subscript"/>
+        </w:rPr>
+        <w:lastRenderedPageBreak/>
+        <w:t>k+1</w:t>
+      </w:r>
+      <w:r>
+        <w:rPr>
+          <w:rFonts w:eastAsiaTheme="minorEastAsia" w:cstheme="minorHAnsi"/>
+          <w:i/>
+          <w:iCs/>
+        </w:rPr>
+        <w:t>w</w:t>
+      </w:r>
+      <w:r>
+        <w:rPr>
+          <w:rFonts w:eastAsiaTheme="minorEastAsia" w:cstheme="minorHAnsi"/>
+          <w:i/>
+          <w:iCs/>
+          <w:vertAlign w:val="subscript"/>
+        </w:rPr>
+        <w:t>n-k</w:t>
+      </w:r>
+      <w:r>
+        <w:rPr>
+          <w:rFonts w:eastAsiaTheme="minorEastAsia" w:cstheme="minorHAnsi"/>
+          <w:i/>
+          <w:iCs/>
+        </w:rPr>
+        <w:t xml:space="preserve">. </w:t>
+      </w:r>
+      <w:r>
+        <w:rPr>
+          <w:rFonts w:eastAsiaTheme="minorEastAsia" w:cstheme="minorHAnsi"/>
+        </w:rPr>
+        <w:t xml:space="preserve">Your task is to iterate over all possible new strings that can be formed this </w:t>
+      </w:r>
+      <w:proofErr w:type="gramStart"/>
+      <w:r>
+        <w:rPr>
+          <w:rFonts w:eastAsiaTheme="minorEastAsia" w:cstheme="minorHAnsi"/>
+        </w:rPr>
+        <w:t>way, and</w:t>
+      </w:r>
+      <w:proofErr w:type="gramEnd"/>
+      <w:r>
+        <w:rPr>
+          <w:rFonts w:eastAsiaTheme="minorEastAsia" w:cstheme="minorHAnsi"/>
+        </w:rPr>
+        <w:t xml:space="preserve"> return the alphabetically smallest one.</w:t>
+      </w:r>
+    </w:p>
+    <w:p>
+      <w:pPr>
+        <w:rPr>
+          <w:rFonts w:eastAsiaTheme="minorEastAsia" w:cstheme="minorHAnsi"/>
+        </w:rPr>
+      </w:pPr>
+    </w:p>
+    <w:p>
+      <w:pPr>
+        <w:rPr>
+          <w:rFonts w:eastAsiaTheme="minorEastAsia" w:cstheme="minorHAnsi"/>
+        </w:rPr>
+      </w:pPr>
+      <w:r>
+        <w:rPr>
+          <w:rFonts w:eastAsiaTheme="minorEastAsia" w:cstheme="minorHAnsi"/>
+        </w:rPr>
+        <w:t>Answer: Question 40</w:t>
+      </w:r>
+    </w:p>
+    <w:p>
+      <w:pPr>
+        <w:rPr>
+          <w:rFonts w:eastAsiaTheme="minorEastAsia" w:cstheme="minorHAnsi"/>
+        </w:rPr>
+      </w:pPr>
+    </w:p>
+    <w:p>
+      <w:pPr>
+        <w:pStyle w:val="ListParagraph"/>
+        <w:numPr>
+          <w:ilvl w:val="0"/>
+          <w:numId w:val="1"/>
+        </w:numPr>
+        <w:rPr>
+          <w:rFonts w:eastAsiaTheme="minorEastAsia" w:cstheme="minorHAnsi"/>
+        </w:rPr>
+      </w:pPr>
+      <w:r>
+        <w:rPr>
+          <w:rFonts w:eastAsiaTheme="minorEastAsia" w:cstheme="minorHAnsi"/>
+        </w:rPr>
+        <w:t xml:space="preserve">Given an integer </w:t>
+      </w:r>
+      <w:r>
+        <w:rPr>
+          <w:rFonts w:eastAsiaTheme="minorEastAsia" w:cstheme="minorHAnsi"/>
+          <w:i/>
+          <w:iCs/>
+        </w:rPr>
+        <w:t>n</w:t>
+      </w:r>
+      <w:r>
+        <w:rPr>
+          <w:rFonts w:eastAsiaTheme="minorEastAsia" w:cstheme="minorHAnsi"/>
+        </w:rPr>
+        <w:t>, your task is to calculate the alternating sum of its digits. In other words, add up all the digits, taking the first digit with a positive sign, second digit with a negative sign, third digit with a positive sign, etc.</w:t>
+      </w:r>
+    </w:p>
+    <w:p>
+      <w:pPr>
+        <w:ind w:left="720"/>
+        <w:rPr>
+          <w:rFonts w:eastAsiaTheme="minorEastAsia" w:cstheme="minorHAnsi"/>
+        </w:rPr>
+      </w:pPr>
+    </w:p>
+    <w:p>
+      <w:pPr>
+        <w:ind w:left="720"/>
+        <w:rPr>
+          <w:rFonts w:eastAsiaTheme="minorEastAsia" w:cstheme="minorHAnsi"/>
+        </w:rPr>
+      </w:pPr>
+      <w:r>
+        <w:rPr>
+          <w:rFonts w:eastAsiaTheme="minorEastAsia" w:cstheme="minorHAnsi"/>
+        </w:rPr>
+        <w:t>For example: if n = 52134, then the output should be solution(n) = 5</w:t>
+      </w:r>
+    </w:p>
+    <w:p>
+      <w:pPr>
+        <w:ind w:left="720"/>
+        <w:rPr>
+          <w:rFonts w:eastAsiaTheme="minorEastAsia" w:cstheme="minorHAnsi"/>
+        </w:rPr>
+      </w:pPr>
+    </w:p>
+    <w:p>
+      <w:pPr>
+        <w:ind w:left="720"/>
+        <w:rPr>
+          <w:rFonts w:eastAsiaTheme="minorEastAsia" w:cstheme="minorHAnsi"/>
+        </w:rPr>
+      </w:pPr>
+      <w:r>
+        <w:rPr>
+          <w:rFonts w:eastAsiaTheme="minorEastAsia" w:cstheme="minorHAnsi"/>
+        </w:rPr>
+        <w:t>Answer: Question 4</w:t>
+      </w:r>
+      <w:r>
+        <w:rPr>
+          <w:rFonts w:eastAsiaTheme="minorEastAsia" w:cstheme="minorHAnsi"/>
+        </w:rPr>
+        <w:t>1</w:t>
+      </w:r>
+    </w:p>
+    <w:p>
+      <w:pPr>
+        <w:rPr>
+          <w:rFonts w:eastAsiaTheme="minorEastAsia" w:cstheme="minorHAnsi"/>
+        </w:rPr>
+      </w:pPr>
+    </w:p>
+    <w:p>
+      <w:pPr>
+        <w:pStyle w:val="ListParagraph"/>
+        <w:numPr>
+          <w:ilvl w:val="0"/>
+          <w:numId w:val="1"/>
+        </w:numPr>
+        <w:rPr>
+          <w:rFonts w:eastAsiaTheme="minorEastAsia" w:cstheme="minorHAnsi"/>
+        </w:rPr>
+      </w:pPr>
+      <w:r>
+        <w:rPr>
+          <w:rFonts w:eastAsiaTheme="minorEastAsia" w:cstheme="minorHAnsi"/>
+        </w:rPr>
+        <w:t xml:space="preserve"> Given a string </w:t>
+      </w:r>
+      <w:r>
+        <w:rPr>
+          <w:rFonts w:eastAsiaTheme="minorEastAsia" w:cstheme="minorHAnsi"/>
+          <w:i/>
+          <w:iCs/>
+        </w:rPr>
+        <w:t>message</w:t>
+      </w:r>
+      <w:r>
+        <w:rPr>
+          <w:rFonts w:eastAsiaTheme="minorEastAsia" w:cstheme="minorHAnsi"/>
+        </w:rPr>
+        <w:t xml:space="preserve"> and an integer </w:t>
+      </w:r>
+      <w:r>
+        <w:rPr>
+          <w:rFonts w:eastAsiaTheme="minorEastAsia" w:cstheme="minorHAnsi"/>
+          <w:i/>
+          <w:iCs/>
+        </w:rPr>
+        <w:t>n</w:t>
+      </w:r>
+      <w:r>
+        <w:rPr>
+          <w:rFonts w:eastAsiaTheme="minorEastAsia" w:cstheme="minorHAnsi"/>
+        </w:rPr>
+        <w:t xml:space="preserve">, replace every </w:t>
+      </w:r>
+      <w:r>
+        <w:rPr>
+          <w:rFonts w:eastAsiaTheme="minorEastAsia" w:cstheme="minorHAnsi"/>
+          <w:i/>
+          <w:iCs/>
+        </w:rPr>
+        <w:t>nth</w:t>
+      </w:r>
+      <w:r>
+        <w:rPr>
+          <w:rFonts w:eastAsiaTheme="minorEastAsia" w:cstheme="minorHAnsi"/>
+        </w:rPr>
+        <w:t xml:space="preserve"> consonant with the next consonant from the alphabet while keeping the case consistent (e.g. ‘b’ becomes ‘c’, ‘x’, becomes ‘y’, etc.)</w:t>
+      </w:r>
+    </w:p>
+    <w:p>
+      <w:pPr>
+        <w:ind w:left="360"/>
+        <w:rPr>
+          <w:rFonts w:eastAsiaTheme="minorEastAsia" w:cstheme="minorHAnsi"/>
+        </w:rPr>
+      </w:pPr>
+    </w:p>
+    <w:p>
+      <w:pPr>
+        <w:ind w:left="720"/>
+        <w:rPr>
+          <w:rFonts w:eastAsiaTheme="minorEastAsia" w:cstheme="minorHAnsi"/>
+        </w:rPr>
+      </w:pPr>
+      <w:r>
+        <w:rPr>
+          <w:rFonts w:eastAsiaTheme="minorEastAsia" w:cstheme="minorHAnsi"/>
+        </w:rPr>
+        <w:t>For example: if message = “</w:t>
+      </w:r>
+      <w:proofErr w:type="spellStart"/>
+      <w:r>
+        <w:rPr>
+          <w:rFonts w:eastAsiaTheme="minorEastAsia" w:cstheme="minorHAnsi"/>
+        </w:rPr>
+        <w:t>Codesignal</w:t>
+      </w:r>
+      <w:proofErr w:type="spellEnd"/>
+      <w:r>
+        <w:rPr>
+          <w:rFonts w:eastAsiaTheme="minorEastAsia" w:cstheme="minorHAnsi"/>
+        </w:rPr>
+        <w:t xml:space="preserve">” and n = 3, the output should be </w:t>
+      </w:r>
+      <w:proofErr w:type="gramStart"/>
+      <w:r>
+        <w:rPr>
+          <w:rFonts w:eastAsiaTheme="minorEastAsia" w:cstheme="minorHAnsi"/>
+        </w:rPr>
+        <w:t>solution(</w:t>
+      </w:r>
+      <w:proofErr w:type="gramEnd"/>
+      <w:r>
+        <w:rPr>
+          <w:rFonts w:eastAsiaTheme="minorEastAsia" w:cstheme="minorHAnsi"/>
+        </w:rPr>
+        <w:t>message, n) = “</w:t>
+      </w:r>
+      <w:proofErr w:type="spellStart"/>
+      <w:r>
+        <w:rPr>
+          <w:rFonts w:eastAsiaTheme="minorEastAsia" w:cstheme="minorHAnsi"/>
+        </w:rPr>
+        <w:t>CodeTignam</w:t>
+      </w:r>
+      <w:proofErr w:type="spellEnd"/>
+      <w:r>
+        <w:rPr>
+          <w:rFonts w:eastAsiaTheme="minorEastAsia" w:cstheme="minorHAnsi"/>
+        </w:rPr>
+        <w:t>”.</w:t>
+      </w:r>
+    </w:p>
+    <w:p>
+      <w:pPr>
+        <w:ind w:left="360"/>
+        <w:rPr>
+          <w:rFonts w:eastAsiaTheme="minorEastAsia" w:cstheme="minorHAnsi"/>
+        </w:rPr>
+      </w:pPr>
+    </w:p>
+    <w:p>
+      <w:pPr>
+        <w:ind w:left="360" w:firstLine="360"/>
+        <w:rPr>
+          <w:rFonts w:eastAsiaTheme="minorEastAsia" w:cstheme="minorHAnsi"/>
+        </w:rPr>
+      </w:pPr>
+      <w:r>
+        <w:rPr>
+          <w:rFonts w:eastAsiaTheme="minorEastAsia" w:cstheme="minorHAnsi"/>
+        </w:rPr>
+        <w:t>Answer: Question 42</w:t>
+      </w:r>
+    </w:p>
+    <w:p>
+      <w:pPr>
+        <w:ind w:left="360"/>
+        <w:rPr>
+          <w:rFonts w:eastAsiaTheme="minorEastAsia" w:cstheme="minorHAnsi"/>
+        </w:rPr>
+      </w:pPr>
+    </w:p>
+    <w:p>
+      <w:pPr>
+        <w:pStyle w:val="ListParagraph"/>
+        <w:numPr>
+          <w:ilvl w:val="0"/>
+          <w:numId w:val="1"/>
+        </w:numPr>
+        <w:rPr>
+          <w:rFonts w:eastAsiaTheme="minorEastAsia" w:cstheme="minorHAnsi"/>
+        </w:rPr>
+      </w:pPr>
+      <w:r>
+        <w:rPr>
+          <w:rFonts w:eastAsiaTheme="minorEastAsia" w:cstheme="minorHAnsi"/>
+        </w:rPr>
+        <w:t xml:space="preserve">You are helping the bird build its nest. You are given an array </w:t>
+      </w:r>
+      <w:r>
+        <w:rPr>
+          <w:rFonts w:eastAsiaTheme="minorEastAsia" w:cstheme="minorHAnsi"/>
+          <w:i/>
+          <w:iCs/>
+        </w:rPr>
+        <w:t>forest</w:t>
+      </w:r>
+      <w:r>
+        <w:rPr>
+          <w:rFonts w:eastAsiaTheme="minorEastAsia" w:cstheme="minorHAnsi"/>
+        </w:rPr>
+        <w:t xml:space="preserve"> containing positive integers and zeros, and a non-negative integer </w:t>
+      </w:r>
+      <w:r>
+        <w:rPr>
+          <w:rFonts w:eastAsiaTheme="minorEastAsia" w:cstheme="minorHAnsi"/>
+          <w:i/>
+          <w:iCs/>
+        </w:rPr>
+        <w:t>bird</w:t>
+      </w:r>
+      <w:r>
+        <w:rPr>
+          <w:rFonts w:eastAsiaTheme="minorEastAsia" w:cstheme="minorHAnsi"/>
+        </w:rPr>
+        <w:t xml:space="preserve">, representing the bird’s initial position. Each positive integer within the </w:t>
+      </w:r>
+      <w:r>
+        <w:rPr>
+          <w:rFonts w:eastAsiaTheme="minorEastAsia" w:cstheme="minorHAnsi"/>
+          <w:i/>
+          <w:iCs/>
+        </w:rPr>
+        <w:t>forest</w:t>
+      </w:r>
+      <w:r>
+        <w:rPr>
+          <w:rFonts w:eastAsiaTheme="minorEastAsia" w:cstheme="minorHAnsi"/>
         </w:rPr>
         <w:t xml:space="preserve"> </w:t>
       </w:r>
-      <w:r>
-        <w:rPr>
-          <w:rFonts w:eastAsiaTheme="minorEastAsia" w:cstheme="minorHAnsi"/>
-        </w:rPr>
-        <w:t xml:space="preserve">Reversing the last </w:t>
-      </w:r>
-      <w:r>
-        <w:rPr>
-          <w:rFonts w:eastAsiaTheme="minorEastAsia" w:cstheme="minorHAnsi"/>
-          <w:i/>
-          <w:iCs/>
-        </w:rPr>
-        <w:t>k</w:t>
-      </w:r>
-      <w:r>
-        <w:rPr>
-          <w:rFonts w:eastAsiaTheme="minorEastAsia" w:cstheme="minorHAnsi"/>
-        </w:rPr>
-        <w:t xml:space="preserve"> letters products </w:t>
-      </w:r>
-      <w:r>
-        <w:rPr>
-          <w:rFonts w:eastAsiaTheme="minorEastAsia" w:cstheme="minorHAnsi"/>
-          <w:i/>
-          <w:iCs/>
-        </w:rPr>
-        <w:t>w</w:t>
-      </w:r>
-      <w:r>
-        <w:rPr>
-          <w:rFonts w:eastAsiaTheme="minorEastAsia" w:cstheme="minorHAnsi"/>
-          <w:i/>
-          <w:iCs/>
-          <w:vertAlign w:val="subscript"/>
-        </w:rPr>
-        <w:t>0…</w:t>
-      </w:r>
-      <w:r>
-        <w:rPr>
-          <w:rFonts w:eastAsiaTheme="minorEastAsia" w:cstheme="minorHAnsi"/>
-          <w:i/>
-          <w:iCs/>
-        </w:rPr>
-        <w:t>w</w:t>
-      </w:r>
-      <w:r>
-        <w:rPr>
-          <w:rFonts w:eastAsiaTheme="minorEastAsia" w:cstheme="minorHAnsi"/>
-          <w:i/>
-          <w:iCs/>
-          <w:vertAlign w:val="subscript"/>
-        </w:rPr>
-        <w:t>n-k-1</w:t>
-      </w:r>
-      <w:r>
-        <w:rPr>
-          <w:rFonts w:eastAsiaTheme="minorEastAsia" w:cstheme="minorHAnsi"/>
-          <w:i/>
-          <w:iCs/>
-        </w:rPr>
-        <w:t>|w</w:t>
-      </w:r>
-      <w:r>
-        <w:rPr>
-          <w:rFonts w:eastAsiaTheme="minorEastAsia" w:cstheme="minorHAnsi"/>
-          <w:i/>
-          <w:iCs/>
-          <w:vertAlign w:val="subscript"/>
-        </w:rPr>
-        <w:t>n-1…</w:t>
-      </w:r>
-      <w:r>
-        <w:rPr>
-          <w:rFonts w:eastAsiaTheme="minorEastAsia" w:cstheme="minorHAnsi"/>
-          <w:i/>
-          <w:iCs/>
-        </w:rPr>
-        <w:t>w</w:t>
-      </w:r>
-      <w:r>
-        <w:rPr>
-          <w:rFonts w:eastAsiaTheme="minorEastAsia" w:cstheme="minorHAnsi"/>
-          <w:i/>
-          <w:iCs/>
-          <w:vertAlign w:val="subscript"/>
-        </w:rPr>
-        <w:t>n-k+1</w:t>
-      </w:r>
-      <w:r>
-        <w:rPr>
-          <w:rFonts w:eastAsiaTheme="minorEastAsia" w:cstheme="minorHAnsi"/>
-          <w:i/>
-          <w:iCs/>
-        </w:rPr>
-        <w:t>w</w:t>
-      </w:r>
-      <w:r>
-        <w:rPr>
-          <w:rFonts w:eastAsiaTheme="minorEastAsia" w:cstheme="minorHAnsi"/>
-          <w:i/>
-          <w:iCs/>
-          <w:vertAlign w:val="subscript"/>
-        </w:rPr>
-        <w:t>n-k</w:t>
-      </w:r>
-      <w:r>
-        <w:rPr>
-          <w:rFonts w:eastAsiaTheme="minorEastAsia" w:cstheme="minorHAnsi"/>
-          <w:i/>
-          <w:iCs/>
-        </w:rPr>
-        <w:t xml:space="preserve">. </w:t>
-      </w:r>
-      <w:r>
-        <w:rPr>
-          <w:rFonts w:eastAsiaTheme="minorEastAsia" w:cstheme="minorHAnsi"/>
-        </w:rPr>
-        <w:t xml:space="preserve">Your task is to iterate over all possible new strings that can be formed this </w:t>
-      </w:r>
       <w:proofErr w:type="gramStart"/>
       <w:r>
         <w:rPr>
           <w:rFonts w:eastAsiaTheme="minorEastAsia" w:cstheme="minorHAnsi"/>
         </w:rPr>
-        <w:t>way, and</w:t>
+        <w:t>is considered to be</w:t>
       </w:r>
       <w:proofErr w:type="gramEnd"/>
       <w:r>
         <w:rPr>
           <w:rFonts w:eastAsiaTheme="minorEastAsia" w:cstheme="minorHAnsi"/>
         </w:rPr>
-        <w:t xml:space="preserve"> return the alphabetically smallest one.</w:t>
-      </w:r>
-    </w:p>
-    <w:p>
-      <w:pPr>
-        <w:rPr>
-          <w:rFonts w:eastAsiaTheme="minorEastAsia" w:cstheme="minorHAnsi"/>
-        </w:rPr>
-      </w:pPr>
-    </w:p>
-    <w:p>
-      <w:pPr>
-        <w:rPr>
-          <w:rFonts w:eastAsiaTheme="minorEastAsia" w:cstheme="minorHAnsi"/>
-        </w:rPr>
-      </w:pPr>
-      <w:r>
-        <w:rPr>
-          <w:rFonts w:eastAsiaTheme="minorEastAsia" w:cstheme="minorHAnsi"/>
-        </w:rPr>
-        <w:t>Answer: Question 40</w:t>
-      </w:r>
-    </w:p>
-    <w:p>
-      <w:pPr>
-        <w:rPr>
-          <w:rFonts w:eastAsiaTheme="minorEastAsia" w:cstheme="minorHAnsi"/>
-        </w:rPr>
-      </w:pPr>
-    </w:p>
-    <w:p>
-      <w:pPr>
-        <w:rPr>
-          <w:rFonts w:eastAsiaTheme="minorEastAsia" w:cstheme="minorHAnsi"/>
-        </w:rPr>
-      </w:pPr>
-      <w:r>
-        <w:rPr>
-          <w:rFonts w:eastAsiaTheme="minorEastAsia" w:cstheme="minorHAnsi"/>
-        </w:rPr>
-        <w:t xml:space="preserve">41. Given an integer </w:t>
-      </w:r>
-      <w:r>
-        <w:rPr>
-          <w:rFonts w:eastAsiaTheme="minorEastAsia" w:cstheme="minorHAnsi"/>
-          <w:i/>
-          <w:iCs/>
-        </w:rPr>
-        <w:t>n</w:t>
-      </w:r>
-      <w:r>
-        <w:rPr>
-          <w:rFonts w:eastAsiaTheme="minorEastAsia" w:cstheme="minorHAnsi"/>
-        </w:rPr>
-        <w:t>, your task is to calculate the alternating sum of its digits. In other words, add up all the digits, taking the first digit with a positive sign, second digit with a negative sign, third digit with a positive sign, etc.</w:t>
-      </w:r>
-    </w:p>
-    <w:p>
-      <w:pPr>
-        <w:rPr>
-          <w:rFonts w:eastAsiaTheme="minorEastAsia" w:cstheme="minorHAnsi"/>
-        </w:rPr>
-      </w:pPr>
-      <w:r>
-        <w:rPr>
-          <w:rFonts w:eastAsiaTheme="minorEastAsia" w:cstheme="minorHAnsi"/>
-        </w:rPr>
-        <w:lastRenderedPageBreak/>
-        <w:t>For example: if n = 52134, then the output should be solution(n) = 5</w:t>
-      </w:r>
-    </w:p>
-    <w:p>
-      <w:pPr>
-        <w:rPr>
-          <w:rFonts w:eastAsiaTheme="minorEastAsia" w:cstheme="minorHAnsi"/>
-        </w:rPr>
-      </w:pPr>
-    </w:p>
-    <w:p>
-      <w:pPr>
-        <w:rPr>
-          <w:rFonts w:eastAsiaTheme="minorEastAsia" w:cstheme="minorHAnsi"/>
-        </w:rPr>
-      </w:pPr>
-      <w:r>
-        <w:rPr>
-          <w:rFonts w:eastAsiaTheme="minorEastAsia" w:cstheme="minorHAnsi"/>
-        </w:rPr>
-        <w:t>Answer: Question 4</w:t>
-      </w:r>
-      <w:r>
-        <w:rPr>
-          <w:rFonts w:eastAsiaTheme="minorEastAsia" w:cstheme="minorHAnsi"/>
-        </w:rPr>
-        <w:t>1</w:t>
-      </w:r>
-    </w:p>
-    <w:p>
-      <w:pPr>
-        <w:rPr>
-          <w:rFonts w:eastAsiaTheme="minorEastAsia" w:cstheme="minorHAnsi"/>
-        </w:rPr>
-      </w:pPr>
-    </w:p>
-    <w:p>
-      <w:pPr>
-        <w:rPr>
-          <w:rFonts w:eastAsiaTheme="minorEastAsia" w:cstheme="minorHAnsi"/>
-        </w:rPr>
-      </w:pPr>
-      <w:r>
-        <w:rPr>
-          <w:rFonts w:eastAsiaTheme="minorEastAsia" w:cstheme="minorHAnsi"/>
-        </w:rPr>
-        <w:t xml:space="preserve">42. Given a string </w:t>
-      </w:r>
-      <w:r>
-        <w:rPr>
-          <w:rFonts w:eastAsiaTheme="minorEastAsia" w:cstheme="minorHAnsi"/>
-          <w:i/>
-          <w:iCs/>
-        </w:rPr>
-        <w:t>message</w:t>
-      </w:r>
-      <w:r>
-        <w:rPr>
-          <w:rFonts w:eastAsiaTheme="minorEastAsia" w:cstheme="minorHAnsi"/>
-        </w:rPr>
-        <w:t xml:space="preserve"> and an integer </w:t>
-      </w:r>
-      <w:r>
-        <w:rPr>
-          <w:rFonts w:eastAsiaTheme="minorEastAsia" w:cstheme="minorHAnsi"/>
-          <w:i/>
-          <w:iCs/>
-        </w:rPr>
-        <w:t>n</w:t>
-      </w:r>
-      <w:r>
-        <w:rPr>
-          <w:rFonts w:eastAsiaTheme="minorEastAsia" w:cstheme="minorHAnsi"/>
-        </w:rPr>
-        <w:t xml:space="preserve">, replace every </w:t>
-      </w:r>
-      <w:r>
-        <w:rPr>
-          <w:rFonts w:eastAsiaTheme="minorEastAsia" w:cstheme="minorHAnsi"/>
-          <w:i/>
-          <w:iCs/>
-        </w:rPr>
-        <w:t>nth</w:t>
-      </w:r>
-      <w:r>
-        <w:rPr>
-          <w:rFonts w:eastAsiaTheme="minorEastAsia" w:cstheme="minorHAnsi"/>
-        </w:rPr>
-        <w:t xml:space="preserve"> consonant with the next consonant from the alphabet while keeping the case consistent (e.g. ‘b’ becomes ‘c’, ‘x’, becomes ‘y’, etc.)</w:t>
-      </w:r>
-    </w:p>
-    <w:p>
-      <w:pPr>
-        <w:rPr>
-          <w:rFonts w:eastAsiaTheme="minorEastAsia" w:cstheme="minorHAnsi"/>
-        </w:rPr>
-      </w:pPr>
-    </w:p>
-    <w:p>
-      <w:pPr>
-        <w:rPr>
-          <w:rFonts w:eastAsiaTheme="minorEastAsia" w:cstheme="minorHAnsi"/>
-        </w:rPr>
-      </w:pPr>
-      <w:r>
-        <w:rPr>
-          <w:rFonts w:eastAsiaTheme="minorEastAsia" w:cstheme="minorHAnsi"/>
-        </w:rPr>
-        <w:t>For example: if message = “</w:t>
-      </w:r>
-      <w:proofErr w:type="spellStart"/>
-      <w:r>
-        <w:rPr>
-          <w:rFonts w:eastAsiaTheme="minorEastAsia" w:cstheme="minorHAnsi"/>
-        </w:rPr>
-        <w:t>Codesignal</w:t>
-      </w:r>
-      <w:proofErr w:type="spellEnd"/>
-      <w:r>
-        <w:rPr>
-          <w:rFonts w:eastAsiaTheme="minorEastAsia" w:cstheme="minorHAnsi"/>
-        </w:rPr>
-        <w:t xml:space="preserve">” and n = 3, the output should be </w:t>
-      </w:r>
-      <w:proofErr w:type="gramStart"/>
-      <w:r>
-        <w:rPr>
-          <w:rFonts w:eastAsiaTheme="minorEastAsia" w:cstheme="minorHAnsi"/>
-        </w:rPr>
-        <w:t>solution(</w:t>
-      </w:r>
-      <w:proofErr w:type="gramEnd"/>
-      <w:r>
-        <w:rPr>
-          <w:rFonts w:eastAsiaTheme="minorEastAsia" w:cstheme="minorHAnsi"/>
-        </w:rPr>
-        <w:t>message, n) = “</w:t>
-      </w:r>
-      <w:proofErr w:type="spellStart"/>
-      <w:r>
-        <w:rPr>
-          <w:rFonts w:eastAsiaTheme="minorEastAsia" w:cstheme="minorHAnsi"/>
-        </w:rPr>
-        <w:t>CodeTignam</w:t>
-      </w:r>
-      <w:proofErr w:type="spellEnd"/>
-      <w:r>
-        <w:rPr>
-          <w:rFonts w:eastAsiaTheme="minorEastAsia" w:cstheme="minorHAnsi"/>
-        </w:rPr>
-        <w:t>”.</w:t>
-      </w:r>
-    </w:p>
-    <w:p>
-      <w:pPr>
-        <w:rPr>
-          <w:rFonts w:eastAsiaTheme="minorEastAsia" w:cstheme="minorHAnsi"/>
-        </w:rPr>
-      </w:pPr>
-    </w:p>
-    <w:p>
-      <w:pPr>
-        <w:rPr>
-          <w:rFonts w:eastAsiaTheme="minorEastAsia" w:cstheme="minorHAnsi"/>
-        </w:rPr>
-      </w:pPr>
-      <w:r>
-        <w:rPr>
-          <w:rFonts w:eastAsiaTheme="minorEastAsia" w:cstheme="minorHAnsi"/>
-        </w:rPr>
-        <w:t>Answer: Question 42</w:t>
-      </w:r>
-    </w:p>
-    <w:p>
-      <w:pPr>
-        <w:rPr>
-          <w:rFonts w:eastAsiaTheme="minorEastAsia" w:cstheme="minorHAnsi"/>
-        </w:rPr>
-      </w:pPr>
-    </w:p>
-    <w:p>
-      <w:pPr>
-        <w:rPr>
-          <w:rFonts w:eastAsiaTheme="minorEastAsia" w:cstheme="minorHAnsi"/>
-        </w:rPr>
-      </w:pPr>
-      <w:r>
-        <w:rPr>
-          <w:rFonts w:eastAsiaTheme="minorEastAsia" w:cstheme="minorHAnsi"/>
-        </w:rPr>
-        <w:t xml:space="preserve">43. You are helping the bird build its nest. You are given an array </w:t>
-      </w:r>
-      <w:r>
-        <w:rPr>
-          <w:rFonts w:eastAsiaTheme="minorEastAsia" w:cstheme="minorHAnsi"/>
-          <w:i/>
-          <w:iCs/>
-        </w:rPr>
-        <w:t>forest</w:t>
-      </w:r>
-      <w:r>
-        <w:rPr>
-          <w:rFonts w:eastAsiaTheme="minorEastAsia" w:cstheme="minorHAnsi"/>
-        </w:rPr>
-        <w:t xml:space="preserve"> containing positive integers and zeros, and a non-negative integer </w:t>
-      </w:r>
-      <w:r>
-        <w:rPr>
-          <w:rFonts w:eastAsiaTheme="minorEastAsia" w:cstheme="minorHAnsi"/>
-          <w:i/>
-          <w:iCs/>
-        </w:rPr>
-        <w:t>bird</w:t>
-      </w:r>
-      <w:r>
-        <w:rPr>
-          <w:rFonts w:eastAsiaTheme="minorEastAsia" w:cstheme="minorHAnsi"/>
-        </w:rPr>
-        <w:t xml:space="preserve">, representing the bird’s initial position. Each positive integer within the </w:t>
-      </w:r>
-      <w:r>
-        <w:rPr>
-          <w:rFonts w:eastAsiaTheme="minorEastAsia" w:cstheme="minorHAnsi"/>
-          <w:i/>
-          <w:iCs/>
-        </w:rPr>
-        <w:t>forest</w:t>
-      </w:r>
-      <w:r>
-        <w:rPr>
-          <w:rFonts w:eastAsiaTheme="minorEastAsia" w:cstheme="minorHAnsi"/>
-        </w:rPr>
-        <w:t xml:space="preserve"> </w:t>
-      </w:r>
-      <w:proofErr w:type="gramStart"/>
-      <w:r>
-        <w:rPr>
-          <w:rFonts w:eastAsiaTheme="minorEastAsia" w:cstheme="minorHAnsi"/>
-        </w:rPr>
-        <w:t>is considered to be</w:t>
-      </w:r>
-      <w:proofErr w:type="gramEnd"/>
-      <w:r>
-        <w:rPr>
-          <w:rFonts w:eastAsiaTheme="minorEastAsia" w:cstheme="minorHAnsi"/>
-        </w:rPr>
         <w:t xml:space="preserve"> a stick, where the </w:t>
       </w:r>
       <w:r>
@@ -13336,13 +13391,15 @@
     </w:p>
     <w:p>
       <w:pPr>
-        <w:rPr>
-          <w:rFonts w:eastAsiaTheme="minorEastAsia" w:cstheme="minorHAnsi"/>
-        </w:rPr>
-      </w:pPr>
-    </w:p>
-    <w:p>
-      <w:pPr>
+        <w:ind w:left="360"/>
+        <w:rPr>
+          <w:rFonts w:eastAsiaTheme="minorEastAsia" w:cstheme="minorHAnsi"/>
+        </w:rPr>
+      </w:pPr>
+    </w:p>
+    <w:p>
+      <w:pPr>
+        <w:ind w:left="720"/>
         <w:rPr>
           <w:rFonts w:eastAsiaTheme="minorEastAsia" w:cstheme="minorHAnsi"/>
         </w:rPr>
@@ -13375,24 +13432,17 @@
           <w:ilvl w:val="0"/>
           <w:numId w:val="3"/>
         </w:numPr>
-        <w:rPr>
-          <w:rFonts w:eastAsiaTheme="minorEastAsia" w:cstheme="minorHAnsi"/>
-        </w:rPr>
-      </w:pPr>
-      <w:r>
-        <w:rPr>
-          <w:rFonts w:eastAsiaTheme="minorEastAsia" w:cstheme="minorHAnsi"/>
-        </w:rPr>
-        <w:t xml:space="preserve">The bird files to the right until it finds a </w:t>
-      </w:r>
-      <w:proofErr w:type="gramStart"/>
-      <w:r>
-        <w:rPr>
-          <w:rFonts w:eastAsiaTheme="minorEastAsia" w:cstheme="minorHAnsi"/>
-        </w:rPr>
-        <w:t>stick</w:t>
-      </w:r>
-      <w:proofErr w:type="gramEnd"/>
+        <w:ind w:left="2520"/>
+        <w:rPr>
+          <w:rFonts w:eastAsiaTheme="minorEastAsia" w:cstheme="minorHAnsi"/>
+        </w:rPr>
+      </w:pPr>
+      <w:r>
+        <w:rPr>
+          <w:rFonts w:eastAsiaTheme="minorEastAsia" w:cstheme="minorHAnsi"/>
+        </w:rPr>
+        <w:t>The bird files to the right until it finds a stick</w:t>
+      </w:r>
     </w:p>
     <w:p>
       <w:pPr>
@@ -13401,6 +13451,7 @@
           <w:ilvl w:val="0"/>
           <w:numId w:val="3"/>
         </w:numPr>
+        <w:ind w:left="2520"/>
         <w:rPr>
           <w:rFonts w:eastAsiaTheme="minorEastAsia" w:cstheme="minorHAnsi"/>
         </w:rPr>
@@ -13419,24 +13470,17 @@
           <w:ilvl w:val="0"/>
           <w:numId w:val="3"/>
         </w:numPr>
-        <w:rPr>
-          <w:rFonts w:eastAsiaTheme="minorEastAsia" w:cstheme="minorHAnsi"/>
-        </w:rPr>
-      </w:pPr>
-      <w:r>
-        <w:rPr>
-          <w:rFonts w:eastAsiaTheme="minorEastAsia" w:cstheme="minorHAnsi"/>
-        </w:rPr>
-        <w:t xml:space="preserve">The bird repeats steps one and tow, but changes the flight direction – it now flies to the </w:t>
-      </w:r>
-      <w:proofErr w:type="gramStart"/>
-      <w:r>
-        <w:rPr>
-          <w:rFonts w:eastAsiaTheme="minorEastAsia" w:cstheme="minorHAnsi"/>
-        </w:rPr>
-        <w:t>left</w:t>
-      </w:r>
-      <w:proofErr w:type="gramEnd"/>
+        <w:ind w:left="2520"/>
+        <w:rPr>
+          <w:rFonts w:eastAsiaTheme="minorEastAsia" w:cstheme="minorHAnsi"/>
+        </w:rPr>
+      </w:pPr>
+      <w:r>
+        <w:rPr>
+          <w:rFonts w:eastAsiaTheme="minorEastAsia" w:cstheme="minorHAnsi"/>
+        </w:rPr>
+        <w:t>The bird repeats steps one and tow, but changes the flight direction – it now flies to the left</w:t>
+      </w:r>
     </w:p>
     <w:p>
       <w:pPr>
@@ -13445,6 +13489,7 @@
           <w:ilvl w:val="0"/>
           <w:numId w:val="3"/>
         </w:numPr>
+        <w:ind w:left="2520"/>
         <w:rPr>
           <w:rFonts w:eastAsiaTheme="minorEastAsia" w:cstheme="minorHAnsi"/>
         </w:rPr>
@@ -13458,13 +13503,15 @@
     </w:p>
     <w:p>
       <w:pPr>
-        <w:rPr>
-          <w:rFonts w:eastAsiaTheme="minorEastAsia" w:cstheme="minorHAnsi"/>
-        </w:rPr>
-      </w:pPr>
-    </w:p>
-    <w:p>
-      <w:pPr>
+        <w:ind w:left="720"/>
+        <w:rPr>
+          <w:rFonts w:eastAsiaTheme="minorEastAsia" w:cstheme="minorHAnsi"/>
+        </w:rPr>
+      </w:pPr>
+    </w:p>
+    <w:p>
+      <w:pPr>
+        <w:ind w:left="720"/>
         <w:rPr>
           <w:rFonts w:eastAsiaTheme="minorEastAsia" w:cstheme="minorHAnsi"/>
         </w:rPr>
@@ -13478,13 +13525,15 @@
     </w:p>
     <w:p>
       <w:pPr>
-        <w:rPr>
-          <w:rFonts w:eastAsiaTheme="minorEastAsia" w:cstheme="minorHAnsi"/>
-        </w:rPr>
-      </w:pPr>
-    </w:p>
-    <w:p>
-      <w:pPr>
+        <w:ind w:left="720"/>
+        <w:rPr>
+          <w:rFonts w:eastAsiaTheme="minorEastAsia" w:cstheme="minorHAnsi"/>
+        </w:rPr>
+      </w:pPr>
+    </w:p>
+    <w:p>
+      <w:pPr>
+        <w:ind w:left="720"/>
         <w:rPr>
           <w:rFonts w:eastAsiaTheme="minorEastAsia" w:cstheme="minorHAnsi"/>
         </w:rPr>
@@ -13498,13 +13547,15 @@
     </w:p>
     <w:p>
       <w:pPr>
-        <w:rPr>
-          <w:rFonts w:eastAsiaTheme="minorEastAsia" w:cstheme="minorHAnsi"/>
-        </w:rPr>
-      </w:pPr>
-    </w:p>
-    <w:p>
-      <w:pPr>
+        <w:ind w:left="720"/>
+        <w:rPr>
+          <w:rFonts w:eastAsiaTheme="minorEastAsia" w:cstheme="minorHAnsi"/>
+        </w:rPr>
+      </w:pPr>
+    </w:p>
+    <w:p>
+      <w:pPr>
+        <w:ind w:left="720"/>
         <w:rPr>
           <w:rFonts w:eastAsiaTheme="minorEastAsia" w:cstheme="minorHAnsi"/>
         </w:rPr>
@@ -13525,16 +13576,15 @@
     </w:p>
     <w:p>
       <w:pPr>
-        <w:rPr>
-          <w:rFonts w:eastAsiaTheme="minorEastAsia" w:cstheme="minorHAnsi"/>
-        </w:rPr>
-      </w:pPr>
-      <w:r>
-        <w:rPr>
-          <w:rFonts w:eastAsiaTheme="minorEastAsia" w:cstheme="minorHAnsi"/>
-        </w:rPr>
-        <w:t xml:space="preserve">44. </w:t>
-      </w:r>
+        <w:pStyle w:val="ListParagraph"/>
+        <w:numPr>
+          <w:ilvl w:val="0"/>
+          <w:numId w:val="1"/>
+        </w:numPr>
+        <w:rPr>
+          <w:rFonts w:eastAsiaTheme="minorEastAsia" w:cstheme="minorHAnsi"/>
+        </w:rPr>
+      </w:pPr>
       <w:r>
         <w:rPr>
           <w:rFonts w:eastAsiaTheme="minorEastAsia" w:cstheme="minorHAnsi"/>
@@ -13558,13 +13608,15 @@
     </w:p>
     <w:p>
       <w:pPr>
-        <w:rPr>
-          <w:rFonts w:eastAsiaTheme="minorEastAsia" w:cstheme="minorHAnsi"/>
-        </w:rPr>
-      </w:pPr>
-    </w:p>
-    <w:p>
-      <w:pPr>
+        <w:ind w:left="360"/>
+        <w:rPr>
+          <w:rFonts w:eastAsiaTheme="minorEastAsia" w:cstheme="minorHAnsi"/>
+        </w:rPr>
+      </w:pPr>
+    </w:p>
+    <w:p>
+      <w:pPr>
+        <w:ind w:left="720"/>
         <w:rPr>
           <w:rFonts w:eastAsiaTheme="minorEastAsia" w:cstheme="minorHAnsi"/>
         </w:rPr>
@@ -13600,34 +13652,37 @@
     </w:p>
     <w:p>
       <w:pPr>
-        <w:rPr>
-          <w:rFonts w:eastAsiaTheme="minorEastAsia" w:cstheme="minorHAnsi"/>
-        </w:rPr>
-      </w:pPr>
-    </w:p>
-    <w:p>
-      <w:pPr>
-        <w:rPr>
-          <w:rFonts w:eastAsiaTheme="minorEastAsia" w:cstheme="minorHAnsi"/>
-        </w:rPr>
-      </w:pPr>
-      <w:r>
-        <w:rPr>
-          <w:rFonts w:eastAsiaTheme="minorEastAsia" w:cstheme="minorHAnsi"/>
-        </w:rPr>
-        <w:lastRenderedPageBreak/>
+        <w:ind w:left="720"/>
+        <w:rPr>
+          <w:rFonts w:eastAsiaTheme="minorEastAsia" w:cstheme="minorHAnsi"/>
+        </w:rPr>
+      </w:pPr>
+    </w:p>
+    <w:p>
+      <w:pPr>
+        <w:ind w:left="720"/>
+        <w:rPr>
+          <w:rFonts w:eastAsiaTheme="minorEastAsia" w:cstheme="minorHAnsi"/>
+        </w:rPr>
+      </w:pPr>
+      <w:r>
+        <w:rPr>
+          <w:rFonts w:eastAsiaTheme="minorEastAsia" w:cstheme="minorHAnsi"/>
+        </w:rPr>
         <w:t>For example: If text = “Penelope lives in Hawaii” the output should be [“in”, “Penelope”, “lives”, “Hawaii”]</w:t>
       </w:r>
     </w:p>
     <w:p>
       <w:pPr>
-        <w:rPr>
-          <w:rFonts w:eastAsiaTheme="minorEastAsia" w:cstheme="minorHAnsi"/>
-        </w:rPr>
-      </w:pPr>
-    </w:p>
-    <w:p>
-      <w:pPr>
+        <w:ind w:left="360"/>
+        <w:rPr>
+          <w:rFonts w:eastAsiaTheme="minorEastAsia" w:cstheme="minorHAnsi"/>
+        </w:rPr>
+      </w:pPr>
+    </w:p>
+    <w:p>
+      <w:pPr>
+        <w:ind w:left="360" w:firstLine="360"/>
         <w:rPr>
           <w:rFonts w:eastAsiaTheme="minorEastAsia" w:cstheme="minorHAnsi"/>
         </w:rPr>
@@ -13641,22 +13696,28 @@
     </w:p>
     <w:p>
       <w:pPr>
-        <w:rPr>
-          <w:rFonts w:eastAsiaTheme="minorEastAsia" w:cstheme="minorHAnsi"/>
-        </w:rPr>
-      </w:pPr>
-    </w:p>
-    <w:p>
-      <w:pPr>
-        <w:rPr>
-          <w:rFonts w:eastAsiaTheme="minorEastAsia" w:cstheme="minorHAnsi"/>
-        </w:rPr>
-      </w:pPr>
-      <w:r>
-        <w:rPr>
-          <w:rFonts w:eastAsiaTheme="minorEastAsia" w:cstheme="minorHAnsi"/>
-        </w:rPr>
-        <w:t xml:space="preserve">45. You are given an array </w:t>
+        <w:ind w:left="360"/>
+        <w:rPr>
+          <w:rFonts w:eastAsiaTheme="minorEastAsia" w:cstheme="minorHAnsi"/>
+        </w:rPr>
+      </w:pPr>
+    </w:p>
+    <w:p>
+      <w:pPr>
+        <w:pStyle w:val="ListParagraph"/>
+        <w:numPr>
+          <w:ilvl w:val="0"/>
+          <w:numId w:val="1"/>
+        </w:numPr>
+        <w:rPr>
+          <w:rFonts w:eastAsiaTheme="minorEastAsia" w:cstheme="minorHAnsi"/>
+        </w:rPr>
+      </w:pPr>
+      <w:r>
+        <w:rPr>
+          <w:rFonts w:eastAsiaTheme="minorEastAsia" w:cstheme="minorHAnsi"/>
+        </w:rPr>
+        <w:t xml:space="preserve">You are given an array </w:t>
       </w:r>
       <w:r>
         <w:rPr>
@@ -13813,13 +13874,15 @@
     </w:p>
     <w:p>
       <w:pPr>
-        <w:rPr>
-          <w:rFonts w:eastAsiaTheme="minorEastAsia" w:cstheme="minorHAnsi"/>
-        </w:rPr>
-      </w:pPr>
-    </w:p>
-    <w:p>
-      <w:pPr>
+        <w:ind w:left="360"/>
+        <w:rPr>
+          <w:rFonts w:eastAsiaTheme="minorEastAsia" w:cstheme="minorHAnsi"/>
+        </w:rPr>
+      </w:pPr>
+    </w:p>
+    <w:p>
+      <w:pPr>
+        <w:ind w:left="720"/>
         <w:rPr>
           <w:rFonts w:eastAsiaTheme="minorEastAsia" w:cstheme="minorHAnsi"/>
         </w:rPr>
@@ -13833,13 +13896,15 @@
     </w:p>
     <w:p>
       <w:pPr>
-        <w:rPr>
-          <w:rFonts w:eastAsiaTheme="minorEastAsia" w:cstheme="minorHAnsi"/>
-        </w:rPr>
-      </w:pPr>
-    </w:p>
-    <w:p>
-      <w:pPr>
+        <w:ind w:left="720"/>
+        <w:rPr>
+          <w:rFonts w:eastAsiaTheme="minorEastAsia" w:cstheme="minorHAnsi"/>
+        </w:rPr>
+      </w:pPr>
+    </w:p>
+    <w:p>
+      <w:pPr>
+        <w:ind w:left="720"/>
         <w:rPr>
           <w:rFonts w:eastAsiaTheme="minorEastAsia" w:cstheme="minorHAnsi"/>
         </w:rPr>
@@ -13853,23 +13918,23 @@
     </w:p>
     <w:p>
       <w:pPr>
-        <w:rPr>
-          <w:rFonts w:eastAsiaTheme="minorEastAsia" w:cstheme="minorHAnsi"/>
-        </w:rPr>
-      </w:pPr>
-    </w:p>
-    <w:p>
-      <w:pPr>
-        <w:rPr>
-          <w:rFonts w:eastAsiaTheme="minorEastAsia" w:cstheme="minorHAnsi"/>
-        </w:rPr>
-      </w:pPr>
-      <w:r>
-        <w:rPr>
-          <w:rFonts w:eastAsiaTheme="minorEastAsia" w:cstheme="minorHAnsi"/>
-        </w:rPr>
-        <w:t xml:space="preserve">46. </w:t>
-      </w:r>
+        <w:ind w:left="360"/>
+        <w:rPr>
+          <w:rFonts w:eastAsiaTheme="minorEastAsia" w:cstheme="minorHAnsi"/>
+        </w:rPr>
+      </w:pPr>
+    </w:p>
+    <w:p>
+      <w:pPr>
+        <w:pStyle w:val="ListParagraph"/>
+        <w:numPr>
+          <w:ilvl w:val="0"/>
+          <w:numId w:val="1"/>
+        </w:numPr>
+        <w:rPr>
+          <w:rFonts w:eastAsiaTheme="minorEastAsia" w:cstheme="minorHAnsi"/>
+        </w:rPr>
+      </w:pPr>
       <w:r>
         <w:rPr>
           <w:rFonts w:eastAsiaTheme="minorEastAsia" w:cstheme="minorHAnsi"/>
@@ -13925,13 +13990,15 @@
     </w:p>
     <w:p>
       <w:pPr>
-        <w:rPr>
-          <w:rFonts w:eastAsiaTheme="minorEastAsia" w:cstheme="minorHAnsi"/>
-        </w:rPr>
-      </w:pPr>
-    </w:p>
-    <w:p>
-      <w:pPr>
+        <w:ind w:left="360"/>
+        <w:rPr>
+          <w:rFonts w:eastAsiaTheme="minorEastAsia" w:cstheme="minorHAnsi"/>
+        </w:rPr>
+      </w:pPr>
+    </w:p>
+    <w:p>
+      <w:pPr>
+        <w:ind w:left="720"/>
         <w:rPr>
           <w:rFonts w:eastAsiaTheme="minorEastAsia" w:cstheme="minorHAnsi"/>
         </w:rPr>
@@ -13945,13 +14012,15 @@
     </w:p>
     <w:p>
       <w:pPr>
-        <w:rPr>
-          <w:rFonts w:eastAsiaTheme="minorEastAsia" w:cstheme="minorHAnsi"/>
-        </w:rPr>
-      </w:pPr>
-    </w:p>
-    <w:p>
-      <w:pPr>
+        <w:ind w:left="720"/>
+        <w:rPr>
+          <w:rFonts w:eastAsiaTheme="minorEastAsia" w:cstheme="minorHAnsi"/>
+        </w:rPr>
+      </w:pPr>
+    </w:p>
+    <w:p>
+      <w:pPr>
+        <w:ind w:left="720"/>
         <w:rPr>
           <w:rFonts w:eastAsiaTheme="minorEastAsia" w:cstheme="minorHAnsi"/>
         </w:rPr>
@@ -13965,22 +14034,28 @@
     </w:p>
     <w:p>
       <w:pPr>
-        <w:rPr>
-          <w:rFonts w:eastAsiaTheme="minorEastAsia" w:cstheme="minorHAnsi"/>
-        </w:rPr>
-      </w:pPr>
-    </w:p>
-    <w:p>
-      <w:pPr>
-        <w:rPr>
-          <w:rFonts w:eastAsiaTheme="minorEastAsia" w:cstheme="minorHAnsi"/>
-        </w:rPr>
-      </w:pPr>
-      <w:r>
-        <w:rPr>
-          <w:rFonts w:eastAsiaTheme="minorEastAsia" w:cstheme="minorHAnsi"/>
-        </w:rPr>
-        <w:t xml:space="preserve">47. Given an empty array that should contain integers </w:t>
+        <w:ind w:left="360"/>
+        <w:rPr>
+          <w:rFonts w:eastAsiaTheme="minorEastAsia" w:cstheme="minorHAnsi"/>
+        </w:rPr>
+      </w:pPr>
+    </w:p>
+    <w:p>
+      <w:pPr>
+        <w:pStyle w:val="ListParagraph"/>
+        <w:numPr>
+          <w:ilvl w:val="0"/>
+          <w:numId w:val="1"/>
+        </w:numPr>
+        <w:rPr>
+          <w:rFonts w:eastAsiaTheme="minorEastAsia" w:cstheme="minorHAnsi"/>
+        </w:rPr>
+      </w:pPr>
+      <w:r>
+        <w:rPr>
+          <w:rFonts w:eastAsiaTheme="minorEastAsia" w:cstheme="minorHAnsi"/>
+        </w:rPr>
+        <w:t xml:space="preserve">Given an empty array that should contain integers </w:t>
       </w:r>
       <w:r>
         <w:rPr>
@@ -14018,6 +14093,7 @@
           <w:ilvl w:val="0"/>
           <w:numId w:val="7"/>
         </w:numPr>
+        <w:ind w:left="1440"/>
         <w:rPr>
           <w:rFonts w:eastAsiaTheme="minorEastAsia" w:cstheme="minorHAnsi"/>
         </w:rPr>
@@ -14068,16 +14144,8 @@
         <w:rPr>
           <w:rFonts w:eastAsiaTheme="minorEastAsia" w:cstheme="minorHAnsi"/>
         </w:rPr>
-        <w:t xml:space="preserve">may contain multiple instances of the same </w:t>
-      </w:r>
-      <w:proofErr w:type="gramStart"/>
-      <w:r>
-        <w:rPr>
-          <w:rFonts w:eastAsiaTheme="minorEastAsia" w:cstheme="minorHAnsi"/>
-        </w:rPr>
-        <w:t>integer</w:t>
-      </w:r>
-      <w:proofErr w:type="gramEnd"/>
+        <w:t>may contain multiple instances of the same integer</w:t>
+      </w:r>
     </w:p>
     <w:p>
       <w:pPr>
@@ -14086,6 +14154,7 @@
           <w:ilvl w:val="0"/>
           <w:numId w:val="7"/>
         </w:numPr>
+        <w:ind w:left="1440"/>
         <w:rPr>
           <w:rFonts w:eastAsiaTheme="minorEastAsia" w:cstheme="minorHAnsi"/>
         </w:rPr>
@@ -14116,140 +14185,141 @@
         <w:rPr>
           <w:rFonts w:eastAsiaTheme="minorEastAsia" w:cstheme="minorHAnsi"/>
         </w:rPr>
-        <w:t xml:space="preserve"> from </w:t>
+        <w:t xml:space="preserve"> from numbers</w:t>
+      </w:r>
+    </w:p>
+    <w:p>
+      <w:pPr>
+        <w:ind w:left="360"/>
+        <w:rPr>
+          <w:rFonts w:eastAsiaTheme="minorEastAsia" w:cstheme="minorHAnsi"/>
+        </w:rPr>
+      </w:pPr>
+    </w:p>
+    <w:p>
+      <w:pPr>
+        <w:ind w:left="720"/>
+        <w:rPr>
+          <w:rFonts w:eastAsiaTheme="minorEastAsia" w:cstheme="minorHAnsi"/>
+        </w:rPr>
+      </w:pPr>
+      <w:r>
+        <w:rPr>
+          <w:rFonts w:eastAsiaTheme="minorEastAsia" w:cstheme="minorHAnsi"/>
+        </w:rPr>
+        <w:t xml:space="preserve">After processing each query, record the number of pairs in </w:t>
+      </w:r>
+      <w:r>
+        <w:rPr>
+          <w:rFonts w:eastAsiaTheme="minorEastAsia" w:cstheme="minorHAnsi"/>
+          <w:i/>
+          <w:iCs/>
+        </w:rPr>
+        <w:t>numbers</w:t>
+      </w:r>
+      <w:r>
+        <w:rPr>
+          <w:rFonts w:eastAsiaTheme="minorEastAsia" w:cstheme="minorHAnsi"/>
+        </w:rPr>
+        <w:t xml:space="preserve"> with a difference equal to a given </w:t>
+      </w:r>
+      <w:r>
+        <w:rPr>
+          <w:rFonts w:eastAsiaTheme="minorEastAsia" w:cstheme="minorHAnsi"/>
+          <w:i/>
+          <w:iCs/>
+        </w:rPr>
+        <w:t>diff</w:t>
+      </w:r>
+      <w:r>
+        <w:rPr>
+          <w:rFonts w:eastAsiaTheme="minorEastAsia" w:cstheme="minorHAnsi"/>
+        </w:rPr>
+        <w:t xml:space="preserve">. The final array should be an array of such value for all </w:t>
+      </w:r>
+      <w:r>
+        <w:rPr>
+          <w:rFonts w:eastAsiaTheme="minorEastAsia" w:cstheme="minorHAnsi"/>
+          <w:i/>
+          <w:iCs/>
+        </w:rPr>
+        <w:t>queries</w:t>
+      </w:r>
+      <w:r>
+        <w:rPr>
+          <w:rFonts w:eastAsiaTheme="minorEastAsia" w:cstheme="minorHAnsi"/>
+        </w:rPr>
+        <w:t>.</w:t>
+      </w:r>
+    </w:p>
+    <w:p>
+      <w:pPr>
+        <w:ind w:left="720"/>
+        <w:rPr>
+          <w:rFonts w:eastAsiaTheme="minorEastAsia" w:cstheme="minorHAnsi"/>
+        </w:rPr>
+      </w:pPr>
+    </w:p>
+    <w:p>
+      <w:pPr>
+        <w:ind w:left="720"/>
+        <w:rPr>
+          <w:rFonts w:eastAsiaTheme="minorEastAsia" w:cstheme="minorHAnsi"/>
+        </w:rPr>
+      </w:pPr>
+      <w:r>
+        <w:rPr>
+          <w:rFonts w:eastAsiaTheme="minorEastAsia" w:cstheme="minorHAnsi"/>
+        </w:rPr>
+        <w:t>Answer: Question 47</w:t>
+      </w:r>
+    </w:p>
+    <w:p>
+      <w:pPr>
+        <w:rPr>
+          <w:rFonts w:eastAsiaTheme="minorEastAsia" w:cstheme="minorHAnsi"/>
+        </w:rPr>
+      </w:pPr>
+    </w:p>
+    <w:p>
+      <w:pPr>
+        <w:pStyle w:val="ListParagraph"/>
+        <w:numPr>
+          <w:ilvl w:val="0"/>
+          <w:numId w:val="1"/>
+        </w:numPr>
+        <w:rPr>
+          <w:rFonts w:eastAsiaTheme="minorEastAsia" w:cstheme="minorHAnsi"/>
+        </w:rPr>
+      </w:pPr>
+      <w:r>
+        <w:rPr>
+          <w:rFonts w:eastAsiaTheme="minorEastAsia" w:cstheme="minorHAnsi"/>
+        </w:rPr>
+        <w:t xml:space="preserve">Given an array of integers </w:t>
+      </w:r>
+      <w:r>
+        <w:rPr>
+          <w:rFonts w:eastAsiaTheme="minorEastAsia" w:cstheme="minorHAnsi"/>
+          <w:i/>
+          <w:iCs/>
+        </w:rPr>
+        <w:t>numbers</w:t>
+      </w:r>
+      <w:r>
+        <w:rPr>
+          <w:rFonts w:eastAsiaTheme="minorEastAsia" w:cstheme="minorHAnsi"/>
+        </w:rPr>
+        <w:t xml:space="preserve">, distribute </w:t>
       </w:r>
       <w:proofErr w:type="gramStart"/>
       <w:r>
         <w:rPr>
           <w:rFonts w:eastAsiaTheme="minorEastAsia" w:cstheme="minorHAnsi"/>
         </w:rPr>
-        <w:t>numbers</w:t>
+        <w:t>all of</w:t>
       </w:r>
       <w:proofErr w:type="gramEnd"/>
-    </w:p>
-    <w:p>
-      <w:pPr>
-        <w:rPr>
-          <w:rFonts w:eastAsiaTheme="minorEastAsia" w:cstheme="minorHAnsi"/>
-        </w:rPr>
-      </w:pPr>
-    </w:p>
-    <w:p>
-      <w:pPr>
-        <w:rPr>
-          <w:rFonts w:eastAsiaTheme="minorEastAsia" w:cstheme="minorHAnsi"/>
-        </w:rPr>
-      </w:pPr>
-      <w:r>
-        <w:rPr>
-          <w:rFonts w:eastAsiaTheme="minorEastAsia" w:cstheme="minorHAnsi"/>
-        </w:rPr>
-        <w:t xml:space="preserve">After processing each query, record the number of pairs in </w:t>
-      </w:r>
-      <w:r>
-        <w:rPr>
-          <w:rFonts w:eastAsiaTheme="minorEastAsia" w:cstheme="minorHAnsi"/>
-          <w:i/>
-          <w:iCs/>
-        </w:rPr>
-        <w:t>numbers</w:t>
-      </w:r>
-      <w:r>
-        <w:rPr>
-          <w:rFonts w:eastAsiaTheme="minorEastAsia" w:cstheme="minorHAnsi"/>
-        </w:rPr>
-        <w:t xml:space="preserve"> with a difference equal to a given </w:t>
-      </w:r>
-      <w:r>
-        <w:rPr>
-          <w:rFonts w:eastAsiaTheme="minorEastAsia" w:cstheme="minorHAnsi"/>
-          <w:i/>
-          <w:iCs/>
-        </w:rPr>
-        <w:t>diff</w:t>
-      </w:r>
-      <w:r>
-        <w:rPr>
-          <w:rFonts w:eastAsiaTheme="minorEastAsia" w:cstheme="minorHAnsi"/>
-        </w:rPr>
-        <w:t xml:space="preserve">. The final array should be an array of such value for all </w:t>
-      </w:r>
-      <w:r>
-        <w:rPr>
-          <w:rFonts w:eastAsiaTheme="minorEastAsia" w:cstheme="minorHAnsi"/>
-          <w:i/>
-          <w:iCs/>
-        </w:rPr>
-        <w:t>queries</w:t>
-      </w:r>
-      <w:r>
-        <w:rPr>
-          <w:rFonts w:eastAsiaTheme="minorEastAsia" w:cstheme="minorHAnsi"/>
-        </w:rPr>
-        <w:t>.</w:t>
-      </w:r>
-    </w:p>
-    <w:p>
-      <w:pPr>
-        <w:rPr>
-          <w:rFonts w:eastAsiaTheme="minorEastAsia" w:cstheme="minorHAnsi"/>
-        </w:rPr>
-      </w:pPr>
-    </w:p>
-    <w:p>
-      <w:pPr>
-        <w:rPr>
-          <w:rFonts w:eastAsiaTheme="minorEastAsia" w:cstheme="minorHAnsi"/>
-        </w:rPr>
-      </w:pPr>
-      <w:r>
-        <w:rPr>
-          <w:rFonts w:eastAsiaTheme="minorEastAsia" w:cstheme="minorHAnsi"/>
-        </w:rPr>
-        <w:t>Answer: Question 47</w:t>
-      </w:r>
-    </w:p>
-    <w:p>
-      <w:pPr>
-        <w:rPr>
-          <w:rFonts w:eastAsiaTheme="minorEastAsia" w:cstheme="minorHAnsi"/>
-        </w:rPr>
-      </w:pPr>
-    </w:p>
-    <w:p>
-      <w:pPr>
-        <w:rPr>
-          <w:rFonts w:eastAsiaTheme="minorEastAsia" w:cstheme="minorHAnsi"/>
-        </w:rPr>
-      </w:pPr>
-      <w:r>
-        <w:rPr>
-          <w:rFonts w:eastAsiaTheme="minorEastAsia" w:cstheme="minorHAnsi"/>
-        </w:rPr>
-        <w:t xml:space="preserve">48. Given an array of integers </w:t>
-      </w:r>
-      <w:r>
-        <w:rPr>
-          <w:rFonts w:eastAsiaTheme="minorEastAsia" w:cstheme="minorHAnsi"/>
-          <w:i/>
-          <w:iCs/>
-        </w:rPr>
-        <w:t>numbers</w:t>
-      </w:r>
-      <w:r>
-        <w:rPr>
-          <w:rFonts w:eastAsiaTheme="minorEastAsia" w:cstheme="minorHAnsi"/>
-        </w:rPr>
-        <w:t xml:space="preserve">, distribute </w:t>
-      </w:r>
-      <w:proofErr w:type="gramStart"/>
-      <w:r>
-        <w:rPr>
-          <w:rFonts w:eastAsiaTheme="minorEastAsia" w:cstheme="minorHAnsi"/>
-        </w:rPr>
-        <w:t>all of</w:t>
-      </w:r>
-      <w:proofErr w:type="gramEnd"/>
       <w:r>
         <w:rPr>
           <w:rFonts w:eastAsiaTheme="minorEastAsia" w:cstheme="minorHAnsi"/>
@@ -14287,6 +14357,7 @@
     </w:p>
     <w:p>
       <w:pPr>
+        <w:ind w:left="360"/>
         <w:rPr>
           <w:rFonts w:eastAsiaTheme="minorEastAsia" w:cstheme="minorHAnsi"/>
         </w:rPr>
@@ -14325,6 +14396,7 @@
     </w:p>
     <w:p>
       <w:pPr>
+        <w:ind w:left="360"/>
         <w:rPr>
           <w:rFonts w:eastAsiaTheme="minorEastAsia" w:cstheme="minorHAnsi"/>
         </w:rPr>
@@ -14360,18 +14432,24 @@
         </w:rPr>
         <w:t xml:space="preserve"> goes to the second array</w:t>
       </w:r>
-    </w:p>
-    <w:p>
-      <w:pPr>
-        <w:rPr>
-          <w:rFonts w:eastAsiaTheme="minorEastAsia" w:cstheme="minorHAnsi"/>
-        </w:rPr>
-      </w:pPr>
       <w:r>
         <w:rPr>
           <w:rFonts w:eastAsiaTheme="minorEastAsia" w:cstheme="minorHAnsi"/>
         </w:rPr>
         <w:tab/>
+      </w:r>
+    </w:p>
+    <w:p>
+      <w:pPr>
+        <w:ind w:left="720"/>
+        <w:rPr>
+          <w:rFonts w:eastAsiaTheme="minorEastAsia" w:cstheme="minorHAnsi"/>
+        </w:rPr>
+      </w:pPr>
+      <w:r>
+        <w:rPr>
+          <w:rFonts w:eastAsiaTheme="minorEastAsia" w:cstheme="minorHAnsi"/>
+        </w:rPr>
         <w:t xml:space="preserve">- Each of the following numbers, </w:t>
       </w:r>
       <w:r>
@@ -14557,22 +14635,23 @@
     </w:p>
     <w:p>
       <w:pPr>
-        <w:rPr>
-          <w:rFonts w:eastAsiaTheme="minorEastAsia" w:cstheme="minorHAnsi"/>
-        </w:rPr>
-      </w:pPr>
-    </w:p>
-    <w:p>
-      <w:pPr>
-        <w:rPr>
-          <w:rFonts w:eastAsiaTheme="minorEastAsia" w:cstheme="minorHAnsi"/>
-        </w:rPr>
-      </w:pPr>
-      <w:r>
-        <w:rPr>
-          <w:rFonts w:eastAsiaTheme="minorEastAsia" w:cstheme="minorHAnsi"/>
-        </w:rPr>
-        <w:lastRenderedPageBreak/>
+        <w:ind w:left="720"/>
+        <w:rPr>
+          <w:rFonts w:eastAsiaTheme="minorEastAsia" w:cstheme="minorHAnsi"/>
+        </w:rPr>
+      </w:pPr>
+    </w:p>
+    <w:p>
+      <w:pPr>
+        <w:ind w:left="720"/>
+        <w:rPr>
+          <w:rFonts w:eastAsiaTheme="minorEastAsia" w:cstheme="minorHAnsi"/>
+        </w:rPr>
+      </w:pPr>
+      <w:r>
+        <w:rPr>
+          <w:rFonts w:eastAsiaTheme="minorEastAsia" w:cstheme="minorHAnsi"/>
+        </w:rPr>
         <w:t xml:space="preserve">Your task is to return a single array – the combination of </w:t>
       </w:r>
       <w:r>
@@ -14628,13 +14707,15 @@
     </w:p>
     <w:p>
       <w:pPr>
-        <w:rPr>
-          <w:rFonts w:eastAsiaTheme="minorEastAsia" w:cstheme="minorHAnsi"/>
-        </w:rPr>
-      </w:pPr>
-    </w:p>
-    <w:p>
-      <w:pPr>
+        <w:ind w:left="720"/>
+        <w:rPr>
+          <w:rFonts w:eastAsiaTheme="minorEastAsia" w:cstheme="minorHAnsi"/>
+        </w:rPr>
+      </w:pPr>
+    </w:p>
+    <w:p>
+      <w:pPr>
+        <w:ind w:left="720"/>
         <w:rPr>
           <w:rFonts w:eastAsiaTheme="minorEastAsia" w:cstheme="minorHAnsi"/>
         </w:rPr>
@@ -14648,23 +14729,23 @@
     </w:p>
     <w:p>
       <w:pPr>
-        <w:rPr>
-          <w:rFonts w:eastAsiaTheme="minorEastAsia" w:cstheme="minorHAnsi"/>
-        </w:rPr>
-      </w:pPr>
-    </w:p>
-    <w:p>
-      <w:pPr>
-        <w:rPr>
-          <w:rFonts w:eastAsiaTheme="minorEastAsia" w:cstheme="minorHAnsi"/>
-        </w:rPr>
-      </w:pPr>
-      <w:r>
-        <w:rPr>
-          <w:rFonts w:eastAsiaTheme="minorEastAsia" w:cstheme="minorHAnsi"/>
-        </w:rPr>
-        <w:t xml:space="preserve">49. </w:t>
-      </w:r>
+        <w:ind w:left="360"/>
+        <w:rPr>
+          <w:rFonts w:eastAsiaTheme="minorEastAsia" w:cstheme="minorHAnsi"/>
+        </w:rPr>
+      </w:pPr>
+    </w:p>
+    <w:p>
+      <w:pPr>
+        <w:pStyle w:val="ListParagraph"/>
+        <w:numPr>
+          <w:ilvl w:val="0"/>
+          <w:numId w:val="1"/>
+        </w:numPr>
+        <w:rPr>
+          <w:rFonts w:eastAsiaTheme="minorEastAsia" w:cstheme="minorHAnsi"/>
+        </w:rPr>
+      </w:pPr>
       <w:r>
         <w:rPr>
           <w:rFonts w:eastAsiaTheme="minorEastAsia" w:cstheme="minorHAnsi"/>
@@ -14828,13 +14909,15 @@
     </w:p>
     <w:p>
       <w:pPr>
-        <w:rPr>
-          <w:rFonts w:eastAsiaTheme="minorEastAsia" w:cstheme="minorHAnsi"/>
-        </w:rPr>
-      </w:pPr>
-    </w:p>
-    <w:p>
-      <w:pPr>
+        <w:ind w:left="360"/>
+        <w:rPr>
+          <w:rFonts w:eastAsiaTheme="minorEastAsia" w:cstheme="minorHAnsi"/>
+        </w:rPr>
+      </w:pPr>
+    </w:p>
+    <w:p>
+      <w:pPr>
+        <w:ind w:left="720"/>
         <w:rPr>
           <w:rFonts w:eastAsiaTheme="minorEastAsia" w:cstheme="minorHAnsi"/>
         </w:rPr>
@@ -14870,13 +14953,15 @@
     </w:p>
     <w:p>
       <w:pPr>
-        <w:rPr>
-          <w:rFonts w:eastAsiaTheme="minorEastAsia" w:cstheme="minorHAnsi"/>
-        </w:rPr>
-      </w:pPr>
-    </w:p>
-    <w:p>
-      <w:pPr>
+        <w:ind w:left="720"/>
+        <w:rPr>
+          <w:rFonts w:eastAsiaTheme="minorEastAsia" w:cstheme="minorHAnsi"/>
+        </w:rPr>
+      </w:pPr>
+    </w:p>
+    <w:p>
+      <w:pPr>
+        <w:ind w:left="720"/>
         <w:rPr>
           <w:rFonts w:eastAsiaTheme="minorEastAsia" w:cstheme="minorHAnsi"/>
         </w:rPr>
@@ -14890,22 +14975,28 @@
     </w:p>
     <w:p>
       <w:pPr>
-        <w:rPr>
-          <w:rFonts w:eastAsiaTheme="minorEastAsia" w:cstheme="minorHAnsi"/>
-        </w:rPr>
-      </w:pPr>
-    </w:p>
-    <w:p>
-      <w:pPr>
-        <w:rPr>
-          <w:rFonts w:eastAsiaTheme="minorEastAsia" w:cstheme="minorHAnsi"/>
-        </w:rPr>
-      </w:pPr>
-      <w:r>
-        <w:rPr>
-          <w:rFonts w:eastAsiaTheme="minorEastAsia" w:cstheme="minorHAnsi"/>
-        </w:rPr>
-        <w:t xml:space="preserve">50. You are given two integer arrays </w:t>
+        <w:ind w:left="360"/>
+        <w:rPr>
+          <w:rFonts w:eastAsiaTheme="minorEastAsia" w:cstheme="minorHAnsi"/>
+        </w:rPr>
+      </w:pPr>
+    </w:p>
+    <w:p>
+      <w:pPr>
+        <w:pStyle w:val="ListParagraph"/>
+        <w:numPr>
+          <w:ilvl w:val="0"/>
+          <w:numId w:val="1"/>
+        </w:numPr>
+        <w:rPr>
+          <w:rFonts w:eastAsiaTheme="minorEastAsia" w:cstheme="minorHAnsi"/>
+        </w:rPr>
+      </w:pPr>
+      <w:r>
+        <w:rPr>
+          <w:rFonts w:eastAsiaTheme="minorEastAsia" w:cstheme="minorHAnsi"/>
+        </w:rPr>
+        <w:t xml:space="preserve">You are given two integer arrays </w:t>
       </w:r>
       <w:r>
         <w:rPr>
@@ -14994,6 +15085,7 @@
     </w:p>
     <w:p>
       <w:pPr>
+        <w:ind w:left="360"/>
         <w:rPr>
           <w:rFonts w:eastAsiaTheme="minorEastAsia" w:cstheme="minorHAnsi"/>
         </w:rPr>
@@ -15006,6 +15098,7 @@
           <w:ilvl w:val="0"/>
           <w:numId w:val="3"/>
         </w:numPr>
+        <w:ind w:left="2160"/>
         <w:rPr>
           <w:rFonts w:eastAsiaTheme="minorEastAsia" w:cstheme="minorHAnsi"/>
         </w:rPr>
@@ -15060,6 +15153,7 @@
           <w:ilvl w:val="0"/>
           <w:numId w:val="3"/>
         </w:numPr>
+        <w:ind w:left="2160"/>
         <w:rPr>
           <w:rFonts w:eastAsiaTheme="minorEastAsia" w:cstheme="minorHAnsi"/>
         </w:rPr>
@@ -15142,6 +15236,7 @@
           <w:ilvl w:val="0"/>
           <w:numId w:val="3"/>
         </w:numPr>
+        <w:ind w:left="2160"/>
         <w:rPr>
           <w:rFonts w:eastAsiaTheme="minorEastAsia" w:cstheme="minorHAnsi"/>
         </w:rPr>
@@ -15224,6 +15319,7 @@
           <w:ilvl w:val="0"/>
           <w:numId w:val="3"/>
         </w:numPr>
+        <w:ind w:left="2160"/>
         <w:rPr>
           <w:rFonts w:eastAsiaTheme="minorEastAsia" w:cstheme="minorHAnsi"/>
         </w:rPr>
@@ -15251,6 +15347,7 @@
     </w:p>
     <w:p>
       <w:pPr>
+        <w:ind w:left="720"/>
         <w:rPr>
           <w:rFonts w:eastAsiaTheme="minorEastAsia" w:cstheme="minorHAnsi"/>
         </w:rPr>
@@ -15322,13 +15419,15 @@
     </w:p>
     <w:p>
       <w:pPr>
-        <w:rPr>
-          <w:rFonts w:eastAsiaTheme="minorEastAsia" w:cstheme="minorHAnsi"/>
-        </w:rPr>
-      </w:pPr>
-    </w:p>
-    <w:p>
-      <w:pPr>
+        <w:ind w:left="720"/>
+        <w:rPr>
+          <w:rFonts w:eastAsiaTheme="minorEastAsia" w:cstheme="minorHAnsi"/>
+        </w:rPr>
+      </w:pPr>
+    </w:p>
+    <w:p>
+      <w:pPr>
+        <w:ind w:left="720"/>
         <w:rPr>
           <w:rFonts w:eastAsiaTheme="minorEastAsia" w:cstheme="minorHAnsi"/>
           <w:sz w:val="22"/>
@@ -15446,13 +15545,15 @@
     </w:p>
     <w:p>
       <w:pPr>
-        <w:rPr>
-          <w:rFonts w:eastAsiaTheme="minorEastAsia" w:cstheme="minorHAnsi"/>
-        </w:rPr>
-      </w:pPr>
-    </w:p>
-    <w:p>
-      <w:pPr>
+        <w:ind w:left="720"/>
+        <w:rPr>
+          <w:rFonts w:eastAsiaTheme="minorEastAsia" w:cstheme="minorHAnsi"/>
+        </w:rPr>
+      </w:pPr>
+    </w:p>
+    <w:p>
+      <w:pPr>
+        <w:ind w:left="720"/>
         <w:rPr>
           <w:rFonts w:eastAsiaTheme="minorEastAsia" w:cstheme="minorHAnsi"/>
         </w:rPr>
@@ -15466,13 +15567,15 @@
     </w:p>
     <w:p>
       <w:pPr>
-        <w:rPr>
-          <w:rFonts w:eastAsiaTheme="minorEastAsia" w:cstheme="minorHAnsi"/>
-        </w:rPr>
-      </w:pPr>
-    </w:p>
-    <w:p>
-      <w:pPr>
+        <w:ind w:left="360"/>
+        <w:rPr>
+          <w:rFonts w:eastAsiaTheme="minorEastAsia" w:cstheme="minorHAnsi"/>
+        </w:rPr>
+      </w:pPr>
+    </w:p>
+    <w:p>
+      <w:pPr>
+        <w:ind w:left="360" w:firstLine="360"/>
         <w:rPr>
           <w:rFonts w:eastAsiaTheme="minorEastAsia" w:cstheme="minorHAnsi"/>
         </w:rPr>
@@ -15482,6 +15585,600 @@
           <w:rFonts w:eastAsiaTheme="minorEastAsia" w:cstheme="minorHAnsi"/>
         </w:rPr>
         <w:t>Answer: Question 50</w:t>
+      </w:r>
+    </w:p>
+    <w:p>
+      <w:pPr>
+        <w:ind w:left="360"/>
+        <w:rPr>
+          <w:rFonts w:eastAsiaTheme="minorEastAsia" w:cstheme="minorHAnsi"/>
+        </w:rPr>
+      </w:pPr>
+      <w:r>
+        <w:rPr>
+          <w:rFonts w:eastAsiaTheme="minorEastAsia" w:cstheme="minorHAnsi"/>
+        </w:rPr>
+        <w:tab/>
+      </w:r>
+      <w:r>
+        <w:rPr>
+          <w:rFonts w:eastAsiaTheme="minorEastAsia" w:cstheme="minorHAnsi"/>
+        </w:rPr>
+        <w:tab/>
+      </w:r>
+    </w:p>
+    <w:p>
+      <w:pPr>
+        <w:pStyle w:val="ListParagraph"/>
+        <w:numPr>
+          <w:ilvl w:val="0"/>
+          <w:numId w:val="1"/>
+        </w:numPr>
+        <w:rPr>
+          <w:rFonts w:eastAsiaTheme="minorEastAsia" w:cstheme="minorHAnsi"/>
+        </w:rPr>
+      </w:pPr>
+      <w:r>
+        <w:rPr>
+          <w:rFonts w:eastAsiaTheme="minorEastAsia" w:cstheme="minorHAnsi"/>
+        </w:rPr>
+        <w:lastRenderedPageBreak/>
+        <w:t xml:space="preserve">You have an array of integers </w:t>
+      </w:r>
+      <w:r>
+        <w:rPr>
+          <w:rFonts w:eastAsiaTheme="minorEastAsia" w:cstheme="minorHAnsi"/>
+          <w:i/>
+          <w:iCs/>
+        </w:rPr>
+        <w:t>audiobooks</w:t>
+      </w:r>
+      <w:r>
+        <w:rPr>
+          <w:rFonts w:eastAsiaTheme="minorEastAsia" w:cstheme="minorHAnsi"/>
+        </w:rPr>
+        <w:t xml:space="preserve"> where </w:t>
+      </w:r>
+      <w:r>
+        <w:rPr>
+          <w:rFonts w:eastAsiaTheme="minorEastAsia" w:cstheme="minorHAnsi"/>
+          <w:i/>
+          <w:iCs/>
+        </w:rPr>
+        <w:t>audiobooks[</w:t>
+      </w:r>
+      <w:proofErr w:type="spellStart"/>
+      <w:r>
+        <w:rPr>
+          <w:rFonts w:eastAsiaTheme="minorEastAsia" w:cstheme="minorHAnsi"/>
+          <w:i/>
+          <w:iCs/>
+        </w:rPr>
+        <w:t>i</w:t>
+      </w:r>
+      <w:proofErr w:type="spellEnd"/>
+      <w:r>
+        <w:rPr>
+          <w:rFonts w:eastAsiaTheme="minorEastAsia" w:cstheme="minorHAnsi"/>
+          <w:i/>
+          <w:iCs/>
+        </w:rPr>
+        <w:t>]</w:t>
+      </w:r>
+      <w:r>
+        <w:rPr>
+          <w:rFonts w:eastAsiaTheme="minorEastAsia" w:cstheme="minorHAnsi"/>
+        </w:rPr>
+        <w:t xml:space="preserve"> is the amount of time in minutes needed to listen to the </w:t>
+      </w:r>
+      <w:proofErr w:type="spellStart"/>
+      <w:r>
+        <w:rPr>
+          <w:rFonts w:eastAsiaTheme="minorEastAsia" w:cstheme="minorHAnsi"/>
+          <w:i/>
+          <w:iCs/>
+        </w:rPr>
+        <w:t>i</w:t>
+      </w:r>
+      <w:r>
+        <w:rPr>
+          <w:rFonts w:eastAsiaTheme="minorEastAsia" w:cstheme="minorHAnsi"/>
+          <w:i/>
+          <w:iCs/>
+          <w:vertAlign w:val="superscript"/>
+        </w:rPr>
+        <w:t>th</w:t>
+      </w:r>
+      <w:proofErr w:type="spellEnd"/>
+      <w:r>
+        <w:rPr>
+          <w:rFonts w:eastAsiaTheme="minorEastAsia" w:cstheme="minorHAnsi"/>
+        </w:rPr>
+        <w:t xml:space="preserve"> audiobook fully. You are listening to the audiobooks in a cyclic order:</w:t>
+      </w:r>
+    </w:p>
+    <w:p>
+      <w:pPr>
+        <w:pStyle w:val="ListParagraph"/>
+        <w:numPr>
+          <w:ilvl w:val="0"/>
+          <w:numId w:val="9"/>
+        </w:numPr>
+        <w:ind w:left="1080"/>
+        <w:rPr>
+          <w:rFonts w:eastAsiaTheme="minorEastAsia" w:cstheme="minorHAnsi"/>
+        </w:rPr>
+      </w:pPr>
+      <w:r>
+        <w:rPr>
+          <w:rFonts w:eastAsiaTheme="minorEastAsia" w:cstheme="minorHAnsi"/>
+        </w:rPr>
+        <w:t xml:space="preserve">For the first time, you pick the audiobook at index </w:t>
+      </w:r>
+      <w:r>
+        <w:rPr>
+          <w:rFonts w:eastAsiaTheme="minorEastAsia" w:cstheme="minorHAnsi"/>
+          <w:i/>
+          <w:iCs/>
+        </w:rPr>
+        <w:t>0</w:t>
+      </w:r>
+      <w:r>
+        <w:rPr>
+          <w:rFonts w:eastAsiaTheme="minorEastAsia" w:cstheme="minorHAnsi"/>
+        </w:rPr>
+        <w:t xml:space="preserve"> on your list</w:t>
+      </w:r>
+    </w:p>
+    <w:p>
+      <w:pPr>
+        <w:pStyle w:val="ListParagraph"/>
+        <w:numPr>
+          <w:ilvl w:val="0"/>
+          <w:numId w:val="9"/>
+        </w:numPr>
+        <w:ind w:left="1080"/>
+        <w:rPr>
+          <w:rFonts w:eastAsiaTheme="minorEastAsia" w:cstheme="minorHAnsi"/>
+        </w:rPr>
+      </w:pPr>
+      <w:r>
+        <w:rPr>
+          <w:rFonts w:eastAsiaTheme="minorEastAsia" w:cstheme="minorHAnsi"/>
+        </w:rPr>
+        <w:t xml:space="preserve">The next time, you pick the audiobook at index </w:t>
+      </w:r>
+      <w:r>
+        <w:rPr>
+          <w:rFonts w:eastAsiaTheme="minorEastAsia" w:cstheme="minorHAnsi"/>
+          <w:i/>
+          <w:iCs/>
+        </w:rPr>
+        <w:t>1</w:t>
+      </w:r>
+      <w:r>
+        <w:rPr>
+          <w:rFonts w:eastAsiaTheme="minorEastAsia" w:cstheme="minorHAnsi"/>
+        </w:rPr>
+        <w:t xml:space="preserve"> on your list and so on</w:t>
+      </w:r>
+    </w:p>
+    <w:p>
+      <w:pPr>
+        <w:pStyle w:val="ListParagraph"/>
+        <w:numPr>
+          <w:ilvl w:val="0"/>
+          <w:numId w:val="9"/>
+        </w:numPr>
+        <w:ind w:left="1080"/>
+        <w:rPr>
+          <w:rFonts w:eastAsiaTheme="minorEastAsia" w:cstheme="minorHAnsi"/>
+        </w:rPr>
+      </w:pPr>
+      <w:r>
+        <w:rPr>
+          <w:rFonts w:eastAsiaTheme="minorEastAsia" w:cstheme="minorHAnsi"/>
+        </w:rPr>
+        <w:t xml:space="preserve">After picking the last audiobook on your list, you return to the index </w:t>
+      </w:r>
+      <w:r>
+        <w:rPr>
+          <w:rFonts w:eastAsiaTheme="minorEastAsia" w:cstheme="minorHAnsi"/>
+          <w:i/>
+          <w:iCs/>
+        </w:rPr>
+        <w:t>0</w:t>
+      </w:r>
+      <w:r>
+        <w:rPr>
+          <w:rFonts w:eastAsiaTheme="minorEastAsia" w:cstheme="minorHAnsi"/>
+        </w:rPr>
+        <w:t xml:space="preserve"> again.</w:t>
+      </w:r>
+    </w:p>
+    <w:p>
+      <w:pPr>
+        <w:ind w:left="360"/>
+        <w:rPr>
+          <w:rFonts w:eastAsiaTheme="minorEastAsia" w:cstheme="minorHAnsi"/>
+        </w:rPr>
+      </w:pPr>
+    </w:p>
+    <w:p>
+      <w:pPr>
+        <w:ind w:left="720"/>
+        <w:rPr>
+          <w:rFonts w:eastAsiaTheme="minorEastAsia" w:cstheme="minorHAnsi"/>
+        </w:rPr>
+      </w:pPr>
+      <w:proofErr w:type="gramStart"/>
+      <w:r>
+        <w:rPr>
+          <w:rFonts w:eastAsiaTheme="minorEastAsia" w:cstheme="minorHAnsi"/>
+        </w:rPr>
+        <w:t>Also</w:t>
+      </w:r>
+      <w:proofErr w:type="gramEnd"/>
+      <w:r>
+        <w:rPr>
+          <w:rFonts w:eastAsiaTheme="minorEastAsia" w:cstheme="minorHAnsi"/>
+        </w:rPr>
+        <w:t xml:space="preserve"> you have a list of even logs. An event can be:</w:t>
+      </w:r>
+    </w:p>
+    <w:p>
+      <w:pPr>
+        <w:pStyle w:val="ListParagraph"/>
+        <w:numPr>
+          <w:ilvl w:val="0"/>
+          <w:numId w:val="3"/>
+        </w:numPr>
+        <w:ind w:left="2160"/>
+        <w:rPr>
+          <w:rFonts w:eastAsiaTheme="minorEastAsia" w:cstheme="minorHAnsi"/>
+        </w:rPr>
+      </w:pPr>
+      <w:r>
+        <w:rPr>
+          <w:rFonts w:eastAsiaTheme="minorEastAsia" w:cstheme="minorHAnsi"/>
+          <w:i/>
+          <w:iCs/>
+        </w:rPr>
+        <w:t>“LISTEN &lt;minutes&gt;”</w:t>
+      </w:r>
+      <w:r>
+        <w:rPr>
+          <w:rFonts w:eastAsiaTheme="minorEastAsia" w:cstheme="minorHAnsi"/>
+        </w:rPr>
+        <w:t xml:space="preserve"> – pick the next audiobook following the cyclic order described above and listen to it for </w:t>
+      </w:r>
+      <w:r>
+        <w:rPr>
+          <w:rFonts w:eastAsiaTheme="minorEastAsia" w:cstheme="minorHAnsi"/>
+          <w:i/>
+          <w:iCs/>
+        </w:rPr>
+        <w:t>&lt;minutes&gt;</w:t>
+      </w:r>
+      <w:r>
+        <w:rPr>
+          <w:rFonts w:eastAsiaTheme="minorEastAsia" w:cstheme="minorHAnsi"/>
+        </w:rPr>
+        <w:t xml:space="preserve"> time if you have not finished that audiobook yet (i.e. if the listening time is less than the length of the audiobook). Note that the </w:t>
+      </w:r>
+      <w:r>
+        <w:rPr>
+          <w:rFonts w:eastAsiaTheme="minorEastAsia" w:cstheme="minorHAnsi"/>
+          <w:i/>
+          <w:iCs/>
+        </w:rPr>
+        <w:t>&lt;minutes&gt;</w:t>
+      </w:r>
+      <w:r>
+        <w:rPr>
+          <w:rFonts w:eastAsiaTheme="minorEastAsia" w:cstheme="minorHAnsi"/>
+        </w:rPr>
+        <w:t xml:space="preserve"> value will always be less than or equal to the remaining listening time for the current audiobook you are supposed to listen to. If you complete the book, it should stay on the list, so all audiobook indices stay the same.</w:t>
+      </w:r>
+    </w:p>
+    <w:p>
+      <w:pPr>
+        <w:pStyle w:val="ListParagraph"/>
+        <w:numPr>
+          <w:ilvl w:val="0"/>
+          <w:numId w:val="3"/>
+        </w:numPr>
+        <w:ind w:left="2160"/>
+        <w:rPr>
+          <w:rFonts w:eastAsiaTheme="minorEastAsia" w:cstheme="minorHAnsi"/>
+        </w:rPr>
+      </w:pPr>
+      <w:r>
+        <w:rPr>
+          <w:rFonts w:eastAsiaTheme="minorEastAsia" w:cstheme="minorHAnsi"/>
+          <w:i/>
+          <w:iCs/>
+        </w:rPr>
+        <w:t>“DROP &lt;</w:t>
+      </w:r>
+      <w:proofErr w:type="spellStart"/>
+      <w:r>
+        <w:rPr>
+          <w:rFonts w:eastAsiaTheme="minorEastAsia" w:cstheme="minorHAnsi"/>
+          <w:i/>
+          <w:iCs/>
+        </w:rPr>
+        <w:t>i</w:t>
+      </w:r>
+      <w:proofErr w:type="spellEnd"/>
+      <w:r>
+        <w:rPr>
+          <w:rFonts w:eastAsiaTheme="minorEastAsia" w:cstheme="minorHAnsi"/>
+          <w:i/>
+          <w:iCs/>
+        </w:rPr>
+        <w:t>&gt;”</w:t>
+      </w:r>
+      <w:r>
+        <w:rPr>
+          <w:rFonts w:eastAsiaTheme="minorEastAsia" w:cstheme="minorHAnsi"/>
+        </w:rPr>
+        <w:t xml:space="preserve"> – you lose interest in the audiobook at index </w:t>
+      </w:r>
+      <w:proofErr w:type="spellStart"/>
+      <w:r>
+        <w:rPr>
+          <w:rFonts w:eastAsiaTheme="minorEastAsia" w:cstheme="minorHAnsi"/>
+          <w:i/>
+          <w:iCs/>
+        </w:rPr>
+        <w:t>i</w:t>
+      </w:r>
+      <w:proofErr w:type="spellEnd"/>
+      <w:r>
+        <w:rPr>
+          <w:rFonts w:eastAsiaTheme="minorEastAsia" w:cstheme="minorHAnsi"/>
+        </w:rPr>
+        <w:t xml:space="preserve"> and decide not to listen to it in the future. Note that the audiobook isn’t removed from your list, so all audiobook indices stay the same. Note that dropping an audiobook doesn’t affect the listening order, so for the succeeding </w:t>
+      </w:r>
+      <w:r>
+        <w:rPr>
+          <w:rFonts w:eastAsiaTheme="minorEastAsia" w:cstheme="minorHAnsi"/>
+          <w:i/>
+          <w:iCs/>
+        </w:rPr>
+        <w:t>LISTEN</w:t>
+      </w:r>
+      <w:r>
+        <w:rPr>
+          <w:rFonts w:eastAsiaTheme="minorEastAsia" w:cstheme="minorHAnsi"/>
+        </w:rPr>
+        <w:t xml:space="preserve"> operation, continue after the audiobook you listened to the last.</w:t>
+      </w:r>
+    </w:p>
+    <w:p>
+      <w:pPr>
+        <w:ind w:left="360"/>
+        <w:rPr>
+          <w:rFonts w:eastAsiaTheme="minorEastAsia" w:cstheme="minorHAnsi"/>
+        </w:rPr>
+      </w:pPr>
+    </w:p>
+    <w:p>
+      <w:pPr>
+        <w:ind w:left="1080"/>
+        <w:rPr>
+          <w:rFonts w:eastAsiaTheme="minorEastAsia" w:cstheme="minorHAnsi"/>
+        </w:rPr>
+      </w:pPr>
+      <w:r>
+        <w:rPr>
+          <w:rFonts w:eastAsiaTheme="minorEastAsia" w:cstheme="minorHAnsi"/>
+        </w:rPr>
+        <w:t>Notes:</w:t>
+      </w:r>
+    </w:p>
+    <w:p>
+      <w:pPr>
+        <w:pStyle w:val="ListParagraph"/>
+        <w:numPr>
+          <w:ilvl w:val="0"/>
+          <w:numId w:val="10"/>
+        </w:numPr>
+        <w:ind w:left="2160"/>
+        <w:rPr>
+          <w:rFonts w:eastAsiaTheme="minorEastAsia" w:cstheme="minorHAnsi"/>
+        </w:rPr>
+      </w:pPr>
+      <w:r>
+        <w:rPr>
+          <w:rFonts w:eastAsiaTheme="minorEastAsia" w:cstheme="minorHAnsi"/>
+        </w:rPr>
+        <w:t xml:space="preserve">If the audiobook at index </w:t>
+      </w:r>
+      <w:r>
+        <w:rPr>
+          <w:rFonts w:eastAsiaTheme="minorEastAsia" w:cstheme="minorHAnsi"/>
+          <w:i/>
+          <w:iCs/>
+        </w:rPr>
+        <w:t>k</w:t>
+      </w:r>
+      <w:r>
+        <w:rPr>
+          <w:rFonts w:eastAsiaTheme="minorEastAsia" w:cstheme="minorHAnsi"/>
+        </w:rPr>
+        <w:t xml:space="preserve"> is completed (listening time of that audiobook is equal to </w:t>
+      </w:r>
+      <w:r>
+        <w:rPr>
+          <w:rFonts w:eastAsiaTheme="minorEastAsia" w:cstheme="minorHAnsi"/>
+          <w:i/>
+          <w:iCs/>
+        </w:rPr>
+        <w:t>audiobooks[k]</w:t>
+      </w:r>
+      <w:r>
+        <w:rPr>
+          <w:rFonts w:eastAsiaTheme="minorEastAsia" w:cstheme="minorHAnsi"/>
+        </w:rPr>
+        <w:t>), then it should be skipped.</w:t>
+      </w:r>
+    </w:p>
+    <w:p>
+      <w:pPr>
+        <w:pStyle w:val="ListParagraph"/>
+        <w:numPr>
+          <w:ilvl w:val="0"/>
+          <w:numId w:val="10"/>
+        </w:numPr>
+        <w:ind w:left="2160"/>
+        <w:rPr>
+          <w:rFonts w:eastAsiaTheme="minorEastAsia" w:cstheme="minorHAnsi"/>
+        </w:rPr>
+      </w:pPr>
+      <w:r>
+        <w:rPr>
+          <w:rFonts w:eastAsiaTheme="minorEastAsia" w:cstheme="minorHAnsi"/>
+        </w:rPr>
+        <w:t xml:space="preserve">If the audiobook at index </w:t>
+      </w:r>
+      <w:r>
+        <w:rPr>
+          <w:rFonts w:eastAsiaTheme="minorEastAsia" w:cstheme="minorHAnsi"/>
+          <w:i/>
+          <w:iCs/>
+        </w:rPr>
+        <w:t>k</w:t>
+      </w:r>
+      <w:r>
+        <w:rPr>
+          <w:rFonts w:eastAsiaTheme="minorEastAsia" w:cstheme="minorHAnsi"/>
+        </w:rPr>
+        <w:t xml:space="preserve"> no longer interests you, then it should be skipped.</w:t>
+      </w:r>
+    </w:p>
+    <w:p>
+      <w:pPr>
+        <w:ind w:left="1080"/>
+        <w:rPr>
+          <w:rFonts w:eastAsiaTheme="minorEastAsia" w:cstheme="minorHAnsi"/>
+        </w:rPr>
+      </w:pPr>
+    </w:p>
+    <w:p>
+      <w:pPr>
+        <w:ind w:left="1080"/>
+        <w:rPr>
+          <w:rFonts w:eastAsiaTheme="minorEastAsia" w:cstheme="minorHAnsi"/>
+        </w:rPr>
+      </w:pPr>
+      <w:r>
+        <w:rPr>
+          <w:rFonts w:eastAsiaTheme="minorEastAsia" w:cstheme="minorHAnsi"/>
+        </w:rPr>
+        <w:t>Return the audiobook index that has the highest listen time. In the case of a tie, return the audiobook with the largest index.</w:t>
+      </w:r>
+    </w:p>
+    <w:p>
+      <w:pPr>
+        <w:ind w:left="1080"/>
+        <w:rPr>
+          <w:rFonts w:eastAsiaTheme="minorEastAsia" w:cstheme="minorHAnsi"/>
+        </w:rPr>
+      </w:pPr>
+    </w:p>
+    <w:p>
+      <w:pPr>
+        <w:pStyle w:val="ListParagraph"/>
+        <w:numPr>
+          <w:ilvl w:val="0"/>
+          <w:numId w:val="10"/>
+        </w:numPr>
+        <w:ind w:left="2160"/>
+        <w:rPr>
+          <w:rFonts w:eastAsiaTheme="minorEastAsia" w:cstheme="minorHAnsi"/>
+        </w:rPr>
+      </w:pPr>
+      <w:r>
+        <w:rPr>
+          <w:rFonts w:eastAsiaTheme="minorEastAsia" w:cstheme="minorHAnsi"/>
+        </w:rPr>
+        <w:t xml:space="preserve">A solution worse than </w:t>
+      </w:r>
+      <w:proofErr w:type="gramStart"/>
+      <w:r>
+        <w:rPr>
+          <w:rFonts w:eastAsiaTheme="minorEastAsia" w:cstheme="minorHAnsi"/>
+          <w:i/>
+          <w:iCs/>
+        </w:rPr>
+        <w:t>O(</w:t>
+      </w:r>
+      <w:proofErr w:type="spellStart"/>
+      <w:proofErr w:type="gramEnd"/>
+      <w:r>
+        <w:rPr>
+          <w:rFonts w:eastAsiaTheme="minorEastAsia" w:cstheme="minorHAnsi"/>
+          <w:i/>
+          <w:iCs/>
+        </w:rPr>
+        <w:t>audiobooks.length</w:t>
+      </w:r>
+      <w:proofErr w:type="spellEnd"/>
+      <w:r>
+        <w:rPr>
+          <w:rFonts w:eastAsiaTheme="minorEastAsia" w:cstheme="minorHAnsi"/>
+          <w:i/>
+          <w:iCs/>
+        </w:rPr>
+        <w:t xml:space="preserve"> * </w:t>
+      </w:r>
+      <w:proofErr w:type="spellStart"/>
+      <w:r>
+        <w:rPr>
+          <w:rFonts w:eastAsiaTheme="minorEastAsia" w:cstheme="minorHAnsi"/>
+          <w:i/>
+          <w:iCs/>
+        </w:rPr>
+        <w:t>logs.length</w:t>
+      </w:r>
+      <w:proofErr w:type="spellEnd"/>
+      <w:r>
+        <w:rPr>
+          <w:rFonts w:eastAsiaTheme="minorEastAsia" w:cstheme="minorHAnsi"/>
+          <w:i/>
+          <w:iCs/>
+        </w:rPr>
+        <w:t>)</w:t>
+      </w:r>
+      <w:r>
+        <w:rPr>
+          <w:rFonts w:eastAsiaTheme="minorEastAsia" w:cstheme="minorHAnsi"/>
+        </w:rPr>
+        <w:t xml:space="preserve"> will not fit within execution time</w:t>
+      </w:r>
+    </w:p>
+    <w:p>
+      <w:pPr>
+        <w:ind w:left="360"/>
+        <w:rPr>
+          <w:rFonts w:eastAsiaTheme="minorEastAsia" w:cstheme="minorHAnsi"/>
+        </w:rPr>
+      </w:pPr>
+    </w:p>
+    <w:p>
+      <w:pPr>
+        <w:ind w:left="1080"/>
+        <w:rPr>
+          <w:rFonts w:eastAsiaTheme="minorEastAsia" w:cstheme="minorHAnsi"/>
+        </w:rPr>
+      </w:pPr>
+      <w:r>
+        <w:rPr>
+          <w:rFonts w:eastAsiaTheme="minorEastAsia" w:cstheme="minorHAnsi"/>
+        </w:rPr>
+        <w:t>Answer: Question 51</w:t>
       </w:r>
     </w:p>
     <w:p>
@@ -15502,8 +16199,121 @@
 </file>
 
 <file path=word/numbering.xml><?xml version="1.0" encoding="utf-8"?>
-<w:numbering xmlns:wpc="http://schemas.microsoft.com/office/word/2010/wordprocessingCanvas" xmlns:cx="http://schemas.microsoft.com/office/drawing/2014/chartex" xmlns:cx1="http://schemas.microsoft.com/office/drawing/2015/9/8/chartex" xmlns:cx2="http://schemas.microsoft.com/office/drawing/2015/10/21/chartex" xmlns:cx3="http://schemas.microsoft.com/office/drawing/2016/5/9/chartex" xmlns:cx4="http://schemas.microsoft.com/office/drawing/2016/5/10/chartex" xmlns:cx5="http://schemas.microsoft.com/office/drawing/2016/5/11/chartex" xmlns:cx6="http://schemas.microsoft.com/office/drawing/2016/5/12/chartex" xmlns:cx7="http://schemas.microsoft.com/office/drawing/2016/5/13/chartex" xmlns:cx8="http://schemas.microsoft.com/office/drawing/2016/5/14/chartex" xmlns:mc="http://schemas.openxmlformats.org/markup-compatibility/2006" xmlns:aink="http://schemas.microsoft.com/office/drawing/2016/ink" xmlns:am3d="http://schemas.microsoft.com/office/drawing/2017/model3d" xmlns:o="urn:schemas-microsoft-com:office:office" xmlns:oel="http://schemas.microsoft.com/office/2019/extlst" xmlns:r="http://schemas.openxmlformats.org/officeDocument/2006/relationships" xmlns:m="http://schemas.openxmlformats.org/officeDocument/2006/math" xmlns:v="urn:schemas-microsoft-com:vml" xmlns:wp14="http://schemas.microsoft.com/office/word/2010/wordprocessingDrawing" xmlns:wp="http://schemas.openxmlformats.org/drawingml/2006/wordprocessingDrawing" xmlns:w10="urn:schemas-microsoft-com:office:word" xmlns:w="http://schemas.openxmlformats.org/wordprocessingml/2006/main" xmlns:w14="http://schemas.microsoft.com/office/word/2010/wordml" xmlns:w15="http://schemas.microsoft.com/office/word/2012/wordml" xmlns:w16cex="http://schemas.microsoft.com/office/word/2018/wordml/cex" xmlns:w16cid="http://schemas.microsoft.com/office/word/2016/wordml/cid" xmlns:w16="http://schemas.microsoft.com/office/word/2018/wordml" xmlns:w16sdtdh="http://schemas.microsoft.com/office/word/2020/wordml/sdtdatahash" xmlns:w16se="http://schemas.microsoft.com/office/word/2015/wordml/symex" xmlns:wpg="http://schemas.microsoft.com/office/word/2010/wordprocessingGroup" xmlns:wpi="http://schemas.microsoft.com/office/word/2010/wordprocessingInk" xmlns:wne="http://schemas.microsoft.com/office/word/2006/wordml" xmlns:wps="http://schemas.microsoft.com/office/word/2010/wordprocessingShape" mc:Ignorable="w14 w15 w16se w16cid w16 w16cex w16sdtdh wp14">
+<w:numbering xmlns:wpc="http://schemas.microsoft.com/office/word/2010/wordprocessingCanvas" xmlns:cx="http://schemas.microsoft.com/office/drawing/2014/chartex" xmlns:cx1="http://schemas.microsoft.com/office/drawing/2015/9/8/chartex" xmlns:cx2="http://schemas.microsoft.com/office/drawing/2015/10/21/chartex" xmlns:cx3="http://schemas.microsoft.com/office/drawing/2016/5/9/chartex" xmlns:cx4="http://schemas.microsoft.com/office/drawing/2016/5/10/chartex" xmlns:cx5="http://schemas.microsoft.com/office/drawing/2016/5/11/chartex" xmlns:cx6="http://schemas.microsoft.com/office/drawing/2016/5/12/chartex" xmlns:cx7="http://schemas.microsoft.com/office/drawing/2016/5/13/chartex" xmlns:cx8="http://schemas.microsoft.com/office/drawing/2016/5/14/chartex" xmlns:mc="http://schemas.openxmlformats.org/markup-compatibility/2006" xmlns:aink="http://schemas.microsoft.com/office/drawing/2016/ink" xmlns:am3d="http://schemas.microsoft.com/office/drawing/2017/model3d" xmlns:o="urn:schemas-microsoft-com:office:office" xmlns:oel="http://schemas.microsoft.com/office/2019/extlst" xmlns:r="http://schemas.openxmlformats.org/officeDocument/2006/relationships" xmlns:m="http://schemas.openxmlformats.org/officeDocument/2006/math" xmlns:v="urn:schemas-microsoft-com:vml" xmlns:wp14="http://schemas.microsoft.com/office/word/2010/wordprocessingDrawing" xmlns:wp="http://schemas.openxmlformats.org/drawingml/2006/wordprocessingDrawing" xmlns:w10="urn:schemas-microsoft-com:office:word" xmlns:w="http://schemas.openxmlformats.org/wordprocessingml/2006/main" xmlns:w14="http://schemas.microsoft.com/office/word/2010/wordml" xmlns:w15="http://schemas.microsoft.com/office/word/2012/wordml" xmlns:w16cex="http://schemas.microsoft.com/office/word/2018/wordml/cex" xmlns:w16cid="http://schemas.microsoft.com/office/word/2016/wordml/cid" xmlns:w16="http://schemas.microsoft.com/office/word/2018/wordml" xmlns:w16du="http://schemas.microsoft.com/office/word/2023/wordml/word16du" xmlns:w16sdtdh="http://schemas.microsoft.com/office/word/2020/wordml/sdtdatahash" xmlns:w16se="http://schemas.microsoft.com/office/word/2015/wordml/symex" xmlns:wpg="http://schemas.microsoft.com/office/word/2010/wordprocessingGroup" xmlns:wpi="http://schemas.microsoft.com/office/word/2010/wordprocessingInk" xmlns:wne="http://schemas.microsoft.com/office/word/2006/wordml" xmlns:wps="http://schemas.microsoft.com/office/word/2010/wordprocessingShape" mc:Ignorable="w14 w15 w16se w16cid w16 w16cex w16sdtdh w16du wp14">
   <w:abstractNum w:abstractNumId="0" w15:restartNumberingAfterBreak="0">
+    <w:nsid w:val="07352C9E"/>
+    <w:multiLevelType w:val="hybridMultilevel"/>
+    <w:tmpl w:val="E35A7092"/>
+    <w:lvl w:ilvl="0" w:tplc="04090001">
+      <w:start w:val="1"/>
+      <w:numFmt w:val="bullet"/>
+      <w:lvlText w:val=""/>
+      <w:lvlJc w:val="left"/>
+      <w:pPr>
+        <w:ind w:left="720" w:hanging="360"/>
+      </w:pPr>
+      <w:rPr>
+        <w:rFonts w:ascii="Symbol" w:hAnsi="Symbol" w:hint="default"/>
+      </w:rPr>
+    </w:lvl>
+    <w:lvl w:ilvl="1" w:tplc="04090003" w:tentative="1">
+      <w:start w:val="1"/>
+      <w:numFmt w:val="bullet"/>
+      <w:lvlText w:val="o"/>
+      <w:lvlJc w:val="left"/>
+      <w:pPr>
+        <w:ind w:left="1440" w:hanging="360"/>
+      </w:pPr>
+      <w:rPr>
+        <w:rFonts w:ascii="Courier New" w:hAnsi="Courier New" w:cs="Courier New" w:hint="default"/>
+      </w:rPr>
+    </w:lvl>
+    <w:lvl w:ilvl="2" w:tplc="04090005" w:tentative="1">
+      <w:start w:val="1"/>
+      <w:numFmt w:val="bullet"/>
+      <w:lvlText w:val=""/>
+      <w:lvlJc w:val="left"/>
+      <w:pPr>
+        <w:ind w:left="2160" w:hanging="360"/>
+      </w:pPr>
+      <w:rPr>
+        <w:rFonts w:ascii="Wingdings" w:hAnsi="Wingdings" w:hint="default"/>
+      </w:rPr>
+    </w:lvl>
+    <w:lvl w:ilvl="3" w:tplc="04090001" w:tentative="1">
+      <w:start w:val="1"/>
+      <w:numFmt w:val="bullet"/>
+      <w:lvlText w:val=""/>
+      <w:lvlJc w:val="left"/>
+      <w:pPr>
+        <w:ind w:left="2880" w:hanging="360"/>
+      </w:pPr>
+      <w:rPr>
+        <w:rFonts w:ascii="Symbol" w:hAnsi="Symbol" w:hint="default"/>
+      </w:rPr>
+    </w:lvl>
+    <w:lvl w:ilvl="4" w:tplc="04090003" w:tentative="1">
+      <w:start w:val="1"/>
+      <w:numFmt w:val="bullet"/>
+      <w:lvlText w:val="o"/>
+      <w:lvlJc w:val="left"/>
+      <w:pPr>
+        <w:ind w:left="3600" w:hanging="360"/>
+      </w:pPr>
+      <w:rPr>
+        <w:rFonts w:ascii="Courier New" w:hAnsi="Courier New" w:cs="Courier New" w:hint="default"/>
+      </w:rPr>
+    </w:lvl>
+    <w:lvl w:ilvl="5" w:tplc="04090005" w:tentative="1">
+      <w:start w:val="1"/>
+      <w:numFmt w:val="bullet"/>
+      <w:lvlText w:val=""/>
+      <w:lvlJc w:val="left"/>
+      <w:pPr>
+        <w:ind w:left="4320" w:hanging="360"/>
+      </w:pPr>
+      <w:rPr>
+        <w:rFonts w:ascii="Wingdings" w:hAnsi="Wingdings" w:hint="default"/>
+      </w:rPr>
+    </w:lvl>
+    <w:lvl w:ilvl="6" w:tplc="04090001" w:tentative="1">
+      <w:start w:val="1"/>
+      <w:numFmt w:val="bullet"/>
+      <w:lvlText w:val=""/>
+      <w:lvlJc w:val="left"/>
+      <w:pPr>
+        <w:ind w:left="5040" w:hanging="360"/>
+      </w:pPr>
+      <w:rPr>
+        <w:rFonts w:ascii="Symbol" w:hAnsi="Symbol" w:hint="default"/>
+      </w:rPr>
+    </w:lvl>
+    <w:lvl w:ilvl="7" w:tplc="04090003" w:tentative="1">
+      <w:start w:val="1"/>
+      <w:numFmt w:val="bullet"/>
+      <w:lvlText w:val="o"/>
+      <w:lvlJc w:val="left"/>
+      <w:pPr>
+        <w:ind w:left="5760" w:hanging="360"/>
+      </w:pPr>
+      <w:rPr>
+        <w:rFonts w:ascii="Courier New" w:hAnsi="Courier New" w:cs="Courier New" w:hint="default"/>
+      </w:rPr>
+    </w:lvl>
+    <w:lvl w:ilvl="8" w:tplc="04090005" w:tentative="1">
+      <w:start w:val="1"/>
+      <w:numFmt w:val="bullet"/>
+      <w:lvlText w:val=""/>
+      <w:lvlJc w:val="left"/>
+      <w:pPr>
+        <w:ind w:left="6480" w:hanging="360"/>
+      </w:pPr>
+      <w:rPr>
+        <w:rFonts w:ascii="Wingdings" w:hAnsi="Wingdings" w:hint="default"/>
+      </w:rPr>
+    </w:lvl>
+  </w:abstractNum>
+  <w:abstractNum w:abstractNumId="1" w15:restartNumberingAfterBreak="0">
     <w:nsid w:val="2E830469"/>
     <w:multiLevelType w:val="hybridMultilevel"/>
     <w:tmpl w:val="C5FA87C8"/>
@@ -15592,7 +16402,7 @@
       </w:pPr>
     </w:lvl>
   </w:abstractNum>
-  <w:abstractNum w:abstractNumId="1" w15:restartNumberingAfterBreak="0">
+  <w:abstractNum w:abstractNumId="2" w15:restartNumberingAfterBreak="0">
     <w:nsid w:val="2F2B3A14"/>
     <w:multiLevelType w:val="hybridMultilevel"/>
     <w:tmpl w:val="C5FA87C8"/>
@@ -15681,7 +16491,7 @@
       </w:pPr>
     </w:lvl>
   </w:abstractNum>
-  <w:abstractNum w:abstractNumId="2" w15:restartNumberingAfterBreak="0">
+  <w:abstractNum w:abstractNumId="3" w15:restartNumberingAfterBreak="0">
     <w:nsid w:val="3AB32618"/>
     <w:multiLevelType w:val="hybridMultilevel"/>
     <w:tmpl w:val="59CA2990"/>
@@ -15794,7 +16604,206 @@
       </w:rPr>
     </w:lvl>
   </w:abstractNum>
-  <w:abstractNum w:abstractNumId="3" w15:restartNumberingAfterBreak="0">
+  <w:abstractNum w:abstractNumId="4" w15:restartNumberingAfterBreak="0">
+    <w:nsid w:val="41F05E20"/>
+    <w:multiLevelType w:val="hybridMultilevel"/>
+    <w:tmpl w:val="8C7E68EE"/>
+    <w:lvl w:ilvl="0" w:tplc="F210117A">
+      <w:start w:val="5"/>
+      <w:numFmt w:val="bullet"/>
+      <w:lvlText w:val="-"/>
+      <w:lvlJc w:val="left"/>
+      <w:pPr>
+        <w:ind w:left="1080" w:hanging="360"/>
+      </w:pPr>
+      <w:rPr>
+        <w:rFonts w:ascii="Calibri" w:eastAsiaTheme="minorHAnsi" w:hAnsi="Calibri" w:cs="Calibri" w:hint="default"/>
+      </w:rPr>
+    </w:lvl>
+    <w:lvl w:ilvl="1" w:tplc="04090003">
+      <w:start w:val="1"/>
+      <w:numFmt w:val="bullet"/>
+      <w:lvlText w:val="o"/>
+      <w:lvlJc w:val="left"/>
+      <w:pPr>
+        <w:ind w:left="720" w:hanging="360"/>
+      </w:pPr>
+      <w:rPr>
+        <w:rFonts w:ascii="Courier New" w:hAnsi="Courier New" w:cs="Courier New" w:hint="default"/>
+      </w:rPr>
+    </w:lvl>
+    <w:lvl w:ilvl="2" w:tplc="04090005" w:tentative="1">
+      <w:start w:val="1"/>
+      <w:numFmt w:val="bullet"/>
+      <w:lvlText w:val=""/>
+      <w:lvlJc w:val="left"/>
+      <w:pPr>
+        <w:ind w:left="1440" w:hanging="360"/>
+      </w:pPr>
+      <w:rPr>
+        <w:rFonts w:ascii="Wingdings" w:hAnsi="Wingdings" w:hint="default"/>
+      </w:rPr>
+    </w:lvl>
+    <w:lvl w:ilvl="3" w:tplc="04090001" w:tentative="1">
+      <w:start w:val="1"/>
+      <w:numFmt w:val="bullet"/>
+      <w:lvlText w:val=""/>
+      <w:lvlJc w:val="left"/>
+      <w:pPr>
+        <w:ind w:left="2160" w:hanging="360"/>
+      </w:pPr>
+      <w:rPr>
+        <w:rFonts w:ascii="Symbol" w:hAnsi="Symbol" w:hint="default"/>
+      </w:rPr>
+    </w:lvl>
+    <w:lvl w:ilvl="4" w:tplc="04090003" w:tentative="1">
+      <w:start w:val="1"/>
+      <w:numFmt w:val="bullet"/>
+      <w:lvlText w:val="o"/>
+      <w:lvlJc w:val="left"/>
+      <w:pPr>
+        <w:ind w:left="2880" w:hanging="360"/>
+      </w:pPr>
+      <w:rPr>
+        <w:rFonts w:ascii="Courier New" w:hAnsi="Courier New" w:cs="Courier New" w:hint="default"/>
+      </w:rPr>
+    </w:lvl>
+    <w:lvl w:ilvl="5" w:tplc="04090005" w:tentative="1">
+      <w:start w:val="1"/>
+      <w:numFmt w:val="bullet"/>
+      <w:lvlText w:val=""/>
+      <w:lvlJc w:val="left"/>
+      <w:pPr>
+        <w:ind w:left="3600" w:hanging="360"/>
+      </w:pPr>
+      <w:rPr>
+        <w:rFonts w:ascii="Wingdings" w:hAnsi="Wingdings" w:hint="default"/>
+      </w:rPr>
+    </w:lvl>
+    <w:lvl w:ilvl="6" w:tplc="04090001" w:tentative="1">
+      <w:start w:val="1"/>
+      <w:numFmt w:val="bullet"/>
+      <w:lvlText w:val=""/>
+      <w:lvlJc w:val="left"/>
+      <w:pPr>
+        <w:ind w:left="4320" w:hanging="360"/>
+      </w:pPr>
+      <w:rPr>
+        <w:rFonts w:ascii="Symbol" w:hAnsi="Symbol" w:hint="default"/>
+      </w:rPr>
+    </w:lvl>
+    <w:lvl w:ilvl="7" w:tplc="04090003" w:tentative="1">
+      <w:start w:val="1"/>
+      <w:numFmt w:val="bullet"/>
+      <w:lvlText w:val="o"/>
+      <w:lvlJc w:val="left"/>
+      <w:pPr>
+        <w:ind w:left="5040" w:hanging="360"/>
+      </w:pPr>
+      <w:rPr>
+        <w:rFonts w:ascii="Courier New" w:hAnsi="Courier New" w:cs="Courier New" w:hint="default"/>
+      </w:rPr>
+    </w:lvl>
+    <w:lvl w:ilvl="8" w:tplc="04090005" w:tentative="1">
+      <w:start w:val="1"/>
+      <w:numFmt w:val="bullet"/>
+      <w:lvlText w:val=""/>
+      <w:lvlJc w:val="left"/>
+      <w:pPr>
+        <w:ind w:left="5760" w:hanging="360"/>
+      </w:pPr>
+      <w:rPr>
+        <w:rFonts w:ascii="Wingdings" w:hAnsi="Wingdings" w:hint="default"/>
+      </w:rPr>
+    </w:lvl>
+  </w:abstractNum>
+  <w:abstractNum w:abstractNumId="5" w15:restartNumberingAfterBreak="0">
+    <w:nsid w:val="54091F6C"/>
+    <w:multiLevelType w:val="hybridMultilevel"/>
+    <w:tmpl w:val="37729CD4"/>
+    <w:lvl w:ilvl="0" w:tplc="0409000F">
+      <w:start w:val="1"/>
+      <w:numFmt w:val="decimal"/>
+      <w:lvlText w:val="%1."/>
+      <w:lvlJc w:val="left"/>
+      <w:pPr>
+        <w:ind w:left="720" w:hanging="360"/>
+      </w:pPr>
+    </w:lvl>
+    <w:lvl w:ilvl="1" w:tplc="04090019" w:tentative="1">
+      <w:start w:val="1"/>
+      <w:numFmt w:val="lowerLetter"/>
+      <w:lvlText w:val="%2."/>
+      <w:lvlJc w:val="left"/>
+      <w:pPr>
+        <w:ind w:left="1440" w:hanging="360"/>
+      </w:pPr>
+    </w:lvl>
+    <w:lvl w:ilvl="2" w:tplc="0409001B" w:tentative="1">
+      <w:start w:val="1"/>
+      <w:numFmt w:val="lowerRoman"/>
+      <w:lvlText w:val="%3."/>
+      <w:lvlJc w:val="right"/>
+      <w:pPr>
+        <w:ind w:left="2160" w:hanging="180"/>
+      </w:pPr>
+    </w:lvl>
+    <w:lvl w:ilvl="3" w:tplc="0409000F" w:tentative="1">
+      <w:start w:val="1"/>
+      <w:numFmt w:val="decimal"/>
+      <w:lvlText w:val="%4."/>
+      <w:lvlJc w:val="left"/>
+      <w:pPr>
+        <w:ind w:left="2880" w:hanging="360"/>
+      </w:pPr>
+    </w:lvl>
+    <w:lvl w:ilvl="4" w:tplc="04090019" w:tentative="1">
+      <w:start w:val="1"/>
+      <w:numFmt w:val="lowerLetter"/>
+      <w:lvlText w:val="%5."/>
+      <w:lvlJc w:val="left"/>
+      <w:pPr>
+        <w:ind w:left="3600" w:hanging="360"/>
+      </w:pPr>
+    </w:lvl>
+    <w:lvl w:ilvl="5" w:tplc="0409001B" w:tentative="1">
+      <w:start w:val="1"/>
+      <w:numFmt w:val="lowerRoman"/>
+      <w:lvlText w:val="%6."/>
+      <w:lvlJc w:val="right"/>
+      <w:pPr>
+        <w:ind w:left="4320" w:hanging="180"/>
+      </w:pPr>
+    </w:lvl>
+    <w:lvl w:ilvl="6" w:tplc="0409000F" w:tentative="1">
+      <w:start w:val="1"/>
+      <w:numFmt w:val="decimal"/>
+      <w:lvlText w:val="%7."/>
+      <w:lvlJc w:val="left"/>
+      <w:pPr>
+        <w:ind w:left="5040" w:hanging="360"/>
+      </w:pPr>
+    </w:lvl>
+    <w:lvl w:ilvl="7" w:tplc="04090019" w:tentative="1">
+      <w:start w:val="1"/>
+      <w:numFmt w:val="lowerLetter"/>
+      <w:lvlText w:val="%8."/>
+      <w:lvlJc w:val="left"/>
+      <w:pPr>
+        <w:ind w:left="5760" w:hanging="360"/>
+      </w:pPr>
+    </w:lvl>
+    <w:lvl w:ilvl="8" w:tplc="0409001B" w:tentative="1">
+      <w:start w:val="1"/>
+      <w:numFmt w:val="lowerRoman"/>
+      <w:lvlText w:val="%9."/>
+      <w:lvlJc w:val="right"/>
+      <w:pPr>
+        <w:ind w:left="6480" w:hanging="180"/>
+      </w:pPr>
+    </w:lvl>
+  </w:abstractNum>
+  <w:abstractNum w:abstractNumId="6" w15:restartNumberingAfterBreak="0">
     <w:nsid w:val="66A045F4"/>
     <w:multiLevelType w:val="hybridMultilevel"/>
     <w:tmpl w:val="C5FA87C8"/>
@@ -15883,7 +16892,7 @@
       </w:pPr>
     </w:lvl>
   </w:abstractNum>
-  <w:abstractNum w:abstractNumId="4" w15:restartNumberingAfterBreak="0">
+  <w:abstractNum w:abstractNumId="7" w15:restartNumberingAfterBreak="0">
     <w:nsid w:val="6CA55485"/>
     <w:multiLevelType w:val="hybridMultilevel"/>
     <w:tmpl w:val="C5FA87C8"/>
@@ -15972,10 +16981,10 @@
       </w:pPr>
     </w:lvl>
   </w:abstractNum>
-  <w:abstractNum w:abstractNumId="5" w15:restartNumberingAfterBreak="0">
+  <w:abstractNum w:abstractNumId="8" w15:restartNumberingAfterBreak="0">
     <w:nsid w:val="6E9F1506"/>
     <w:multiLevelType w:val="hybridMultilevel"/>
-    <w:tmpl w:val="C5FA87C8"/>
+    <w:tmpl w:val="C088DDB2"/>
     <w:lvl w:ilvl="0" w:tplc="0409000F">
       <w:start w:val="1"/>
       <w:numFmt w:val="decimal"/>
@@ -16061,7 +17070,7 @@
       </w:pPr>
     </w:lvl>
   </w:abstractNum>
-  <w:abstractNum w:abstractNumId="6" w15:restartNumberingAfterBreak="0">
+  <w:abstractNum w:abstractNumId="9" w15:restartNumberingAfterBreak="0">
     <w:nsid w:val="7A98760A"/>
     <w:multiLevelType w:val="hybridMultilevel"/>
     <w:tmpl w:val="C30AE510"/>
@@ -16175,31 +17184,40 @@
     </w:lvl>
   </w:abstractNum>
   <w:num w:numId="1" w16cid:durableId="1560088947">
+    <w:abstractNumId w:val="8"/>
+  </w:num>
+  <w:num w:numId="2" w16cid:durableId="72168522">
+    <w:abstractNumId w:val="1"/>
+  </w:num>
+  <w:num w:numId="3" w16cid:durableId="1774131421">
+    <w:abstractNumId w:val="9"/>
+  </w:num>
+  <w:num w:numId="4" w16cid:durableId="870918678">
+    <w:abstractNumId w:val="6"/>
+  </w:num>
+  <w:num w:numId="5" w16cid:durableId="1715541446">
+    <w:abstractNumId w:val="7"/>
+  </w:num>
+  <w:num w:numId="6" w16cid:durableId="1420784439">
+    <w:abstractNumId w:val="2"/>
+  </w:num>
+  <w:num w:numId="7" w16cid:durableId="1279215294">
+    <w:abstractNumId w:val="3"/>
+  </w:num>
+  <w:num w:numId="8" w16cid:durableId="2057318431">
     <w:abstractNumId w:val="5"/>
   </w:num>
-  <w:num w:numId="2" w16cid:durableId="72168522">
+  <w:num w:numId="9" w16cid:durableId="221331082">
     <w:abstractNumId w:val="0"/>
   </w:num>
-  <w:num w:numId="3" w16cid:durableId="1774131421">
-    <w:abstractNumId w:val="6"/>
-  </w:num>
-  <w:num w:numId="4" w16cid:durableId="870918678">
-    <w:abstractNumId w:val="3"/>
-  </w:num>
-  <w:num w:numId="5" w16cid:durableId="1715541446">
+  <w:num w:numId="10" w16cid:durableId="300814174">
     <w:abstractNumId w:val="4"/>
-  </w:num>
-  <w:num w:numId="6" w16cid:durableId="1420784439">
-    <w:abstractNumId w:val="1"/>
-  </w:num>
-  <w:num w:numId="7" w16cid:durableId="1279215294">
-    <w:abstractNumId w:val="2"/>
   </w:num>
 </w:numbering>
 </file>
 
 <file path=word/styles.xml><?xml version="1.0" encoding="utf-8"?>
-<w:styles xmlns:mc="http://schemas.openxmlformats.org/markup-compatibility/2006" xmlns:r="http://schemas.openxmlformats.org/officeDocument/2006/relationships" xmlns:w="http://schemas.openxmlformats.org/wordprocessingml/2006/main" xmlns:w14="http://schemas.microsoft.com/office/word/2010/wordml" xmlns:w15="http://schemas.microsoft.com/office/word/2012/wordml" xmlns:w16cex="http://schemas.microsoft.com/office/word/2018/wordml/cex" xmlns:w16cid="http://schemas.microsoft.com/office/word/2016/wordml/cid" xmlns:w16="http://schemas.microsoft.com/office/word/2018/wordml" xmlns:w16sdtdh="http://schemas.microsoft.com/office/word/2020/wordml/sdtdatahash" xmlns:w16se="http://schemas.microsoft.com/office/word/2015/wordml/symex" mc:Ignorable="w14 w15 w16se w16cid w16 w16cex w16sdtdh">
+<w:styles xmlns:mc="http://schemas.openxmlformats.org/markup-compatibility/2006" xmlns:r="http://schemas.openxmlformats.org/officeDocument/2006/relationships" xmlns:w="http://schemas.openxmlformats.org/wordprocessingml/2006/main" xmlns:w14="http://schemas.microsoft.com/office/word/2010/wordml" xmlns:w15="http://schemas.microsoft.com/office/word/2012/wordml" xmlns:w16cex="http://schemas.microsoft.com/office/word/2018/wordml/cex" xmlns:w16cid="http://schemas.microsoft.com/office/word/2016/wordml/cid" xmlns:w16="http://schemas.microsoft.com/office/word/2018/wordml" xmlns:w16du="http://schemas.microsoft.com/office/word/2023/wordml/word16du" xmlns:w16sdtdh="http://schemas.microsoft.com/office/word/2020/wordml/sdtdatahash" xmlns:w16se="http://schemas.microsoft.com/office/word/2015/wordml/symex" mc:Ignorable="w14 w15 w16se w16cid w16 w16cex w16sdtdh w16du">
   <w:docDefaults>
     <w:rPrDefault>
       <w:rPr>

</xml_diff>